<commit_message>
Forgot to push Team Logbook
</commit_message>
<xml_diff>
--- a/Deliverable 4/Team_Logbook_04.docx
+++ b/Deliverable 4/Team_Logbook_04.docx
@@ -1,6 +1,6 @@
 
 <file path=word/document.xml><?xml version="1.0" encoding="utf-8"?>
-<w:document xmlns:wpc="http://schemas.microsoft.com/office/word/2010/wordprocessingCanvas" xmlns:cx="http://schemas.microsoft.com/office/drawing/2014/chartex" xmlns:cx1="http://schemas.microsoft.com/office/drawing/2015/9/8/chartex" xmlns:cx2="http://schemas.microsoft.com/office/drawing/2015/10/21/chartex" xmlns:cx3="http://schemas.microsoft.com/office/drawing/2016/5/9/chartex" xmlns:cx4="http://schemas.microsoft.com/office/drawing/2016/5/10/chartex" xmlns:cx5="http://schemas.microsoft.com/office/drawing/2016/5/11/chartex" xmlns:cx6="http://schemas.microsoft.com/office/drawing/2016/5/12/chartex" xmlns:cx7="http://schemas.microsoft.com/office/drawing/2016/5/13/chartex" xmlns:cx8="http://schemas.microsoft.com/office/drawing/2016/5/14/chartex" xmlns:mc="http://schemas.openxmlformats.org/markup-compatibility/2006" xmlns:aink="http://schemas.microsoft.com/office/drawing/2016/ink" xmlns:am3d="http://schemas.microsoft.com/office/drawing/2017/model3d" xmlns:o="urn:schemas-microsoft-com:office:office" xmlns:r="http://schemas.openxmlformats.org/officeDocument/2006/relationships" xmlns:m="http://schemas.openxmlformats.org/officeDocument/2006/math" xmlns:v="urn:schemas-microsoft-com:vml" xmlns:wp14="http://schemas.microsoft.com/office/word/2010/wordprocessingDrawing" xmlns:wp="http://schemas.openxmlformats.org/drawingml/2006/wordprocessingDrawing" xmlns:w10="urn:schemas-microsoft-com:office:word" xmlns:w="http://schemas.openxmlformats.org/wordprocessingml/2006/main" xmlns:w14="http://schemas.microsoft.com/office/word/2010/wordml" xmlns:w15="http://schemas.microsoft.com/office/word/2012/wordml" xmlns:w16cex="http://schemas.microsoft.com/office/word/2018/wordml/cex" xmlns:w16cid="http://schemas.microsoft.com/office/word/2016/wordml/cid" xmlns:w16="http://schemas.microsoft.com/office/word/2018/wordml" xmlns:w16sdtdh="http://schemas.microsoft.com/office/word/2020/wordml/sdtdatahash" xmlns:w16se="http://schemas.microsoft.com/office/word/2015/wordml/symex" xmlns:wpg="http://schemas.microsoft.com/office/word/2010/wordprocessingGroup" xmlns:wpi="http://schemas.microsoft.com/office/word/2010/wordprocessingInk" xmlns:wne="http://schemas.microsoft.com/office/word/2006/wordml" xmlns:wps="http://schemas.microsoft.com/office/word/2010/wordprocessingShape" mc:Ignorable="w14 w15 w16se w16cid w16 w16cex w16sdtdh wp14">
+<w:document xmlns:wpc="http://schemas.microsoft.com/office/word/2010/wordprocessingCanvas" xmlns:cx="http://schemas.microsoft.com/office/drawing/2014/chartex" xmlns:cx1="http://schemas.microsoft.com/office/drawing/2015/9/8/chartex" xmlns:cx2="http://schemas.microsoft.com/office/drawing/2015/10/21/chartex" xmlns:cx3="http://schemas.microsoft.com/office/drawing/2016/5/9/chartex" xmlns:cx4="http://schemas.microsoft.com/office/drawing/2016/5/10/chartex" xmlns:cx5="http://schemas.microsoft.com/office/drawing/2016/5/11/chartex" xmlns:cx6="http://schemas.microsoft.com/office/drawing/2016/5/12/chartex" xmlns:cx7="http://schemas.microsoft.com/office/drawing/2016/5/13/chartex" xmlns:cx8="http://schemas.microsoft.com/office/drawing/2016/5/14/chartex" xmlns:mc="http://schemas.openxmlformats.org/markup-compatibility/2006" xmlns:aink="http://schemas.microsoft.com/office/drawing/2016/ink" xmlns:am3d="http://schemas.microsoft.com/office/drawing/2017/model3d" xmlns:o="urn:schemas-microsoft-com:office:office" xmlns:oel="http://schemas.microsoft.com/office/2019/extlst" xmlns:r="http://schemas.openxmlformats.org/officeDocument/2006/relationships" xmlns:m="http://schemas.openxmlformats.org/officeDocument/2006/math" xmlns:v="urn:schemas-microsoft-com:vml" xmlns:wp14="http://schemas.microsoft.com/office/word/2010/wordprocessingDrawing" xmlns:wp="http://schemas.openxmlformats.org/drawingml/2006/wordprocessingDrawing" xmlns:w10="urn:schemas-microsoft-com:office:word" xmlns:w="http://schemas.openxmlformats.org/wordprocessingml/2006/main" xmlns:w14="http://schemas.microsoft.com/office/word/2010/wordml" xmlns:w15="http://schemas.microsoft.com/office/word/2012/wordml" xmlns:w16cex="http://schemas.microsoft.com/office/word/2018/wordml/cex" xmlns:w16cid="http://schemas.microsoft.com/office/word/2016/wordml/cid" xmlns:w16="http://schemas.microsoft.com/office/word/2018/wordml" xmlns:w16du="http://schemas.microsoft.com/office/word/2023/wordml/word16du" xmlns:w16sdtdh="http://schemas.microsoft.com/office/word/2020/wordml/sdtdatahash" xmlns:w16se="http://schemas.microsoft.com/office/word/2015/wordml/symex" xmlns:wpg="http://schemas.microsoft.com/office/word/2010/wordprocessingGroup" xmlns:wpi="http://schemas.microsoft.com/office/word/2010/wordprocessingInk" xmlns:wne="http://schemas.microsoft.com/office/word/2006/wordml" xmlns:wps="http://schemas.microsoft.com/office/word/2010/wordprocessingShape" mc:Ignorable="w14 w15 w16se w16cid w16 w16cex w16sdtdh w16du wp14">
   <w:body>
     <w:p>
       <w:pPr>
@@ -2526,6 +2526,12 @@
         </w:rPr>
         <w:t>Mohamed Hosein Ali</w:t>
       </w:r>
+      <w:r>
+        <w:rPr>
+          <w:sz w:val="24"/>
+        </w:rPr>
+        <w:t xml:space="preserve"> (Absent)</w:t>
+      </w:r>
     </w:p>
     <w:p>
       <w:pPr>
@@ -2652,40 +2658,7 @@
           <w:sz w:val="24"/>
           <w:szCs w:val="24"/>
         </w:rPr>
-        <w:t>Create Jira accounts (10 minutes)</w:t>
-      </w:r>
-    </w:p>
-    <w:p>
-      <w:pPr>
-        <w:rPr>
-          <w:spacing w:val="-2"/>
-          <w:sz w:val="24"/>
-          <w:szCs w:val="24"/>
-        </w:rPr>
-      </w:pPr>
-      <w:r>
-        <w:rPr>
-          <w:spacing w:val="-2"/>
-          <w:sz w:val="24"/>
-          <w:szCs w:val="24"/>
-        </w:rPr>
-        <w:t>&gt;</w:t>
-      </w:r>
-      <w:r>
-        <w:rPr>
-          <w:spacing w:val="-2"/>
-          <w:sz w:val="24"/>
-          <w:szCs w:val="24"/>
-        </w:rPr>
-        <w:t xml:space="preserve"> Make questions to ask client </w:t>
-      </w:r>
-      <w:r>
-        <w:rPr>
-          <w:spacing w:val="-2"/>
-          <w:sz w:val="24"/>
-          <w:szCs w:val="24"/>
-        </w:rPr>
-        <w:t>(30 minutes)</w:t>
+        <w:t>Created Flow Chart (1 hour)</w:t>
       </w:r>
     </w:p>
     <w:p>
@@ -2752,7 +2725,14 @@
           <w:sz w:val="24"/>
           <w:szCs w:val="24"/>
         </w:rPr>
-        <w:t>Team: Brainstorm questions for client</w:t>
+        <w:t xml:space="preserve">Team: </w:t>
+      </w:r>
+      <w:r>
+        <w:rPr>
+          <w:sz w:val="24"/>
+          <w:szCs w:val="24"/>
+        </w:rPr>
+        <w:t>Organize Deliverable 4 and recheck Flowchart for mistakes.</w:t>
       </w:r>
     </w:p>
     <w:p>
@@ -2764,7 +2744,7 @@
         <w:t>Deliverable 0</w:t>
       </w:r>
       <w:r>
-        <w:t>2</w:t>
+        <w:t>4</w:t>
       </w:r>
       <w:r>
         <w:t xml:space="preserve"> Due Date: </w:t>
@@ -2774,35 +2754,7 @@
           <w:b/>
           <w:i/>
         </w:rPr>
-        <w:t>2024-0</w:t>
-      </w:r>
-      <w:r>
-        <w:rPr>
-          <w:b/>
-          <w:i/>
-        </w:rPr>
-        <w:t>9</w:t>
-      </w:r>
-      <w:r>
-        <w:rPr>
-          <w:b/>
-          <w:i/>
-        </w:rPr>
-        <w:t>-</w:t>
-      </w:r>
-      <w:r>
-        <w:rPr>
-          <w:b/>
-          <w:i/>
-        </w:rPr>
-        <w:t>1</w:t>
-      </w:r>
-      <w:r>
-        <w:rPr>
-          <w:b/>
-          <w:i/>
-        </w:rPr>
-        <w:t>6</w:t>
+        <w:t>in 3 weeks</w:t>
       </w:r>
     </w:p>
     <w:p>
@@ -2856,45 +2808,7 @@
         <w:rPr>
           <w:sz w:val="24"/>
         </w:rPr>
-        <w:t>Set up Jira project</w:t>
-      </w:r>
-    </w:p>
-    <w:p>
-      <w:pPr>
-        <w:pStyle w:val="ListParagraph"/>
-        <w:numPr>
-          <w:ilvl w:val="0"/>
-          <w:numId w:val="10"/>
-        </w:numPr>
-        <w:rPr>
-          <w:rFonts w:ascii="Symbol" w:hAnsi="Symbol"/>
-          <w:sz w:val="24"/>
-        </w:rPr>
-      </w:pPr>
-      <w:r>
-        <w:rPr>
-          <w:sz w:val="24"/>
-        </w:rPr>
-        <w:t>Started making questions for client</w:t>
-      </w:r>
-    </w:p>
-    <w:p>
-      <w:pPr>
-        <w:pStyle w:val="ListParagraph"/>
-        <w:numPr>
-          <w:ilvl w:val="0"/>
-          <w:numId w:val="10"/>
-        </w:numPr>
-        <w:rPr>
-          <w:rFonts w:ascii="Symbol" w:hAnsi="Symbol"/>
-          <w:sz w:val="24"/>
-        </w:rPr>
-      </w:pPr>
-      <w:r>
-        <w:rPr>
-          <w:sz w:val="24"/>
-        </w:rPr>
-        <w:t>Organized team logbook</w:t>
+        <w:t>Flowchart (Appendix 1)</w:t>
       </w:r>
     </w:p>
     <w:p>
@@ -3477,7 +3391,6 @@
         <w:rPr>
           <w:color w:val="2E5395"/>
         </w:rPr>
-        <w:lastRenderedPageBreak/>
         <w:t>10th</w:t>
       </w:r>
       <w:r>
@@ -3572,6 +3485,7 @@
         <w:rPr>
           <w:sz w:val="24"/>
         </w:rPr>
+        <w:lastRenderedPageBreak/>
         <w:t>Alexandre Pham</w:t>
       </w:r>
     </w:p>
@@ -4543,7 +4457,6 @@
         <w:rPr>
           <w:color w:val="2E5395"/>
         </w:rPr>
-        <w:lastRenderedPageBreak/>
         <w:t>Work</w:t>
       </w:r>
       <w:r>
@@ -4631,7 +4544,8 @@
           <w:sz w:val="24"/>
           <w:szCs w:val="24"/>
         </w:rPr>
-        <w:t>03</w:t>
+        <w:lastRenderedPageBreak/>
+        <w:t>17</w:t>
       </w:r>
       <w:r>
         <w:rPr>
@@ -4641,7 +4555,16 @@
           <w:szCs w:val="24"/>
           <w:vertAlign w:val="superscript"/>
         </w:rPr>
-        <w:t>rd</w:t>
+        <w:t>th</w:t>
+      </w:r>
+      <w:r>
+        <w:rPr>
+          <w:b/>
+          <w:bCs/>
+          <w:sz w:val="24"/>
+          <w:szCs w:val="24"/>
+        </w:rPr>
+        <w:t xml:space="preserve"> </w:t>
       </w:r>
       <w:r>
         <w:rPr>
@@ -4651,35 +4574,17 @@
           <w:sz w:val="24"/>
           <w:szCs w:val="24"/>
         </w:rPr>
-        <w:t xml:space="preserve"> - </w:t>
+        <w:t xml:space="preserve">- </w:t>
       </w:r>
       <w:r>
         <w:rPr>
           <w:b/>
           <w:bCs/>
-          <w:sz w:val="24"/>
-          <w:szCs w:val="24"/>
-        </w:rPr>
-        <w:t>1</w:t>
-      </w:r>
-      <w:r>
-        <w:rPr>
-          <w:b/>
-          <w:bCs/>
-          <w:sz w:val="24"/>
-          <w:szCs w:val="24"/>
-        </w:rPr>
-        <w:t>6</w:t>
-      </w:r>
-      <w:r>
-        <w:rPr>
-          <w:b/>
-          <w:bCs/>
-          <w:sz w:val="24"/>
-          <w:szCs w:val="24"/>
-          <w:vertAlign w:val="superscript"/>
-        </w:rPr>
-        <w:t>th</w:t>
+          <w:spacing w:val="-8"/>
+          <w:sz w:val="24"/>
+          <w:szCs w:val="24"/>
+        </w:rPr>
+        <w:t xml:space="preserve"> </w:t>
       </w:r>
       <w:r>
         <w:rPr>
@@ -4936,77 +4841,7 @@
                 <w:sz w:val="20"/>
                 <w:szCs w:val="20"/>
               </w:rPr>
-              <w:t xml:space="preserve"> Brainstormed questions</w:t>
-            </w:r>
-          </w:p>
-          <w:p>
-            <w:pPr>
-              <w:pStyle w:val="TableParagraph"/>
-              <w:tabs>
-                <w:tab w:val="left" w:pos="561"/>
-              </w:tabs>
-              <w:spacing w:line="252" w:lineRule="auto"/>
-              <w:ind w:left="0" w:right="632"/>
-              <w:rPr>
-                <w:sz w:val="20"/>
-                <w:szCs w:val="20"/>
-              </w:rPr>
-            </w:pPr>
-            <w:r>
-              <w:rPr>
-                <w:sz w:val="20"/>
-                <w:szCs w:val="20"/>
-              </w:rPr>
-              <w:t xml:space="preserve"> Edited deliverable 2 template</w:t>
-            </w:r>
-          </w:p>
-          <w:p>
-            <w:pPr>
-              <w:pStyle w:val="TableParagraph"/>
-              <w:tabs>
-                <w:tab w:val="left" w:pos="561"/>
-              </w:tabs>
-              <w:spacing w:line="252" w:lineRule="auto"/>
-              <w:ind w:left="0" w:right="632"/>
-              <w:rPr>
-                <w:sz w:val="20"/>
-                <w:szCs w:val="20"/>
-              </w:rPr>
-            </w:pPr>
-            <w:r>
-              <w:rPr>
-                <w:sz w:val="20"/>
-                <w:szCs w:val="20"/>
-              </w:rPr>
-              <w:t xml:space="preserve"> Completed part of questionnaire</w:t>
-            </w:r>
-          </w:p>
-          <w:p>
-            <w:pPr>
-              <w:pStyle w:val="TableParagraph"/>
-              <w:tabs>
-                <w:tab w:val="left" w:pos="561"/>
-              </w:tabs>
-              <w:spacing w:line="252" w:lineRule="auto"/>
-              <w:ind w:left="0" w:right="632"/>
-              <w:rPr>
-                <w:sz w:val="20"/>
-                <w:szCs w:val="20"/>
-              </w:rPr>
-            </w:pPr>
-            <w:r>
-              <w:rPr>
-                <w:sz w:val="20"/>
-                <w:szCs w:val="20"/>
-              </w:rPr>
               <w:t xml:space="preserve"> </w:t>
-            </w:r>
-            <w:r>
-              <w:rPr>
-                <w:sz w:val="20"/>
-                <w:szCs w:val="20"/>
-              </w:rPr>
-              <w:t>Participated in meeting (Saturday, 14)</w:t>
             </w:r>
           </w:p>
         </w:tc>
@@ -5081,30 +4916,6 @@
               </w:rPr>
               <w:t xml:space="preserve"> </w:t>
             </w:r>
-            <w:r>
-              <w:rPr>
-                <w:sz w:val="20"/>
-                <w:szCs w:val="20"/>
-              </w:rPr>
-              <w:t>Brainstormed questions</w:t>
-            </w:r>
-          </w:p>
-          <w:p>
-            <w:pPr>
-              <w:pStyle w:val="TableParagraph"/>
-              <w:spacing w:before="7" w:line="300" w:lineRule="atLeast"/>
-              <w:ind w:left="0"/>
-              <w:rPr>
-                <w:sz w:val="24"/>
-              </w:rPr>
-            </w:pPr>
-            <w:r>
-              <w:rPr>
-                <w:sz w:val="20"/>
-                <w:szCs w:val="20"/>
-              </w:rPr>
-              <w:t xml:space="preserve"> Participated in meeting (Saturday, 14)</w:t>
-            </w:r>
           </w:p>
         </w:tc>
         <w:tc>
@@ -5175,42 +4986,7 @@
                 <w:sz w:val="20"/>
                 <w:szCs w:val="20"/>
               </w:rPr>
-              <w:t xml:space="preserve"> Brainstormed questions</w:t>
-            </w:r>
-          </w:p>
-          <w:p>
-            <w:pPr>
-              <w:pStyle w:val="TableParagraph"/>
-              <w:spacing w:before="7" w:line="300" w:lineRule="atLeast"/>
-              <w:ind w:left="0"/>
-              <w:rPr>
-                <w:sz w:val="20"/>
-                <w:szCs w:val="20"/>
-              </w:rPr>
-            </w:pPr>
-            <w:r>
-              <w:rPr>
-                <w:sz w:val="20"/>
-                <w:szCs w:val="20"/>
-              </w:rPr>
-              <w:t xml:space="preserve"> Participated in meeting (Saturday, 14)</w:t>
-            </w:r>
-          </w:p>
-          <w:p>
-            <w:pPr>
-              <w:pStyle w:val="TableParagraph"/>
-              <w:spacing w:before="7" w:line="300" w:lineRule="atLeast"/>
-              <w:ind w:left="0"/>
-              <w:rPr>
-                <w:sz w:val="24"/>
-              </w:rPr>
-            </w:pPr>
-            <w:r>
-              <w:rPr>
-                <w:sz w:val="20"/>
-                <w:szCs w:val="20"/>
-              </w:rPr>
-              <w:t xml:space="preserve"> Completed business domain &amp; references</w:t>
+              <w:t xml:space="preserve"> </w:t>
             </w:r>
           </w:p>
         </w:tc>
@@ -5282,61 +5058,7 @@
                 <w:sz w:val="20"/>
                 <w:szCs w:val="20"/>
               </w:rPr>
-              <w:t xml:space="preserve"> Brainstormed questions</w:t>
-            </w:r>
-          </w:p>
-          <w:p>
-            <w:pPr>
-              <w:pStyle w:val="TableParagraph"/>
-              <w:spacing w:before="7" w:line="300" w:lineRule="atLeast"/>
-              <w:ind w:left="0"/>
-              <w:rPr>
-                <w:sz w:val="20"/>
-                <w:szCs w:val="20"/>
-              </w:rPr>
-            </w:pPr>
-            <w:r>
-              <w:rPr>
-                <w:sz w:val="20"/>
-                <w:szCs w:val="20"/>
-              </w:rPr>
-              <w:t xml:space="preserve"> Booked meeting with client</w:t>
-            </w:r>
-          </w:p>
-          <w:p>
-            <w:pPr>
-              <w:pStyle w:val="TableParagraph"/>
-              <w:spacing w:before="7" w:line="300" w:lineRule="atLeast"/>
-              <w:ind w:left="0"/>
-              <w:rPr>
-                <w:sz w:val="20"/>
-                <w:szCs w:val="20"/>
-              </w:rPr>
-            </w:pPr>
-            <w:r>
-              <w:rPr>
-                <w:sz w:val="20"/>
-                <w:szCs w:val="20"/>
-              </w:rPr>
-              <w:t xml:space="preserve"> Project Plan</w:t>
-            </w:r>
-          </w:p>
-          <w:p>
-            <w:pPr>
-              <w:pStyle w:val="TableParagraph"/>
-              <w:spacing w:before="7" w:line="300" w:lineRule="atLeast"/>
-              <w:ind w:left="0"/>
-              <w:rPr>
-                <w:sz w:val="20"/>
-                <w:szCs w:val="20"/>
-              </w:rPr>
-            </w:pPr>
-            <w:r>
-              <w:rPr>
-                <w:sz w:val="20"/>
-                <w:szCs w:val="20"/>
-              </w:rPr>
-              <w:t xml:space="preserve"> Participated in meeting (Saturday, 14)</w:t>
+              <w:t xml:space="preserve"> </w:t>
             </w:r>
           </w:p>
         </w:tc>
@@ -5356,13 +5078,6 @@
                 <w:szCs w:val="20"/>
               </w:rPr>
             </w:pPr>
-            <w:r>
-              <w:rPr>
-                <w:sz w:val="20"/>
-                <w:szCs w:val="20"/>
-              </w:rPr>
-              <w:t xml:space="preserve">Questionnaire, </w:t>
-            </w:r>
           </w:p>
         </w:tc>
       </w:tr>
@@ -5390,7 +5105,7 @@
 </file>
 
 <file path=word/endnotes.xml><?xml version="1.0" encoding="utf-8"?>
-<w:endnotes xmlns:wpc="http://schemas.microsoft.com/office/word/2010/wordprocessingCanvas" xmlns:cx="http://schemas.microsoft.com/office/drawing/2014/chartex" xmlns:cx1="http://schemas.microsoft.com/office/drawing/2015/9/8/chartex" xmlns:cx2="http://schemas.microsoft.com/office/drawing/2015/10/21/chartex" xmlns:cx3="http://schemas.microsoft.com/office/drawing/2016/5/9/chartex" xmlns:cx4="http://schemas.microsoft.com/office/drawing/2016/5/10/chartex" xmlns:cx5="http://schemas.microsoft.com/office/drawing/2016/5/11/chartex" xmlns:cx6="http://schemas.microsoft.com/office/drawing/2016/5/12/chartex" xmlns:cx7="http://schemas.microsoft.com/office/drawing/2016/5/13/chartex" xmlns:cx8="http://schemas.microsoft.com/office/drawing/2016/5/14/chartex" xmlns:mc="http://schemas.openxmlformats.org/markup-compatibility/2006" xmlns:aink="http://schemas.microsoft.com/office/drawing/2016/ink" xmlns:am3d="http://schemas.microsoft.com/office/drawing/2017/model3d" xmlns:o="urn:schemas-microsoft-com:office:office" xmlns:r="http://schemas.openxmlformats.org/officeDocument/2006/relationships" xmlns:m="http://schemas.openxmlformats.org/officeDocument/2006/math" xmlns:v="urn:schemas-microsoft-com:vml" xmlns:wp14="http://schemas.microsoft.com/office/word/2010/wordprocessingDrawing" xmlns:wp="http://schemas.openxmlformats.org/drawingml/2006/wordprocessingDrawing" xmlns:w10="urn:schemas-microsoft-com:office:word" xmlns:w="http://schemas.openxmlformats.org/wordprocessingml/2006/main" xmlns:w14="http://schemas.microsoft.com/office/word/2010/wordml" xmlns:w15="http://schemas.microsoft.com/office/word/2012/wordml" xmlns:w16cex="http://schemas.microsoft.com/office/word/2018/wordml/cex" xmlns:w16cid="http://schemas.microsoft.com/office/word/2016/wordml/cid" xmlns:w16="http://schemas.microsoft.com/office/word/2018/wordml" xmlns:w16sdtdh="http://schemas.microsoft.com/office/word/2020/wordml/sdtdatahash" xmlns:w16se="http://schemas.microsoft.com/office/word/2015/wordml/symex" xmlns:wpg="http://schemas.microsoft.com/office/word/2010/wordprocessingGroup" xmlns:wpi="http://schemas.microsoft.com/office/word/2010/wordprocessingInk" xmlns:wne="http://schemas.microsoft.com/office/word/2006/wordml" xmlns:wps="http://schemas.microsoft.com/office/word/2010/wordprocessingShape" mc:Ignorable="w14 w15 w16se w16cid w16 w16cex w16sdtdh wp14">
+<w:endnotes xmlns:wpc="http://schemas.microsoft.com/office/word/2010/wordprocessingCanvas" xmlns:cx="http://schemas.microsoft.com/office/drawing/2014/chartex" xmlns:cx1="http://schemas.microsoft.com/office/drawing/2015/9/8/chartex" xmlns:cx2="http://schemas.microsoft.com/office/drawing/2015/10/21/chartex" xmlns:cx3="http://schemas.microsoft.com/office/drawing/2016/5/9/chartex" xmlns:cx4="http://schemas.microsoft.com/office/drawing/2016/5/10/chartex" xmlns:cx5="http://schemas.microsoft.com/office/drawing/2016/5/11/chartex" xmlns:cx6="http://schemas.microsoft.com/office/drawing/2016/5/12/chartex" xmlns:cx7="http://schemas.microsoft.com/office/drawing/2016/5/13/chartex" xmlns:cx8="http://schemas.microsoft.com/office/drawing/2016/5/14/chartex" xmlns:mc="http://schemas.openxmlformats.org/markup-compatibility/2006" xmlns:aink="http://schemas.microsoft.com/office/drawing/2016/ink" xmlns:am3d="http://schemas.microsoft.com/office/drawing/2017/model3d" xmlns:o="urn:schemas-microsoft-com:office:office" xmlns:oel="http://schemas.microsoft.com/office/2019/extlst" xmlns:r="http://schemas.openxmlformats.org/officeDocument/2006/relationships" xmlns:m="http://schemas.openxmlformats.org/officeDocument/2006/math" xmlns:v="urn:schemas-microsoft-com:vml" xmlns:wp14="http://schemas.microsoft.com/office/word/2010/wordprocessingDrawing" xmlns:wp="http://schemas.openxmlformats.org/drawingml/2006/wordprocessingDrawing" xmlns:w10="urn:schemas-microsoft-com:office:word" xmlns:w="http://schemas.openxmlformats.org/wordprocessingml/2006/main" xmlns:w14="http://schemas.microsoft.com/office/word/2010/wordml" xmlns:w15="http://schemas.microsoft.com/office/word/2012/wordml" xmlns:w16cex="http://schemas.microsoft.com/office/word/2018/wordml/cex" xmlns:w16cid="http://schemas.microsoft.com/office/word/2016/wordml/cid" xmlns:w16="http://schemas.microsoft.com/office/word/2018/wordml" xmlns:w16du="http://schemas.microsoft.com/office/word/2023/wordml/word16du" xmlns:w16sdtdh="http://schemas.microsoft.com/office/word/2020/wordml/sdtdatahash" xmlns:w16se="http://schemas.microsoft.com/office/word/2015/wordml/symex" xmlns:wpg="http://schemas.microsoft.com/office/word/2010/wordprocessingGroup" xmlns:wpi="http://schemas.microsoft.com/office/word/2010/wordprocessingInk" xmlns:wne="http://schemas.microsoft.com/office/word/2006/wordml" xmlns:wps="http://schemas.microsoft.com/office/word/2010/wordprocessingShape" mc:Ignorable="w14 w15 w16se w16cid w16 w16cex w16sdtdh w16du wp14">
   <w:endnote w:type="separator" w:id="-1">
     <w:p>
       <w:r>
@@ -5409,7 +5124,7 @@
 </file>
 
 <file path=word/footer1.xml><?xml version="1.0" encoding="utf-8"?>
-<w:ftr xmlns:wpc="http://schemas.microsoft.com/office/word/2010/wordprocessingCanvas" xmlns:cx="http://schemas.microsoft.com/office/drawing/2014/chartex" xmlns:cx1="http://schemas.microsoft.com/office/drawing/2015/9/8/chartex" xmlns:cx2="http://schemas.microsoft.com/office/drawing/2015/10/21/chartex" xmlns:cx3="http://schemas.microsoft.com/office/drawing/2016/5/9/chartex" xmlns:cx4="http://schemas.microsoft.com/office/drawing/2016/5/10/chartex" xmlns:cx5="http://schemas.microsoft.com/office/drawing/2016/5/11/chartex" xmlns:cx6="http://schemas.microsoft.com/office/drawing/2016/5/12/chartex" xmlns:cx7="http://schemas.microsoft.com/office/drawing/2016/5/13/chartex" xmlns:cx8="http://schemas.microsoft.com/office/drawing/2016/5/14/chartex" xmlns:mc="http://schemas.openxmlformats.org/markup-compatibility/2006" xmlns:aink="http://schemas.microsoft.com/office/drawing/2016/ink" xmlns:am3d="http://schemas.microsoft.com/office/drawing/2017/model3d" xmlns:o="urn:schemas-microsoft-com:office:office" xmlns:r="http://schemas.openxmlformats.org/officeDocument/2006/relationships" xmlns:m="http://schemas.openxmlformats.org/officeDocument/2006/math" xmlns:v="urn:schemas-microsoft-com:vml" xmlns:wp14="http://schemas.microsoft.com/office/word/2010/wordprocessingDrawing" xmlns:wp="http://schemas.openxmlformats.org/drawingml/2006/wordprocessingDrawing" xmlns:w10="urn:schemas-microsoft-com:office:word" xmlns:w="http://schemas.openxmlformats.org/wordprocessingml/2006/main" xmlns:w14="http://schemas.microsoft.com/office/word/2010/wordml" xmlns:w15="http://schemas.microsoft.com/office/word/2012/wordml" xmlns:w16cex="http://schemas.microsoft.com/office/word/2018/wordml/cex" xmlns:w16cid="http://schemas.microsoft.com/office/word/2016/wordml/cid" xmlns:w16="http://schemas.microsoft.com/office/word/2018/wordml" xmlns:w16sdtdh="http://schemas.microsoft.com/office/word/2020/wordml/sdtdatahash" xmlns:w16se="http://schemas.microsoft.com/office/word/2015/wordml/symex" xmlns:wpg="http://schemas.microsoft.com/office/word/2010/wordprocessingGroup" xmlns:wpi="http://schemas.microsoft.com/office/word/2010/wordprocessingInk" xmlns:wne="http://schemas.microsoft.com/office/word/2006/wordml" xmlns:wps="http://schemas.microsoft.com/office/word/2010/wordprocessingShape" mc:Ignorable="w14 w15 w16se w16cid w16 w16cex w16sdtdh wp14">
+<w:ftr xmlns:wpc="http://schemas.microsoft.com/office/word/2010/wordprocessingCanvas" xmlns:cx="http://schemas.microsoft.com/office/drawing/2014/chartex" xmlns:cx1="http://schemas.microsoft.com/office/drawing/2015/9/8/chartex" xmlns:cx2="http://schemas.microsoft.com/office/drawing/2015/10/21/chartex" xmlns:cx3="http://schemas.microsoft.com/office/drawing/2016/5/9/chartex" xmlns:cx4="http://schemas.microsoft.com/office/drawing/2016/5/10/chartex" xmlns:cx5="http://schemas.microsoft.com/office/drawing/2016/5/11/chartex" xmlns:cx6="http://schemas.microsoft.com/office/drawing/2016/5/12/chartex" xmlns:cx7="http://schemas.microsoft.com/office/drawing/2016/5/13/chartex" xmlns:cx8="http://schemas.microsoft.com/office/drawing/2016/5/14/chartex" xmlns:mc="http://schemas.openxmlformats.org/markup-compatibility/2006" xmlns:aink="http://schemas.microsoft.com/office/drawing/2016/ink" xmlns:am3d="http://schemas.microsoft.com/office/drawing/2017/model3d" xmlns:o="urn:schemas-microsoft-com:office:office" xmlns:oel="http://schemas.microsoft.com/office/2019/extlst" xmlns:r="http://schemas.openxmlformats.org/officeDocument/2006/relationships" xmlns:m="http://schemas.openxmlformats.org/officeDocument/2006/math" xmlns:v="urn:schemas-microsoft-com:vml" xmlns:wp14="http://schemas.microsoft.com/office/word/2010/wordprocessingDrawing" xmlns:wp="http://schemas.openxmlformats.org/drawingml/2006/wordprocessingDrawing" xmlns:w10="urn:schemas-microsoft-com:office:word" xmlns:w="http://schemas.openxmlformats.org/wordprocessingml/2006/main" xmlns:w14="http://schemas.microsoft.com/office/word/2010/wordml" xmlns:w15="http://schemas.microsoft.com/office/word/2012/wordml" xmlns:w16cex="http://schemas.microsoft.com/office/word/2018/wordml/cex" xmlns:w16cid="http://schemas.microsoft.com/office/word/2016/wordml/cid" xmlns:w16="http://schemas.microsoft.com/office/word/2018/wordml" xmlns:w16du="http://schemas.microsoft.com/office/word/2023/wordml/word16du" xmlns:w16sdtdh="http://schemas.microsoft.com/office/word/2020/wordml/sdtdatahash" xmlns:w16se="http://schemas.microsoft.com/office/word/2015/wordml/symex" xmlns:wpg="http://schemas.microsoft.com/office/word/2010/wordprocessingGroup" xmlns:wpi="http://schemas.microsoft.com/office/word/2010/wordprocessingInk" xmlns:wne="http://schemas.microsoft.com/office/word/2006/wordml" xmlns:wps="http://schemas.microsoft.com/office/word/2010/wordprocessingShape" mc:Ignorable="w14 w15 w16se w16cid w16 w16cex w16sdtdh w16du wp14">
   <w:p>
     <w:pPr>
       <w:pStyle w:val="BodyText"/>
@@ -5511,7 +5226,7 @@
               <v:stroke joinstyle="miter"/>
               <v:path gradientshapeok="t" o:connecttype="rect"/>
             </v:shapetype>
-            <v:shape id="Textbox 4" o:spid="_x0000_s1029" type="#_x0000_t202" style="position:absolute;margin-left:531.6pt;margin-top:730.4pt;width:12.6pt;height:13.05pt;z-index:-251655168;visibility:visible;mso-wrap-style:square;mso-wrap-distance-left:0;mso-wrap-distance-top:0;mso-wrap-distance-right:0;mso-wrap-distance-bottom:0;mso-position-horizontal:absolute;mso-position-horizontal-relative:page;mso-position-vertical:absolute;mso-position-vertical-relative:page;v-text-anchor:top" o:gfxdata="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" filled="f" stroked="f">
+            <v:shape id="Textbox 4" o:spid="_x0000_s1029" type="#_x0000_t202" style="position:absolute;margin-left:531.6pt;margin-top:730.4pt;width:12.6pt;height:13.05pt;z-index:-251655168;visibility:visible;mso-wrap-style:square;mso-wrap-distance-left:0;mso-wrap-distance-top:0;mso-wrap-distance-right:0;mso-wrap-distance-bottom:0;mso-position-horizontal:absolute;mso-position-horizontal-relative:page;mso-position-vertical:absolute;mso-position-vertical-relative:page;v-text-anchor:top" o:gfxdata="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" filled="f" stroked="f">
               <v:textbox inset="0,0,0,0">
                 <w:txbxContent>
                   <w:p>
@@ -5563,7 +5278,7 @@
 </file>
 
 <file path=word/footnotes.xml><?xml version="1.0" encoding="utf-8"?>
-<w:footnotes xmlns:wpc="http://schemas.microsoft.com/office/word/2010/wordprocessingCanvas" xmlns:cx="http://schemas.microsoft.com/office/drawing/2014/chartex" xmlns:cx1="http://schemas.microsoft.com/office/drawing/2015/9/8/chartex" xmlns:cx2="http://schemas.microsoft.com/office/drawing/2015/10/21/chartex" xmlns:cx3="http://schemas.microsoft.com/office/drawing/2016/5/9/chartex" xmlns:cx4="http://schemas.microsoft.com/office/drawing/2016/5/10/chartex" xmlns:cx5="http://schemas.microsoft.com/office/drawing/2016/5/11/chartex" xmlns:cx6="http://schemas.microsoft.com/office/drawing/2016/5/12/chartex" xmlns:cx7="http://schemas.microsoft.com/office/drawing/2016/5/13/chartex" xmlns:cx8="http://schemas.microsoft.com/office/drawing/2016/5/14/chartex" xmlns:mc="http://schemas.openxmlformats.org/markup-compatibility/2006" xmlns:aink="http://schemas.microsoft.com/office/drawing/2016/ink" xmlns:am3d="http://schemas.microsoft.com/office/drawing/2017/model3d" xmlns:o="urn:schemas-microsoft-com:office:office" xmlns:r="http://schemas.openxmlformats.org/officeDocument/2006/relationships" xmlns:m="http://schemas.openxmlformats.org/officeDocument/2006/math" xmlns:v="urn:schemas-microsoft-com:vml" xmlns:wp14="http://schemas.microsoft.com/office/word/2010/wordprocessingDrawing" xmlns:wp="http://schemas.openxmlformats.org/drawingml/2006/wordprocessingDrawing" xmlns:w10="urn:schemas-microsoft-com:office:word" xmlns:w="http://schemas.openxmlformats.org/wordprocessingml/2006/main" xmlns:w14="http://schemas.microsoft.com/office/word/2010/wordml" xmlns:w15="http://schemas.microsoft.com/office/word/2012/wordml" xmlns:w16cex="http://schemas.microsoft.com/office/word/2018/wordml/cex" xmlns:w16cid="http://schemas.microsoft.com/office/word/2016/wordml/cid" xmlns:w16="http://schemas.microsoft.com/office/word/2018/wordml" xmlns:w16sdtdh="http://schemas.microsoft.com/office/word/2020/wordml/sdtdatahash" xmlns:w16se="http://schemas.microsoft.com/office/word/2015/wordml/symex" xmlns:wpg="http://schemas.microsoft.com/office/word/2010/wordprocessingGroup" xmlns:wpi="http://schemas.microsoft.com/office/word/2010/wordprocessingInk" xmlns:wne="http://schemas.microsoft.com/office/word/2006/wordml" xmlns:wps="http://schemas.microsoft.com/office/word/2010/wordprocessingShape" mc:Ignorable="w14 w15 w16se w16cid w16 w16cex w16sdtdh wp14">
+<w:footnotes xmlns:wpc="http://schemas.microsoft.com/office/word/2010/wordprocessingCanvas" xmlns:cx="http://schemas.microsoft.com/office/drawing/2014/chartex" xmlns:cx1="http://schemas.microsoft.com/office/drawing/2015/9/8/chartex" xmlns:cx2="http://schemas.microsoft.com/office/drawing/2015/10/21/chartex" xmlns:cx3="http://schemas.microsoft.com/office/drawing/2016/5/9/chartex" xmlns:cx4="http://schemas.microsoft.com/office/drawing/2016/5/10/chartex" xmlns:cx5="http://schemas.microsoft.com/office/drawing/2016/5/11/chartex" xmlns:cx6="http://schemas.microsoft.com/office/drawing/2016/5/12/chartex" xmlns:cx7="http://schemas.microsoft.com/office/drawing/2016/5/13/chartex" xmlns:cx8="http://schemas.microsoft.com/office/drawing/2016/5/14/chartex" xmlns:mc="http://schemas.openxmlformats.org/markup-compatibility/2006" xmlns:aink="http://schemas.microsoft.com/office/drawing/2016/ink" xmlns:am3d="http://schemas.microsoft.com/office/drawing/2017/model3d" xmlns:o="urn:schemas-microsoft-com:office:office" xmlns:oel="http://schemas.microsoft.com/office/2019/extlst" xmlns:r="http://schemas.openxmlformats.org/officeDocument/2006/relationships" xmlns:m="http://schemas.openxmlformats.org/officeDocument/2006/math" xmlns:v="urn:schemas-microsoft-com:vml" xmlns:wp14="http://schemas.microsoft.com/office/word/2010/wordprocessingDrawing" xmlns:wp="http://schemas.openxmlformats.org/drawingml/2006/wordprocessingDrawing" xmlns:w10="urn:schemas-microsoft-com:office:word" xmlns:w="http://schemas.openxmlformats.org/wordprocessingml/2006/main" xmlns:w14="http://schemas.microsoft.com/office/word/2010/wordml" xmlns:w15="http://schemas.microsoft.com/office/word/2012/wordml" xmlns:w16cex="http://schemas.microsoft.com/office/word/2018/wordml/cex" xmlns:w16cid="http://schemas.microsoft.com/office/word/2016/wordml/cid" xmlns:w16="http://schemas.microsoft.com/office/word/2018/wordml" xmlns:w16du="http://schemas.microsoft.com/office/word/2023/wordml/word16du" xmlns:w16sdtdh="http://schemas.microsoft.com/office/word/2020/wordml/sdtdatahash" xmlns:w16se="http://schemas.microsoft.com/office/word/2015/wordml/symex" xmlns:wpg="http://schemas.microsoft.com/office/word/2010/wordprocessingGroup" xmlns:wpi="http://schemas.microsoft.com/office/word/2010/wordprocessingInk" xmlns:wne="http://schemas.microsoft.com/office/word/2006/wordml" xmlns:wps="http://schemas.microsoft.com/office/word/2010/wordprocessingShape" mc:Ignorable="w14 w15 w16se w16cid w16 w16cex w16sdtdh w16du wp14">
   <w:footnote w:type="separator" w:id="-1">
     <w:p>
       <w:r>
@@ -5582,7 +5297,7 @@
 </file>
 
 <file path=word/header1.xml><?xml version="1.0" encoding="utf-8"?>
-<w:hdr xmlns:wpc="http://schemas.microsoft.com/office/word/2010/wordprocessingCanvas" xmlns:cx="http://schemas.microsoft.com/office/drawing/2014/chartex" xmlns:cx1="http://schemas.microsoft.com/office/drawing/2015/9/8/chartex" xmlns:cx2="http://schemas.microsoft.com/office/drawing/2015/10/21/chartex" xmlns:cx3="http://schemas.microsoft.com/office/drawing/2016/5/9/chartex" xmlns:cx4="http://schemas.microsoft.com/office/drawing/2016/5/10/chartex" xmlns:cx5="http://schemas.microsoft.com/office/drawing/2016/5/11/chartex" xmlns:cx6="http://schemas.microsoft.com/office/drawing/2016/5/12/chartex" xmlns:cx7="http://schemas.microsoft.com/office/drawing/2016/5/13/chartex" xmlns:cx8="http://schemas.microsoft.com/office/drawing/2016/5/14/chartex" xmlns:mc="http://schemas.openxmlformats.org/markup-compatibility/2006" xmlns:aink="http://schemas.microsoft.com/office/drawing/2016/ink" xmlns:am3d="http://schemas.microsoft.com/office/drawing/2017/model3d" xmlns:o="urn:schemas-microsoft-com:office:office" xmlns:r="http://schemas.openxmlformats.org/officeDocument/2006/relationships" xmlns:m="http://schemas.openxmlformats.org/officeDocument/2006/math" xmlns:v="urn:schemas-microsoft-com:vml" xmlns:wp14="http://schemas.microsoft.com/office/word/2010/wordprocessingDrawing" xmlns:wp="http://schemas.openxmlformats.org/drawingml/2006/wordprocessingDrawing" xmlns:w10="urn:schemas-microsoft-com:office:word" xmlns:w="http://schemas.openxmlformats.org/wordprocessingml/2006/main" xmlns:w14="http://schemas.microsoft.com/office/word/2010/wordml" xmlns:w15="http://schemas.microsoft.com/office/word/2012/wordml" xmlns:w16cex="http://schemas.microsoft.com/office/word/2018/wordml/cex" xmlns:w16cid="http://schemas.microsoft.com/office/word/2016/wordml/cid" xmlns:w16="http://schemas.microsoft.com/office/word/2018/wordml" xmlns:w16sdtdh="http://schemas.microsoft.com/office/word/2020/wordml/sdtdatahash" xmlns:w16se="http://schemas.microsoft.com/office/word/2015/wordml/symex" xmlns:wpg="http://schemas.microsoft.com/office/word/2010/wordprocessingGroup" xmlns:wpi="http://schemas.microsoft.com/office/word/2010/wordprocessingInk" xmlns:wne="http://schemas.microsoft.com/office/word/2006/wordml" xmlns:wps="http://schemas.microsoft.com/office/word/2010/wordprocessingShape" mc:Ignorable="w14 w15 w16se w16cid w16 w16cex w16sdtdh wp14">
+<w:hdr xmlns:wpc="http://schemas.microsoft.com/office/word/2010/wordprocessingCanvas" xmlns:cx="http://schemas.microsoft.com/office/drawing/2014/chartex" xmlns:cx1="http://schemas.microsoft.com/office/drawing/2015/9/8/chartex" xmlns:cx2="http://schemas.microsoft.com/office/drawing/2015/10/21/chartex" xmlns:cx3="http://schemas.microsoft.com/office/drawing/2016/5/9/chartex" xmlns:cx4="http://schemas.microsoft.com/office/drawing/2016/5/10/chartex" xmlns:cx5="http://schemas.microsoft.com/office/drawing/2016/5/11/chartex" xmlns:cx6="http://schemas.microsoft.com/office/drawing/2016/5/12/chartex" xmlns:cx7="http://schemas.microsoft.com/office/drawing/2016/5/13/chartex" xmlns:cx8="http://schemas.microsoft.com/office/drawing/2016/5/14/chartex" xmlns:mc="http://schemas.openxmlformats.org/markup-compatibility/2006" xmlns:aink="http://schemas.microsoft.com/office/drawing/2016/ink" xmlns:am3d="http://schemas.microsoft.com/office/drawing/2017/model3d" xmlns:o="urn:schemas-microsoft-com:office:office" xmlns:oel="http://schemas.microsoft.com/office/2019/extlst" xmlns:r="http://schemas.openxmlformats.org/officeDocument/2006/relationships" xmlns:m="http://schemas.openxmlformats.org/officeDocument/2006/math" xmlns:v="urn:schemas-microsoft-com:vml" xmlns:wp14="http://schemas.microsoft.com/office/word/2010/wordprocessingDrawing" xmlns:wp="http://schemas.openxmlformats.org/drawingml/2006/wordprocessingDrawing" xmlns:w10="urn:schemas-microsoft-com:office:word" xmlns:w="http://schemas.openxmlformats.org/wordprocessingml/2006/main" xmlns:w14="http://schemas.microsoft.com/office/word/2010/wordml" xmlns:w15="http://schemas.microsoft.com/office/word/2012/wordml" xmlns:w16cex="http://schemas.microsoft.com/office/word/2018/wordml/cex" xmlns:w16cid="http://schemas.microsoft.com/office/word/2016/wordml/cid" xmlns:w16="http://schemas.microsoft.com/office/word/2018/wordml" xmlns:w16du="http://schemas.microsoft.com/office/word/2023/wordml/word16du" xmlns:w16sdtdh="http://schemas.microsoft.com/office/word/2020/wordml/sdtdatahash" xmlns:w16se="http://schemas.microsoft.com/office/word/2015/wordml/symex" xmlns:wpg="http://schemas.microsoft.com/office/word/2010/wordprocessingGroup" xmlns:wpi="http://schemas.microsoft.com/office/word/2010/wordprocessingInk" xmlns:wne="http://schemas.microsoft.com/office/word/2006/wordml" xmlns:wps="http://schemas.microsoft.com/office/word/2010/wordprocessingShape" mc:Ignorable="w14 w15 w16se w16cid w16 w16cex w16sdtdh w16du wp14">
   <w:p>
     <w:pPr>
       <w:pStyle w:val="BodyText"/>
@@ -5674,7 +5389,7 @@
               <v:stroke joinstyle="miter"/>
               <v:path gradientshapeok="t" o:connecttype="rect"/>
             </v:shapetype>
-            <v:shape id="Textbox 1" o:spid="_x0000_s1026" type="#_x0000_t202" style="position:absolute;margin-left:71pt;margin-top:37.15pt;width:62.3pt;height:13.05pt;z-index:-251661312;visibility:visible;mso-wrap-style:square;mso-wrap-distance-left:0;mso-wrap-distance-top:0;mso-wrap-distance-right:0;mso-wrap-distance-bottom:0;mso-position-horizontal:absolute;mso-position-horizontal-relative:page;mso-position-vertical:absolute;mso-position-vertical-relative:page;v-text-anchor:top" o:gfxdata="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" filled="f" stroked="f">
+            <v:shape id="Textbox 1" o:spid="_x0000_s1026" type="#_x0000_t202" style="position:absolute;margin-left:71pt;margin-top:37.15pt;width:62.3pt;height:13.05pt;z-index:-251661312;visibility:visible;mso-wrap-style:square;mso-wrap-distance-left:0;mso-wrap-distance-top:0;mso-wrap-distance-right:0;mso-wrap-distance-bottom:0;mso-position-horizontal:absolute;mso-position-horizontal-relative:page;mso-position-vertical:absolute;mso-position-vertical-relative:page;v-text-anchor:top" o:gfxdata="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" filled="f" stroked="f">
               <v:textbox inset="0,0,0,0">
                 <w:txbxContent>
                   <w:p>
@@ -5789,7 +5504,7 @@
         </mc:Choice>
         <mc:Fallback>
           <w:pict>
-            <v:shape w14:anchorId="350CF79E" id="Textbox 2" o:spid="_x0000_s1027" type="#_x0000_t202" style="position:absolute;margin-left:272.9pt;margin-top:37.15pt;width:66.55pt;height:13.05pt;z-index:-251659264;visibility:visible;mso-wrap-style:square;mso-wrap-distance-left:0;mso-wrap-distance-top:0;mso-wrap-distance-right:0;mso-wrap-distance-bottom:0;mso-position-horizontal:absolute;mso-position-horizontal-relative:page;mso-position-vertical:absolute;mso-position-vertical-relative:page;v-text-anchor:top" o:gfxdata="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" filled="f" stroked="f">
+            <v:shape w14:anchorId="350CF79E" id="Textbox 2" o:spid="_x0000_s1027" type="#_x0000_t202" style="position:absolute;margin-left:272.9pt;margin-top:37.15pt;width:66.55pt;height:13.05pt;z-index:-251659264;visibility:visible;mso-wrap-style:square;mso-wrap-distance-left:0;mso-wrap-distance-top:0;mso-wrap-distance-right:0;mso-wrap-distance-bottom:0;mso-position-horizontal:absolute;mso-position-horizontal-relative:page;mso-position-vertical:absolute;mso-position-vertical-relative:page;v-text-anchor:top" o:gfxdata="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" filled="f" stroked="f">
               <v:textbox inset="0,0,0,0">
                 <w:txbxContent>
                   <w:p>
@@ -5898,7 +5613,7 @@
         </mc:Choice>
         <mc:Fallback>
           <w:pict>
-            <v:shape w14:anchorId="61E31E63" id="Textbox 3" o:spid="_x0000_s1028" type="#_x0000_t202" style="position:absolute;margin-left:486.2pt;margin-top:37.15pt;width:54.95pt;height:13.05pt;z-index:-251657216;visibility:visible;mso-wrap-style:square;mso-wrap-distance-left:0;mso-wrap-distance-top:0;mso-wrap-distance-right:0;mso-wrap-distance-bottom:0;mso-position-horizontal:absolute;mso-position-horizontal-relative:page;mso-position-vertical:absolute;mso-position-vertical-relative:page;v-text-anchor:top" o:gfxdata="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" filled="f" stroked="f">
+            <v:shape w14:anchorId="61E31E63" id="Textbox 3" o:spid="_x0000_s1028" type="#_x0000_t202" style="position:absolute;margin-left:486.2pt;margin-top:37.15pt;width:54.95pt;height:13.05pt;z-index:-251657216;visibility:visible;mso-wrap-style:square;mso-wrap-distance-left:0;mso-wrap-distance-top:0;mso-wrap-distance-right:0;mso-wrap-distance-bottom:0;mso-position-horizontal:absolute;mso-position-horizontal-relative:page;mso-position-vertical:absolute;mso-position-vertical-relative:page;v-text-anchor:top" o:gfxdata="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" filled="f" stroked="f">
               <v:textbox inset="0,0,0,0">
                 <w:txbxContent>
                   <w:p>
@@ -5934,7 +5649,7 @@
 </file>
 
 <file path=word/numbering.xml><?xml version="1.0" encoding="utf-8"?>
-<w:numbering xmlns:wpc="http://schemas.microsoft.com/office/word/2010/wordprocessingCanvas" xmlns:cx="http://schemas.microsoft.com/office/drawing/2014/chartex" xmlns:cx1="http://schemas.microsoft.com/office/drawing/2015/9/8/chartex" xmlns:cx2="http://schemas.microsoft.com/office/drawing/2015/10/21/chartex" xmlns:cx3="http://schemas.microsoft.com/office/drawing/2016/5/9/chartex" xmlns:cx4="http://schemas.microsoft.com/office/drawing/2016/5/10/chartex" xmlns:cx5="http://schemas.microsoft.com/office/drawing/2016/5/11/chartex" xmlns:cx6="http://schemas.microsoft.com/office/drawing/2016/5/12/chartex" xmlns:cx7="http://schemas.microsoft.com/office/drawing/2016/5/13/chartex" xmlns:cx8="http://schemas.microsoft.com/office/drawing/2016/5/14/chartex" xmlns:mc="http://schemas.openxmlformats.org/markup-compatibility/2006" xmlns:aink="http://schemas.microsoft.com/office/drawing/2016/ink" xmlns:am3d="http://schemas.microsoft.com/office/drawing/2017/model3d" xmlns:o="urn:schemas-microsoft-com:office:office" xmlns:r="http://schemas.openxmlformats.org/officeDocument/2006/relationships" xmlns:m="http://schemas.openxmlformats.org/officeDocument/2006/math" xmlns:v="urn:schemas-microsoft-com:vml" xmlns:wp14="http://schemas.microsoft.com/office/word/2010/wordprocessingDrawing" xmlns:wp="http://schemas.openxmlformats.org/drawingml/2006/wordprocessingDrawing" xmlns:w10="urn:schemas-microsoft-com:office:word" xmlns:w="http://schemas.openxmlformats.org/wordprocessingml/2006/main" xmlns:w14="http://schemas.microsoft.com/office/word/2010/wordml" xmlns:w15="http://schemas.microsoft.com/office/word/2012/wordml" xmlns:w16cex="http://schemas.microsoft.com/office/word/2018/wordml/cex" xmlns:w16cid="http://schemas.microsoft.com/office/word/2016/wordml/cid" xmlns:w16="http://schemas.microsoft.com/office/word/2018/wordml" xmlns:w16sdtdh="http://schemas.microsoft.com/office/word/2020/wordml/sdtdatahash" xmlns:w16se="http://schemas.microsoft.com/office/word/2015/wordml/symex" xmlns:wpg="http://schemas.microsoft.com/office/word/2010/wordprocessingGroup" xmlns:wpi="http://schemas.microsoft.com/office/word/2010/wordprocessingInk" xmlns:wne="http://schemas.microsoft.com/office/word/2006/wordml" xmlns:wps="http://schemas.microsoft.com/office/word/2010/wordprocessingShape" mc:Ignorable="w14 w15 w16se w16cid w16 w16cex w16sdtdh wp14">
+<w:numbering xmlns:wpc="http://schemas.microsoft.com/office/word/2010/wordprocessingCanvas" xmlns:cx="http://schemas.microsoft.com/office/drawing/2014/chartex" xmlns:cx1="http://schemas.microsoft.com/office/drawing/2015/9/8/chartex" xmlns:cx2="http://schemas.microsoft.com/office/drawing/2015/10/21/chartex" xmlns:cx3="http://schemas.microsoft.com/office/drawing/2016/5/9/chartex" xmlns:cx4="http://schemas.microsoft.com/office/drawing/2016/5/10/chartex" xmlns:cx5="http://schemas.microsoft.com/office/drawing/2016/5/11/chartex" xmlns:cx6="http://schemas.microsoft.com/office/drawing/2016/5/12/chartex" xmlns:cx7="http://schemas.microsoft.com/office/drawing/2016/5/13/chartex" xmlns:cx8="http://schemas.microsoft.com/office/drawing/2016/5/14/chartex" xmlns:mc="http://schemas.openxmlformats.org/markup-compatibility/2006" xmlns:aink="http://schemas.microsoft.com/office/drawing/2016/ink" xmlns:am3d="http://schemas.microsoft.com/office/drawing/2017/model3d" xmlns:o="urn:schemas-microsoft-com:office:office" xmlns:oel="http://schemas.microsoft.com/office/2019/extlst" xmlns:r="http://schemas.openxmlformats.org/officeDocument/2006/relationships" xmlns:m="http://schemas.openxmlformats.org/officeDocument/2006/math" xmlns:v="urn:schemas-microsoft-com:vml" xmlns:wp14="http://schemas.microsoft.com/office/word/2010/wordprocessingDrawing" xmlns:wp="http://schemas.openxmlformats.org/drawingml/2006/wordprocessingDrawing" xmlns:w10="urn:schemas-microsoft-com:office:word" xmlns:w="http://schemas.openxmlformats.org/wordprocessingml/2006/main" xmlns:w14="http://schemas.microsoft.com/office/word/2010/wordml" xmlns:w15="http://schemas.microsoft.com/office/word/2012/wordml" xmlns:w16cex="http://schemas.microsoft.com/office/word/2018/wordml/cex" xmlns:w16cid="http://schemas.microsoft.com/office/word/2016/wordml/cid" xmlns:w16="http://schemas.microsoft.com/office/word/2018/wordml" xmlns:w16du="http://schemas.microsoft.com/office/word/2023/wordml/word16du" xmlns:w16sdtdh="http://schemas.microsoft.com/office/word/2020/wordml/sdtdatahash" xmlns:w16se="http://schemas.microsoft.com/office/word/2015/wordml/symex" xmlns:wpg="http://schemas.microsoft.com/office/word/2010/wordprocessingGroup" xmlns:wpi="http://schemas.microsoft.com/office/word/2010/wordprocessingInk" xmlns:wne="http://schemas.microsoft.com/office/word/2006/wordml" xmlns:wps="http://schemas.microsoft.com/office/word/2010/wordprocessingShape" mc:Ignorable="w14 w15 w16se w16cid w16 w16cex w16sdtdh w16du wp14">
   <w:abstractNum w:abstractNumId="0" w15:restartNumberingAfterBreak="0">
     <w:nsid w:val="13D75767"/>
     <w:multiLevelType w:val="hybridMultilevel"/>
@@ -6889,7 +6604,7 @@
         <w:rFonts w:ascii="Symbol" w:hAnsi="Symbol" w:hint="default"/>
       </w:rPr>
     </w:lvl>
-    <w:lvl w:ilvl="1" w:tplc="04090003" w:tentative="1">
+    <w:lvl w:ilvl="1" w:tplc="04090003">
       <w:start w:val="1"/>
       <w:numFmt w:val="bullet"/>
       <w:lvlText w:val="o"/>
@@ -7719,56 +7434,56 @@
       </w:rPr>
     </w:lvl>
   </w:abstractNum>
-  <w:num w:numId="1">
+  <w:num w:numId="1" w16cid:durableId="855121556">
     <w:abstractNumId w:val="13"/>
   </w:num>
-  <w:num w:numId="2">
+  <w:num w:numId="2" w16cid:durableId="286618620">
     <w:abstractNumId w:val="10"/>
   </w:num>
-  <w:num w:numId="3">
+  <w:num w:numId="3" w16cid:durableId="2052219304">
     <w:abstractNumId w:val="0"/>
   </w:num>
-  <w:num w:numId="4">
+  <w:num w:numId="4" w16cid:durableId="2130395548">
     <w:abstractNumId w:val="9"/>
   </w:num>
-  <w:num w:numId="5">
+  <w:num w:numId="5" w16cid:durableId="297607464">
     <w:abstractNumId w:val="2"/>
   </w:num>
-  <w:num w:numId="6">
+  <w:num w:numId="6" w16cid:durableId="1746880901">
     <w:abstractNumId w:val="11"/>
   </w:num>
-  <w:num w:numId="7">
+  <w:num w:numId="7" w16cid:durableId="1306355012">
     <w:abstractNumId w:val="3"/>
   </w:num>
-  <w:num w:numId="8">
+  <w:num w:numId="8" w16cid:durableId="1806925109">
     <w:abstractNumId w:val="1"/>
   </w:num>
-  <w:num w:numId="9">
+  <w:num w:numId="9" w16cid:durableId="727729297">
     <w:abstractNumId w:val="6"/>
   </w:num>
-  <w:num w:numId="10">
+  <w:num w:numId="10" w16cid:durableId="1941254169">
     <w:abstractNumId w:val="8"/>
   </w:num>
-  <w:num w:numId="11">
+  <w:num w:numId="11" w16cid:durableId="898983259">
     <w:abstractNumId w:val="4"/>
   </w:num>
-  <w:num w:numId="12">
+  <w:num w:numId="12" w16cid:durableId="1463304531">
     <w:abstractNumId w:val="7"/>
   </w:num>
-  <w:num w:numId="13">
+  <w:num w:numId="13" w16cid:durableId="1175920376">
     <w:abstractNumId w:val="5"/>
   </w:num>
-  <w:num w:numId="14">
+  <w:num w:numId="14" w16cid:durableId="184176748">
     <w:abstractNumId w:val="12"/>
   </w:num>
-  <w:num w:numId="15">
+  <w:num w:numId="15" w16cid:durableId="1879585444">
     <w:abstractNumId w:val="14"/>
   </w:num>
 </w:numbering>
 </file>
 
 <file path=word/styles.xml><?xml version="1.0" encoding="utf-8"?>
-<w:styles xmlns:mc="http://schemas.openxmlformats.org/markup-compatibility/2006" xmlns:r="http://schemas.openxmlformats.org/officeDocument/2006/relationships" xmlns:w="http://schemas.openxmlformats.org/wordprocessingml/2006/main" xmlns:w14="http://schemas.microsoft.com/office/word/2010/wordml" xmlns:w15="http://schemas.microsoft.com/office/word/2012/wordml" xmlns:w16cex="http://schemas.microsoft.com/office/word/2018/wordml/cex" xmlns:w16cid="http://schemas.microsoft.com/office/word/2016/wordml/cid" xmlns:w16="http://schemas.microsoft.com/office/word/2018/wordml" xmlns:w16sdtdh="http://schemas.microsoft.com/office/word/2020/wordml/sdtdatahash" xmlns:w16se="http://schemas.microsoft.com/office/word/2015/wordml/symex" mc:Ignorable="w14 w15 w16se w16cid w16 w16cex w16sdtdh">
+<w:styles xmlns:mc="http://schemas.openxmlformats.org/markup-compatibility/2006" xmlns:r="http://schemas.openxmlformats.org/officeDocument/2006/relationships" xmlns:w="http://schemas.openxmlformats.org/wordprocessingml/2006/main" xmlns:w14="http://schemas.microsoft.com/office/word/2010/wordml" xmlns:w15="http://schemas.microsoft.com/office/word/2012/wordml" xmlns:w16cex="http://schemas.microsoft.com/office/word/2018/wordml/cex" xmlns:w16cid="http://schemas.microsoft.com/office/word/2016/wordml/cid" xmlns:w16="http://schemas.microsoft.com/office/word/2018/wordml" xmlns:w16du="http://schemas.microsoft.com/office/word/2023/wordml/word16du" xmlns:w16sdtdh="http://schemas.microsoft.com/office/word/2020/wordml/sdtdatahash" xmlns:w16se="http://schemas.microsoft.com/office/word/2015/wordml/symex" mc:Ignorable="w14 w15 w16se w16cid w16 w16cex w16sdtdh w16du">
   <w:docDefaults>
     <w:rPrDefault>
       <w:rPr>

</xml_diff>

<commit_message>
Updated Team Logbook October 8
</commit_message>
<xml_diff>
--- a/Deliverable 4/Team_Logbook_04.docx
+++ b/Deliverable 4/Team_Logbook_04.docx
@@ -3518,7 +3518,21 @@
         <w:rPr>
           <w:sz w:val="24"/>
         </w:rPr>
-        <w:t>Gennaro Finelli</w:t>
+        <w:t xml:space="preserve">Gennaro </w:t>
+      </w:r>
+      <w:proofErr w:type="spellStart"/>
+      <w:r>
+        <w:rPr>
+          <w:sz w:val="24"/>
+        </w:rPr>
+        <w:t>Finelli</w:t>
+      </w:r>
+      <w:proofErr w:type="spellEnd"/>
+      <w:r>
+        <w:rPr>
+          <w:sz w:val="24"/>
+        </w:rPr>
+        <w:t xml:space="preserve"> </w:t>
       </w:r>
     </w:p>
     <w:p>
@@ -3646,9 +3660,8 @@
     <w:p>
       <w:pPr>
         <w:rPr>
-          <w:spacing w:val="-2"/>
-          <w:sz w:val="24"/>
-          <w:szCs w:val="24"/>
+          <w:rFonts w:ascii="Symbol" w:hAnsi="Symbol"/>
+          <w:sz w:val="24"/>
         </w:rPr>
       </w:pPr>
       <w:r>
@@ -3665,19 +3678,39 @@
           <w:sz w:val="24"/>
           <w:szCs w:val="24"/>
         </w:rPr>
-        <w:t>Speak with client</w:t>
-      </w:r>
-      <w:r>
-        <w:rPr>
-          <w:spacing w:val="-2"/>
-          <w:sz w:val="24"/>
-          <w:szCs w:val="24"/>
-        </w:rPr>
-        <w:t xml:space="preserve"> (20 minutes)</w:t>
-      </w:r>
-    </w:p>
-    <w:p>
-      <w:pPr>
+        <w:t xml:space="preserve">Spoke about use cases </w:t>
+      </w:r>
+      <w:r>
+        <w:rPr>
+          <w:spacing w:val="-2"/>
+          <w:sz w:val="24"/>
+          <w:szCs w:val="24"/>
+        </w:rPr>
+        <w:t>(1 hour)</w:t>
+      </w:r>
+    </w:p>
+    <w:p>
+      <w:pPr>
+        <w:rPr>
+          <w:sz w:val="24"/>
+          <w:szCs w:val="24"/>
+        </w:rPr>
+      </w:pPr>
+      <w:r>
+        <w:rPr>
+          <w:sz w:val="24"/>
+          <w:szCs w:val="24"/>
+        </w:rPr>
+        <w:t>Tasks/TODO before next meeting:</w:t>
+      </w:r>
+    </w:p>
+    <w:p>
+      <w:pPr>
+        <w:pStyle w:val="ListParagraph"/>
+        <w:numPr>
+          <w:ilvl w:val="0"/>
+          <w:numId w:val="16"/>
+        </w:numPr>
         <w:rPr>
           <w:rFonts w:ascii="Symbol" w:hAnsi="Symbol"/>
           <w:sz w:val="24"/>
@@ -3685,20 +3718,30 @@
       </w:pPr>
       <w:r>
         <w:rPr>
-          <w:spacing w:val="-2"/>
-          <w:sz w:val="24"/>
-          <w:szCs w:val="24"/>
-        </w:rPr>
-        <w:t xml:space="preserve">&gt; </w:t>
-      </w:r>
-    </w:p>
-    <w:p>
-      <w:pPr>
-        <w:rPr>
-          <w:rFonts w:ascii="Symbol" w:hAnsi="Symbol"/>
-          <w:sz w:val="24"/>
-        </w:rPr>
-      </w:pPr>
+          <w:rFonts w:asciiTheme="minorHAnsi" w:hAnsiTheme="minorHAnsi" w:cstheme="minorHAnsi"/>
+          <w:sz w:val="24"/>
+        </w:rPr>
+        <w:t>Finish Use Cases</w:t>
+      </w:r>
+    </w:p>
+    <w:p>
+      <w:pPr>
+        <w:rPr>
+          <w:rFonts w:asciiTheme="minorHAnsi" w:hAnsiTheme="minorHAnsi" w:cstheme="minorHAnsi"/>
+          <w:b/>
+          <w:bCs/>
+          <w:sz w:val="24"/>
+        </w:rPr>
+      </w:pPr>
+      <w:r>
+        <w:rPr>
+          <w:rFonts w:asciiTheme="minorHAnsi" w:hAnsiTheme="minorHAnsi" w:cstheme="minorHAnsi"/>
+          <w:b/>
+          <w:bCs/>
+          <w:sz w:val="24"/>
+        </w:rPr>
+        <w:t>September 26, 2024 (NO CLASS)</w:t>
+      </w:r>
     </w:p>
     <w:p>
       <w:pPr>
@@ -3998,6 +4041,14 @@
         </w:rPr>
         <w:t xml:space="preserve"> Use Cases</w:t>
       </w:r>
+      <w:r>
+        <w:rPr>
+          <w:spacing w:val="-2"/>
+          <w:sz w:val="24"/>
+          <w:szCs w:val="24"/>
+        </w:rPr>
+        <w:t xml:space="preserve"> (1 hour)</w:t>
+      </w:r>
     </w:p>
     <w:p>
       <w:pPr>
@@ -4112,6 +4163,42 @@
     </w:p>
     <w:p>
       <w:pPr>
+        <w:rPr>
+          <w:rFonts w:asciiTheme="minorHAnsi" w:hAnsiTheme="minorHAnsi" w:cstheme="minorHAnsi"/>
+          <w:b/>
+          <w:bCs/>
+          <w:sz w:val="24"/>
+        </w:rPr>
+      </w:pPr>
+      <w:r>
+        <w:rPr>
+          <w:rFonts w:asciiTheme="minorHAnsi" w:hAnsiTheme="minorHAnsi" w:cstheme="minorHAnsi"/>
+          <w:b/>
+          <w:bCs/>
+          <w:sz w:val="24"/>
+        </w:rPr>
+        <w:t>October 3</w:t>
+      </w:r>
+      <w:r>
+        <w:rPr>
+          <w:rFonts w:asciiTheme="minorHAnsi" w:hAnsiTheme="minorHAnsi" w:cstheme="minorHAnsi"/>
+          <w:b/>
+          <w:bCs/>
+          <w:sz w:val="24"/>
+        </w:rPr>
+        <w:t>, 2024 (NO CLASS)</w:t>
+      </w:r>
+    </w:p>
+    <w:p>
+      <w:pPr>
+        <w:rPr>
+          <w:rFonts w:ascii="Symbol" w:hAnsi="Symbol"/>
+          <w:sz w:val="24"/>
+        </w:rPr>
+      </w:pPr>
+    </w:p>
+    <w:p>
+      <w:pPr>
         <w:pStyle w:val="Heading2"/>
         <w:spacing w:before="72" w:line="317" w:lineRule="exact"/>
       </w:pPr>
@@ -4119,19 +4206,7 @@
         <w:rPr>
           <w:color w:val="2E5395"/>
         </w:rPr>
-        <w:t>1</w:t>
-      </w:r>
-      <w:r>
-        <w:rPr>
-          <w:color w:val="2E5395"/>
-        </w:rPr>
-        <w:t>2</w:t>
-      </w:r>
-      <w:r>
-        <w:rPr>
-          <w:color w:val="2E5395"/>
-        </w:rPr>
-        <w:t>th</w:t>
+        <w:t>12th</w:t>
       </w:r>
       <w:r>
         <w:rPr>
@@ -4399,6 +4474,88 @@
     <w:p>
       <w:pPr>
         <w:rPr>
+          <w:spacing w:val="-2"/>
+          <w:sz w:val="24"/>
+          <w:szCs w:val="24"/>
+        </w:rPr>
+      </w:pPr>
+      <w:r>
+        <w:rPr>
+          <w:spacing w:val="-2"/>
+          <w:sz w:val="24"/>
+          <w:szCs w:val="24"/>
+        </w:rPr>
+        <w:t xml:space="preserve">&gt; </w:t>
+      </w:r>
+      <w:r>
+        <w:rPr>
+          <w:spacing w:val="-2"/>
+          <w:sz w:val="24"/>
+          <w:szCs w:val="24"/>
+        </w:rPr>
+        <w:t>Discussed User Story Mapping (</w:t>
+      </w:r>
+      <w:r>
+        <w:rPr>
+          <w:spacing w:val="-2"/>
+          <w:sz w:val="24"/>
+          <w:szCs w:val="24"/>
+        </w:rPr>
+        <w:t>2</w:t>
+      </w:r>
+      <w:r>
+        <w:rPr>
+          <w:spacing w:val="-2"/>
+          <w:sz w:val="24"/>
+          <w:szCs w:val="24"/>
+        </w:rPr>
+        <w:t>0 mins</w:t>
+      </w:r>
+      <w:r>
+        <w:rPr>
+          <w:spacing w:val="-2"/>
+          <w:sz w:val="24"/>
+          <w:szCs w:val="24"/>
+        </w:rPr>
+        <w:t>)</w:t>
+      </w:r>
+    </w:p>
+    <w:p>
+      <w:pPr>
+        <w:rPr>
+          <w:spacing w:val="-2"/>
+          <w:sz w:val="24"/>
+          <w:szCs w:val="24"/>
+        </w:rPr>
+      </w:pPr>
+      <w:r>
+        <w:rPr>
+          <w:spacing w:val="-2"/>
+          <w:sz w:val="24"/>
+          <w:szCs w:val="24"/>
+        </w:rPr>
+        <w:t>&gt; Organize</w:t>
+      </w:r>
+      <w:r>
+        <w:rPr>
+          <w:spacing w:val="-2"/>
+          <w:sz w:val="24"/>
+          <w:szCs w:val="24"/>
+        </w:rPr>
+        <w:t>d</w:t>
+      </w:r>
+      <w:r>
+        <w:rPr>
+          <w:spacing w:val="-2"/>
+          <w:sz w:val="24"/>
+          <w:szCs w:val="24"/>
+        </w:rPr>
+        <w:t xml:space="preserve"> Team Logbook (5 mins)</w:t>
+      </w:r>
+    </w:p>
+    <w:p>
+      <w:pPr>
+        <w:rPr>
           <w:bCs/>
           <w:sz w:val="24"/>
           <w:szCs w:val="24"/>
@@ -4412,20 +4569,118 @@
         </w:rPr>
         <w:t xml:space="preserve">&gt; </w:t>
       </w:r>
-    </w:p>
-    <w:p>
-      <w:pPr>
-        <w:rPr>
-          <w:sz w:val="24"/>
-          <w:szCs w:val="24"/>
-        </w:rPr>
-      </w:pPr>
-      <w:r>
-        <w:rPr>
-          <w:sz w:val="24"/>
-          <w:szCs w:val="24"/>
-        </w:rPr>
+      <w:r>
+        <w:rPr>
+          <w:spacing w:val="-2"/>
+          <w:sz w:val="24"/>
+          <w:szCs w:val="24"/>
+        </w:rPr>
+        <w:t xml:space="preserve">Created </w:t>
+      </w:r>
+      <w:r>
+        <w:rPr>
+          <w:spacing w:val="-2"/>
+          <w:sz w:val="24"/>
+          <w:szCs w:val="24"/>
+        </w:rPr>
+        <w:t>User Stories Map (</w:t>
+      </w:r>
+      <w:r>
+        <w:rPr>
+          <w:spacing w:val="-2"/>
+          <w:sz w:val="24"/>
+          <w:szCs w:val="24"/>
+        </w:rPr>
+        <w:t>5 mins</w:t>
+      </w:r>
+      <w:r>
+        <w:rPr>
+          <w:spacing w:val="-2"/>
+          <w:sz w:val="24"/>
+          <w:szCs w:val="24"/>
+        </w:rPr>
+        <w:t>)</w:t>
+      </w:r>
+    </w:p>
+    <w:p>
+      <w:pPr>
+        <w:rPr>
+          <w:sz w:val="24"/>
+          <w:szCs w:val="24"/>
+        </w:rPr>
+      </w:pPr>
+      <w:r>
+        <w:rPr>
+          <w:sz w:val="24"/>
+          <w:szCs w:val="24"/>
+        </w:rPr>
+        <w:lastRenderedPageBreak/>
         <w:t>Tasks/TODO before next meeting:</w:t>
+      </w:r>
+    </w:p>
+    <w:p>
+      <w:pPr>
+        <w:rPr>
+          <w:sz w:val="24"/>
+          <w:szCs w:val="24"/>
+        </w:rPr>
+      </w:pPr>
+      <w:r>
+        <w:rPr>
+          <w:sz w:val="24"/>
+          <w:szCs w:val="24"/>
+        </w:rPr>
+        <w:t>UML Sequence Diagram</w:t>
+      </w:r>
+    </w:p>
+    <w:p>
+      <w:pPr>
+        <w:rPr>
+          <w:sz w:val="24"/>
+          <w:szCs w:val="24"/>
+        </w:rPr>
+      </w:pPr>
+      <w:r>
+        <w:rPr>
+          <w:sz w:val="24"/>
+          <w:szCs w:val="24"/>
+        </w:rPr>
+        <w:t>Update Deliverable 4</w:t>
+      </w:r>
+    </w:p>
+    <w:p>
+      <w:pPr>
+        <w:rPr>
+          <w:b/>
+          <w:sz w:val="24"/>
+          <w:szCs w:val="24"/>
+        </w:rPr>
+      </w:pPr>
+      <w:r>
+        <w:rPr>
+          <w:b/>
+          <w:sz w:val="24"/>
+          <w:szCs w:val="24"/>
+        </w:rPr>
+        <w:t>Work</w:t>
+      </w:r>
+      <w:r>
+        <w:rPr>
+          <w:b/>
+          <w:spacing w:val="-4"/>
+          <w:sz w:val="24"/>
+          <w:szCs w:val="24"/>
+        </w:rPr>
+        <w:t xml:space="preserve"> </w:t>
+      </w:r>
+      <w:r>
+        <w:rPr>
+          <w:b/>
+          <w:spacing w:val="-2"/>
+          <w:sz w:val="24"/>
+          <w:szCs w:val="24"/>
+        </w:rPr>
+        <w:t>done:</w:t>
       </w:r>
     </w:p>
     <w:p>
@@ -4436,51 +4691,16 @@
           <w:numId w:val="10"/>
         </w:numPr>
         <w:rPr>
-          <w:sz w:val="24"/>
-          <w:szCs w:val="24"/>
-        </w:rPr>
-      </w:pPr>
-      <w:r>
-        <w:rPr>
-          <w:sz w:val="24"/>
-          <w:szCs w:val="24"/>
-        </w:rPr>
-        <w:t xml:space="preserve">Team: </w:t>
-      </w:r>
-    </w:p>
-    <w:p>
-      <w:pPr>
-        <w:rPr>
-          <w:b/>
-          <w:sz w:val="24"/>
-          <w:szCs w:val="24"/>
-        </w:rPr>
-      </w:pPr>
-      <w:r>
-        <w:rPr>
-          <w:b/>
-          <w:sz w:val="24"/>
-          <w:szCs w:val="24"/>
-        </w:rPr>
-        <w:t>Work</w:t>
-      </w:r>
-      <w:r>
-        <w:rPr>
-          <w:b/>
-          <w:spacing w:val="-4"/>
-          <w:sz w:val="24"/>
-          <w:szCs w:val="24"/>
-        </w:rPr>
-        <w:t xml:space="preserve"> </w:t>
-      </w:r>
-      <w:r>
-        <w:rPr>
-          <w:b/>
-          <w:spacing w:val="-2"/>
-          <w:sz w:val="24"/>
-          <w:szCs w:val="24"/>
-        </w:rPr>
-        <w:t>done:</w:t>
+          <w:rFonts w:ascii="Symbol" w:hAnsi="Symbol"/>
+          <w:sz w:val="24"/>
+        </w:rPr>
+      </w:pPr>
+      <w:r>
+        <w:rPr>
+          <w:rFonts w:asciiTheme="minorHAnsi" w:hAnsiTheme="minorHAnsi" w:cstheme="minorHAnsi"/>
+          <w:sz w:val="24"/>
+        </w:rPr>
+        <w:t>Finished UML Class Diagram</w:t>
       </w:r>
     </w:p>
     <w:p>
@@ -4491,10 +4711,37 @@
           <w:numId w:val="10"/>
         </w:numPr>
         <w:rPr>
+          <w:sz w:val="24"/>
+          <w:szCs w:val="24"/>
+        </w:rPr>
+      </w:pPr>
+      <w:r>
+        <w:rPr>
+          <w:sz w:val="24"/>
+          <w:szCs w:val="24"/>
+        </w:rPr>
+        <w:t>Add UML Class Diagram in Deliverable 4</w:t>
+      </w:r>
+    </w:p>
+    <w:p>
+      <w:pPr>
+        <w:pStyle w:val="ListParagraph"/>
+        <w:numPr>
+          <w:ilvl w:val="0"/>
+          <w:numId w:val="10"/>
+        </w:numPr>
+        <w:rPr>
           <w:rFonts w:ascii="Symbol" w:hAnsi="Symbol"/>
           <w:sz w:val="24"/>
         </w:rPr>
       </w:pPr>
+      <w:r>
+        <w:rPr>
+          <w:rFonts w:asciiTheme="minorHAnsi" w:hAnsiTheme="minorHAnsi" w:cstheme="minorHAnsi"/>
+          <w:sz w:val="24"/>
+        </w:rPr>
+        <w:t>Started User Stories Mapping</w:t>
+      </w:r>
     </w:p>
     <w:p>
       <w:pPr>
@@ -4516,7 +4763,6 @@
           <w:rFonts w:ascii="Symbol" w:hAnsi="Symbol"/>
           <w:sz w:val="24"/>
         </w:rPr>
-        <w:lastRenderedPageBreak/>
         <w:br w:type="page"/>
       </w:r>
     </w:p>
@@ -4935,6 +5181,34 @@
               </w:rPr>
               <w:t>Started the footer</w:t>
             </w:r>
+            <w:r>
+              <w:rPr>
+                <w:sz w:val="20"/>
+                <w:szCs w:val="20"/>
+              </w:rPr>
+              <w:t>,</w:t>
+            </w:r>
+          </w:p>
+          <w:p>
+            <w:pPr>
+              <w:pStyle w:val="TableParagraph"/>
+              <w:tabs>
+                <w:tab w:val="left" w:pos="561"/>
+              </w:tabs>
+              <w:spacing w:line="252" w:lineRule="auto"/>
+              <w:ind w:left="0" w:right="632"/>
+              <w:rPr>
+                <w:sz w:val="20"/>
+                <w:szCs w:val="20"/>
+              </w:rPr>
+            </w:pPr>
+            <w:r>
+              <w:rPr>
+                <w:sz w:val="20"/>
+                <w:szCs w:val="20"/>
+              </w:rPr>
+              <w:t>Finished footer</w:t>
+            </w:r>
           </w:p>
         </w:tc>
         <w:tc>
@@ -4971,6 +5245,13 @@
                 <w:szCs w:val="20"/>
               </w:rPr>
               <w:t>, Use Cases</w:t>
+            </w:r>
+            <w:r>
+              <w:rPr>
+                <w:sz w:val="20"/>
+                <w:szCs w:val="20"/>
+              </w:rPr>
+              <w:t>, UML Class Diagrams</w:t>
             </w:r>
           </w:p>
         </w:tc>
@@ -5049,6 +5330,20 @@
               </w:rPr>
               <w:t xml:space="preserve"> Flow Chart</w:t>
             </w:r>
+            <w:r>
+              <w:rPr>
+                <w:sz w:val="20"/>
+                <w:szCs w:val="20"/>
+              </w:rPr>
+              <w:t xml:space="preserve">, Use Cases, </w:t>
+            </w:r>
+            <w:r>
+              <w:rPr>
+                <w:sz w:val="20"/>
+                <w:szCs w:val="20"/>
+              </w:rPr>
+              <w:t>UML Class Diagrams</w:t>
+            </w:r>
           </w:p>
         </w:tc>
       </w:tr>
@@ -5133,6 +5428,13 @@
                 <w:sz w:val="20"/>
                 <w:szCs w:val="20"/>
               </w:rPr>
+              <w:t>, Use Cases</w:t>
+            </w:r>
+            <w:r>
+              <w:rPr>
+                <w:sz w:val="20"/>
+                <w:szCs w:val="20"/>
+              </w:rPr>
               <w:t xml:space="preserve">, </w:t>
             </w:r>
             <w:r>
@@ -5140,7 +5442,7 @@
                 <w:sz w:val="20"/>
                 <w:szCs w:val="20"/>
               </w:rPr>
-              <w:t>Use Cases</w:t>
+              <w:t>UML Class Diagrams</w:t>
             </w:r>
           </w:p>
         </w:tc>
@@ -5219,6 +5521,20 @@
                 <w:szCs w:val="20"/>
               </w:rPr>
               <w:t>Use Cases</w:t>
+            </w:r>
+            <w:r>
+              <w:rPr>
+                <w:sz w:val="20"/>
+                <w:szCs w:val="20"/>
+              </w:rPr>
+              <w:t xml:space="preserve">, </w:t>
+            </w:r>
+            <w:r>
+              <w:rPr>
+                <w:sz w:val="20"/>
+                <w:szCs w:val="20"/>
+              </w:rPr>
+              <w:t>UML Class Diagrams</w:t>
             </w:r>
           </w:p>
         </w:tc>
@@ -5793,6 +6109,119 @@
 <file path=word/numbering.xml><?xml version="1.0" encoding="utf-8"?>
 <w:numbering xmlns:wpc="http://schemas.microsoft.com/office/word/2010/wordprocessingCanvas" xmlns:cx="http://schemas.microsoft.com/office/drawing/2014/chartex" xmlns:cx1="http://schemas.microsoft.com/office/drawing/2015/9/8/chartex" xmlns:cx2="http://schemas.microsoft.com/office/drawing/2015/10/21/chartex" xmlns:cx3="http://schemas.microsoft.com/office/drawing/2016/5/9/chartex" xmlns:cx4="http://schemas.microsoft.com/office/drawing/2016/5/10/chartex" xmlns:cx5="http://schemas.microsoft.com/office/drawing/2016/5/11/chartex" xmlns:cx6="http://schemas.microsoft.com/office/drawing/2016/5/12/chartex" xmlns:cx7="http://schemas.microsoft.com/office/drawing/2016/5/13/chartex" xmlns:cx8="http://schemas.microsoft.com/office/drawing/2016/5/14/chartex" xmlns:mc="http://schemas.openxmlformats.org/markup-compatibility/2006" xmlns:aink="http://schemas.microsoft.com/office/drawing/2016/ink" xmlns:am3d="http://schemas.microsoft.com/office/drawing/2017/model3d" xmlns:o="urn:schemas-microsoft-com:office:office" xmlns:r="http://schemas.openxmlformats.org/officeDocument/2006/relationships" xmlns:m="http://schemas.openxmlformats.org/officeDocument/2006/math" xmlns:v="urn:schemas-microsoft-com:vml" xmlns:wp14="http://schemas.microsoft.com/office/word/2010/wordprocessingDrawing" xmlns:wp="http://schemas.openxmlformats.org/drawingml/2006/wordprocessingDrawing" xmlns:w10="urn:schemas-microsoft-com:office:word" xmlns:w="http://schemas.openxmlformats.org/wordprocessingml/2006/main" xmlns:w14="http://schemas.microsoft.com/office/word/2010/wordml" xmlns:w15="http://schemas.microsoft.com/office/word/2012/wordml" xmlns:w16cex="http://schemas.microsoft.com/office/word/2018/wordml/cex" xmlns:w16cid="http://schemas.microsoft.com/office/word/2016/wordml/cid" xmlns:w16="http://schemas.microsoft.com/office/word/2018/wordml" xmlns:w16sdtdh="http://schemas.microsoft.com/office/word/2020/wordml/sdtdatahash" xmlns:w16se="http://schemas.microsoft.com/office/word/2015/wordml/symex" xmlns:wpg="http://schemas.microsoft.com/office/word/2010/wordprocessingGroup" xmlns:wpi="http://schemas.microsoft.com/office/word/2010/wordprocessingInk" xmlns:wne="http://schemas.microsoft.com/office/word/2006/wordml" xmlns:wps="http://schemas.microsoft.com/office/word/2010/wordprocessingShape" mc:Ignorable="w14 w15 w16se w16cid w16 w16cex w16sdtdh wp14">
   <w:abstractNum w:abstractNumId="0" w15:restartNumberingAfterBreak="0">
+    <w:nsid w:val="09343735"/>
+    <w:multiLevelType w:val="hybridMultilevel"/>
+    <w:tmpl w:val="5B48668A"/>
+    <w:lvl w:ilvl="0" w:tplc="04090001">
+      <w:start w:val="1"/>
+      <w:numFmt w:val="bullet"/>
+      <w:lvlText w:val=""/>
+      <w:lvlJc w:val="left"/>
+      <w:pPr>
+        <w:ind w:left="720" w:hanging="360"/>
+      </w:pPr>
+      <w:rPr>
+        <w:rFonts w:ascii="Symbol" w:hAnsi="Symbol" w:hint="default"/>
+      </w:rPr>
+    </w:lvl>
+    <w:lvl w:ilvl="1" w:tplc="04090003" w:tentative="1">
+      <w:start w:val="1"/>
+      <w:numFmt w:val="bullet"/>
+      <w:lvlText w:val="o"/>
+      <w:lvlJc w:val="left"/>
+      <w:pPr>
+        <w:ind w:left="1440" w:hanging="360"/>
+      </w:pPr>
+      <w:rPr>
+        <w:rFonts w:ascii="Courier New" w:hAnsi="Courier New" w:cs="Courier New" w:hint="default"/>
+      </w:rPr>
+    </w:lvl>
+    <w:lvl w:ilvl="2" w:tplc="04090005" w:tentative="1">
+      <w:start w:val="1"/>
+      <w:numFmt w:val="bullet"/>
+      <w:lvlText w:val=""/>
+      <w:lvlJc w:val="left"/>
+      <w:pPr>
+        <w:ind w:left="2160" w:hanging="360"/>
+      </w:pPr>
+      <w:rPr>
+        <w:rFonts w:ascii="Wingdings" w:hAnsi="Wingdings" w:hint="default"/>
+      </w:rPr>
+    </w:lvl>
+    <w:lvl w:ilvl="3" w:tplc="04090001" w:tentative="1">
+      <w:start w:val="1"/>
+      <w:numFmt w:val="bullet"/>
+      <w:lvlText w:val=""/>
+      <w:lvlJc w:val="left"/>
+      <w:pPr>
+        <w:ind w:left="2880" w:hanging="360"/>
+      </w:pPr>
+      <w:rPr>
+        <w:rFonts w:ascii="Symbol" w:hAnsi="Symbol" w:hint="default"/>
+      </w:rPr>
+    </w:lvl>
+    <w:lvl w:ilvl="4" w:tplc="04090003" w:tentative="1">
+      <w:start w:val="1"/>
+      <w:numFmt w:val="bullet"/>
+      <w:lvlText w:val="o"/>
+      <w:lvlJc w:val="left"/>
+      <w:pPr>
+        <w:ind w:left="3600" w:hanging="360"/>
+      </w:pPr>
+      <w:rPr>
+        <w:rFonts w:ascii="Courier New" w:hAnsi="Courier New" w:cs="Courier New" w:hint="default"/>
+      </w:rPr>
+    </w:lvl>
+    <w:lvl w:ilvl="5" w:tplc="04090005" w:tentative="1">
+      <w:start w:val="1"/>
+      <w:numFmt w:val="bullet"/>
+      <w:lvlText w:val=""/>
+      <w:lvlJc w:val="left"/>
+      <w:pPr>
+        <w:ind w:left="4320" w:hanging="360"/>
+      </w:pPr>
+      <w:rPr>
+        <w:rFonts w:ascii="Wingdings" w:hAnsi="Wingdings" w:hint="default"/>
+      </w:rPr>
+    </w:lvl>
+    <w:lvl w:ilvl="6" w:tplc="04090001" w:tentative="1">
+      <w:start w:val="1"/>
+      <w:numFmt w:val="bullet"/>
+      <w:lvlText w:val=""/>
+      <w:lvlJc w:val="left"/>
+      <w:pPr>
+        <w:ind w:left="5040" w:hanging="360"/>
+      </w:pPr>
+      <w:rPr>
+        <w:rFonts w:ascii="Symbol" w:hAnsi="Symbol" w:hint="default"/>
+      </w:rPr>
+    </w:lvl>
+    <w:lvl w:ilvl="7" w:tplc="04090003" w:tentative="1">
+      <w:start w:val="1"/>
+      <w:numFmt w:val="bullet"/>
+      <w:lvlText w:val="o"/>
+      <w:lvlJc w:val="left"/>
+      <w:pPr>
+        <w:ind w:left="5760" w:hanging="360"/>
+      </w:pPr>
+      <w:rPr>
+        <w:rFonts w:ascii="Courier New" w:hAnsi="Courier New" w:cs="Courier New" w:hint="default"/>
+      </w:rPr>
+    </w:lvl>
+    <w:lvl w:ilvl="8" w:tplc="04090005" w:tentative="1">
+      <w:start w:val="1"/>
+      <w:numFmt w:val="bullet"/>
+      <w:lvlText w:val=""/>
+      <w:lvlJc w:val="left"/>
+      <w:pPr>
+        <w:ind w:left="6480" w:hanging="360"/>
+      </w:pPr>
+      <w:rPr>
+        <w:rFonts w:ascii="Wingdings" w:hAnsi="Wingdings" w:hint="default"/>
+      </w:rPr>
+    </w:lvl>
+  </w:abstractNum>
+  <w:abstractNum w:abstractNumId="1" w15:restartNumberingAfterBreak="0">
     <w:nsid w:val="13D75767"/>
     <w:multiLevelType w:val="hybridMultilevel"/>
     <w:tmpl w:val="B5FAD1E0"/>
@@ -5914,7 +6343,7 @@
       </w:rPr>
     </w:lvl>
   </w:abstractNum>
-  <w:abstractNum w:abstractNumId="1" w15:restartNumberingAfterBreak="0">
+  <w:abstractNum w:abstractNumId="2" w15:restartNumberingAfterBreak="0">
     <w:nsid w:val="174D215F"/>
     <w:multiLevelType w:val="hybridMultilevel"/>
     <w:tmpl w:val="AF14471A"/>
@@ -6027,7 +6456,7 @@
       </w:rPr>
     </w:lvl>
   </w:abstractNum>
-  <w:abstractNum w:abstractNumId="2" w15:restartNumberingAfterBreak="0">
+  <w:abstractNum w:abstractNumId="3" w15:restartNumberingAfterBreak="0">
     <w:nsid w:val="1C255C7C"/>
     <w:multiLevelType w:val="hybridMultilevel"/>
     <w:tmpl w:val="794A92B8"/>
@@ -6158,7 +6587,7 @@
       </w:rPr>
     </w:lvl>
   </w:abstractNum>
-  <w:abstractNum w:abstractNumId="3" w15:restartNumberingAfterBreak="0">
+  <w:abstractNum w:abstractNumId="4" w15:restartNumberingAfterBreak="0">
     <w:nsid w:val="1FA23ED5"/>
     <w:multiLevelType w:val="hybridMultilevel"/>
     <w:tmpl w:val="5BC4DA10"/>
@@ -6280,7 +6709,7 @@
       </w:rPr>
     </w:lvl>
   </w:abstractNum>
-  <w:abstractNum w:abstractNumId="4" w15:restartNumberingAfterBreak="0">
+  <w:abstractNum w:abstractNumId="5" w15:restartNumberingAfterBreak="0">
     <w:nsid w:val="22D03E5A"/>
     <w:multiLevelType w:val="hybridMultilevel"/>
     <w:tmpl w:val="8D6A8C7E"/>
@@ -6393,7 +6822,7 @@
       </w:rPr>
     </w:lvl>
   </w:abstractNum>
-  <w:abstractNum w:abstractNumId="5" w15:restartNumberingAfterBreak="0">
+  <w:abstractNum w:abstractNumId="6" w15:restartNumberingAfterBreak="0">
     <w:nsid w:val="2BE93817"/>
     <w:multiLevelType w:val="hybridMultilevel"/>
     <w:tmpl w:val="C77A30F8"/>
@@ -6505,7 +6934,7 @@
       </w:rPr>
     </w:lvl>
   </w:abstractNum>
-  <w:abstractNum w:abstractNumId="6" w15:restartNumberingAfterBreak="0">
+  <w:abstractNum w:abstractNumId="7" w15:restartNumberingAfterBreak="0">
     <w:nsid w:val="2BF750C6"/>
     <w:multiLevelType w:val="hybridMultilevel"/>
     <w:tmpl w:val="B2A261FC"/>
@@ -6617,7 +7046,7 @@
       </w:rPr>
     </w:lvl>
   </w:abstractNum>
-  <w:abstractNum w:abstractNumId="7" w15:restartNumberingAfterBreak="0">
+  <w:abstractNum w:abstractNumId="8" w15:restartNumberingAfterBreak="0">
     <w:nsid w:val="2D415609"/>
     <w:multiLevelType w:val="hybridMultilevel"/>
     <w:tmpl w:val="08F29D2C"/>
@@ -6730,7 +7159,7 @@
       </w:rPr>
     </w:lvl>
   </w:abstractNum>
-  <w:abstractNum w:abstractNumId="8" w15:restartNumberingAfterBreak="0">
+  <w:abstractNum w:abstractNumId="9" w15:restartNumberingAfterBreak="0">
     <w:nsid w:val="44111016"/>
     <w:multiLevelType w:val="hybridMultilevel"/>
     <w:tmpl w:val="BA22321E"/>
@@ -6843,7 +7272,7 @@
       </w:rPr>
     </w:lvl>
   </w:abstractNum>
-  <w:abstractNum w:abstractNumId="9" w15:restartNumberingAfterBreak="0">
+  <w:abstractNum w:abstractNumId="10" w15:restartNumberingAfterBreak="0">
     <w:nsid w:val="471C3B35"/>
     <w:multiLevelType w:val="hybridMultilevel"/>
     <w:tmpl w:val="27C2C95A"/>
@@ -6974,7 +7403,7 @@
       </w:rPr>
     </w:lvl>
   </w:abstractNum>
-  <w:abstractNum w:abstractNumId="10" w15:restartNumberingAfterBreak="0">
+  <w:abstractNum w:abstractNumId="11" w15:restartNumberingAfterBreak="0">
     <w:nsid w:val="542D15DD"/>
     <w:multiLevelType w:val="hybridMultilevel"/>
     <w:tmpl w:val="D7CC5F3A"/>
@@ -7096,7 +7525,7 @@
       </w:rPr>
     </w:lvl>
   </w:abstractNum>
-  <w:abstractNum w:abstractNumId="11" w15:restartNumberingAfterBreak="0">
+  <w:abstractNum w:abstractNumId="12" w15:restartNumberingAfterBreak="0">
     <w:nsid w:val="56792D14"/>
     <w:multiLevelType w:val="hybridMultilevel"/>
     <w:tmpl w:val="0340FA4C"/>
@@ -7229,7 +7658,7 @@
       </w:rPr>
     </w:lvl>
   </w:abstractNum>
-  <w:abstractNum w:abstractNumId="12" w15:restartNumberingAfterBreak="0">
+  <w:abstractNum w:abstractNumId="13" w15:restartNumberingAfterBreak="0">
     <w:nsid w:val="593E66EC"/>
     <w:multiLevelType w:val="hybridMultilevel"/>
     <w:tmpl w:val="EFF4E800"/>
@@ -7341,7 +7770,7 @@
       </w:rPr>
     </w:lvl>
   </w:abstractNum>
-  <w:abstractNum w:abstractNumId="13" w15:restartNumberingAfterBreak="0">
+  <w:abstractNum w:abstractNumId="14" w15:restartNumberingAfterBreak="0">
     <w:nsid w:val="5E581745"/>
     <w:multiLevelType w:val="hybridMultilevel"/>
     <w:tmpl w:val="AF7E0FA4"/>
@@ -7463,7 +7892,7 @@
       </w:rPr>
     </w:lvl>
   </w:abstractNum>
-  <w:abstractNum w:abstractNumId="14" w15:restartNumberingAfterBreak="0">
+  <w:abstractNum w:abstractNumId="15" w15:restartNumberingAfterBreak="0">
     <w:nsid w:val="781B06FF"/>
     <w:multiLevelType w:val="hybridMultilevel"/>
     <w:tmpl w:val="267E0E5A"/>
@@ -7577,49 +8006,52 @@
     </w:lvl>
   </w:abstractNum>
   <w:num w:numId="1">
+    <w:abstractNumId w:val="14"/>
+  </w:num>
+  <w:num w:numId="2">
+    <w:abstractNumId w:val="11"/>
+  </w:num>
+  <w:num w:numId="3">
+    <w:abstractNumId w:val="1"/>
+  </w:num>
+  <w:num w:numId="4">
+    <w:abstractNumId w:val="10"/>
+  </w:num>
+  <w:num w:numId="5">
+    <w:abstractNumId w:val="3"/>
+  </w:num>
+  <w:num w:numId="6">
+    <w:abstractNumId w:val="12"/>
+  </w:num>
+  <w:num w:numId="7">
+    <w:abstractNumId w:val="4"/>
+  </w:num>
+  <w:num w:numId="8">
+    <w:abstractNumId w:val="2"/>
+  </w:num>
+  <w:num w:numId="9">
+    <w:abstractNumId w:val="7"/>
+  </w:num>
+  <w:num w:numId="10">
+    <w:abstractNumId w:val="9"/>
+  </w:num>
+  <w:num w:numId="11">
+    <w:abstractNumId w:val="5"/>
+  </w:num>
+  <w:num w:numId="12">
+    <w:abstractNumId w:val="8"/>
+  </w:num>
+  <w:num w:numId="13">
+    <w:abstractNumId w:val="6"/>
+  </w:num>
+  <w:num w:numId="14">
     <w:abstractNumId w:val="13"/>
   </w:num>
-  <w:num w:numId="2">
-    <w:abstractNumId w:val="10"/>
+  <w:num w:numId="15">
+    <w:abstractNumId w:val="15"/>
   </w:num>
-  <w:num w:numId="3">
+  <w:num w:numId="16">
     <w:abstractNumId w:val="0"/>
-  </w:num>
-  <w:num w:numId="4">
-    <w:abstractNumId w:val="9"/>
-  </w:num>
-  <w:num w:numId="5">
-    <w:abstractNumId w:val="2"/>
-  </w:num>
-  <w:num w:numId="6">
-    <w:abstractNumId w:val="11"/>
-  </w:num>
-  <w:num w:numId="7">
-    <w:abstractNumId w:val="3"/>
-  </w:num>
-  <w:num w:numId="8">
-    <w:abstractNumId w:val="1"/>
-  </w:num>
-  <w:num w:numId="9">
-    <w:abstractNumId w:val="6"/>
-  </w:num>
-  <w:num w:numId="10">
-    <w:abstractNumId w:val="8"/>
-  </w:num>
-  <w:num w:numId="11">
-    <w:abstractNumId w:val="4"/>
-  </w:num>
-  <w:num w:numId="12">
-    <w:abstractNumId w:val="7"/>
-  </w:num>
-  <w:num w:numId="13">
-    <w:abstractNumId w:val="5"/>
-  </w:num>
-  <w:num w:numId="14">
-    <w:abstractNumId w:val="12"/>
-  </w:num>
-  <w:num w:numId="15">
-    <w:abstractNumId w:val="14"/>
   </w:num>
 </w:numbering>
 </file>

</xml_diff>

<commit_message>
Updated Team Logbook 4
</commit_message>
<xml_diff>
--- a/Deliverable 4/Team_Logbook_04.docx
+++ b/Deliverable 4/Team_Logbook_04.docx
@@ -1,6 +1,6 @@
 
 <file path=word/document.xml><?xml version="1.0" encoding="utf-8"?>
-<w:document xmlns:wpc="http://schemas.microsoft.com/office/word/2010/wordprocessingCanvas" xmlns:cx="http://schemas.microsoft.com/office/drawing/2014/chartex" xmlns:cx1="http://schemas.microsoft.com/office/drawing/2015/9/8/chartex" xmlns:cx2="http://schemas.microsoft.com/office/drawing/2015/10/21/chartex" xmlns:cx3="http://schemas.microsoft.com/office/drawing/2016/5/9/chartex" xmlns:cx4="http://schemas.microsoft.com/office/drawing/2016/5/10/chartex" xmlns:cx5="http://schemas.microsoft.com/office/drawing/2016/5/11/chartex" xmlns:cx6="http://schemas.microsoft.com/office/drawing/2016/5/12/chartex" xmlns:cx7="http://schemas.microsoft.com/office/drawing/2016/5/13/chartex" xmlns:cx8="http://schemas.microsoft.com/office/drawing/2016/5/14/chartex" xmlns:mc="http://schemas.openxmlformats.org/markup-compatibility/2006" xmlns:aink="http://schemas.microsoft.com/office/drawing/2016/ink" xmlns:am3d="http://schemas.microsoft.com/office/drawing/2017/model3d" xmlns:o="urn:schemas-microsoft-com:office:office" xmlns:r="http://schemas.openxmlformats.org/officeDocument/2006/relationships" xmlns:m="http://schemas.openxmlformats.org/officeDocument/2006/math" xmlns:v="urn:schemas-microsoft-com:vml" xmlns:wp14="http://schemas.microsoft.com/office/word/2010/wordprocessingDrawing" xmlns:wp="http://schemas.openxmlformats.org/drawingml/2006/wordprocessingDrawing" xmlns:w10="urn:schemas-microsoft-com:office:word" xmlns:w="http://schemas.openxmlformats.org/wordprocessingml/2006/main" xmlns:w14="http://schemas.microsoft.com/office/word/2010/wordml" xmlns:w15="http://schemas.microsoft.com/office/word/2012/wordml" xmlns:w16cex="http://schemas.microsoft.com/office/word/2018/wordml/cex" xmlns:w16cid="http://schemas.microsoft.com/office/word/2016/wordml/cid" xmlns:w16="http://schemas.microsoft.com/office/word/2018/wordml" xmlns:w16sdtdh="http://schemas.microsoft.com/office/word/2020/wordml/sdtdatahash" xmlns:w16se="http://schemas.microsoft.com/office/word/2015/wordml/symex" xmlns:wpg="http://schemas.microsoft.com/office/word/2010/wordprocessingGroup" xmlns:wpi="http://schemas.microsoft.com/office/word/2010/wordprocessingInk" xmlns:wne="http://schemas.microsoft.com/office/word/2006/wordml" xmlns:wps="http://schemas.microsoft.com/office/word/2010/wordprocessingShape" mc:Ignorable="w14 w15 w16se w16cid w16 w16cex w16sdtdh wp14">
+<w:document xmlns:wpc="http://schemas.microsoft.com/office/word/2010/wordprocessingCanvas" xmlns:cx="http://schemas.microsoft.com/office/drawing/2014/chartex" xmlns:cx1="http://schemas.microsoft.com/office/drawing/2015/9/8/chartex" xmlns:cx2="http://schemas.microsoft.com/office/drawing/2015/10/21/chartex" xmlns:cx3="http://schemas.microsoft.com/office/drawing/2016/5/9/chartex" xmlns:cx4="http://schemas.microsoft.com/office/drawing/2016/5/10/chartex" xmlns:cx5="http://schemas.microsoft.com/office/drawing/2016/5/11/chartex" xmlns:cx6="http://schemas.microsoft.com/office/drawing/2016/5/12/chartex" xmlns:cx7="http://schemas.microsoft.com/office/drawing/2016/5/13/chartex" xmlns:cx8="http://schemas.microsoft.com/office/drawing/2016/5/14/chartex" xmlns:mc="http://schemas.openxmlformats.org/markup-compatibility/2006" xmlns:aink="http://schemas.microsoft.com/office/drawing/2016/ink" xmlns:am3d="http://schemas.microsoft.com/office/drawing/2017/model3d" xmlns:o="urn:schemas-microsoft-com:office:office" xmlns:oel="http://schemas.microsoft.com/office/2019/extlst" xmlns:r="http://schemas.openxmlformats.org/officeDocument/2006/relationships" xmlns:m="http://schemas.openxmlformats.org/officeDocument/2006/math" xmlns:v="urn:schemas-microsoft-com:vml" xmlns:wp14="http://schemas.microsoft.com/office/word/2010/wordprocessingDrawing" xmlns:wp="http://schemas.openxmlformats.org/drawingml/2006/wordprocessingDrawing" xmlns:w10="urn:schemas-microsoft-com:office:word" xmlns:w="http://schemas.openxmlformats.org/wordprocessingml/2006/main" xmlns:w14="http://schemas.microsoft.com/office/word/2010/wordml" xmlns:w15="http://schemas.microsoft.com/office/word/2012/wordml" xmlns:w16cex="http://schemas.microsoft.com/office/word/2018/wordml/cex" xmlns:w16cid="http://schemas.microsoft.com/office/word/2016/wordml/cid" xmlns:w16="http://schemas.microsoft.com/office/word/2018/wordml" xmlns:w16du="http://schemas.microsoft.com/office/word/2023/wordml/word16du" xmlns:w16sdtdh="http://schemas.microsoft.com/office/word/2020/wordml/sdtdatahash" xmlns:w16se="http://schemas.microsoft.com/office/word/2015/wordml/symex" xmlns:wpg="http://schemas.microsoft.com/office/word/2010/wordprocessingGroup" xmlns:wpi="http://schemas.microsoft.com/office/word/2010/wordprocessingInk" xmlns:wne="http://schemas.microsoft.com/office/word/2006/wordml" xmlns:wps="http://schemas.microsoft.com/office/word/2010/wordprocessingShape" mc:Ignorable="w14 w15 w16se w16cid w16 w16cex w16sdtdh w16du wp14">
   <w:body>
     <w:p>
       <w:pPr>
@@ -1934,6 +1934,11 @@
             <w:rPr>
               <w:rFonts w:asciiTheme="minorHAnsi" w:eastAsiaTheme="minorEastAsia" w:hAnsiTheme="minorHAnsi" w:cstheme="minorBidi"/>
               <w:noProof/>
+              <w:kern w:val="2"/>
+              <w:sz w:val="24"/>
+              <w:szCs w:val="24"/>
+              <w:lang w:val="en-CA" w:eastAsia="ja-JP"/>
+              <w14:ligatures w14:val="standardContextual"/>
             </w:rPr>
           </w:pPr>
           <w:r>
@@ -1945,7 +1950,7 @@
           <w:r>
             <w:fldChar w:fldCharType="separate"/>
           </w:r>
-          <w:hyperlink w:anchor="_Toc176433742" w:history="1">
+          <w:hyperlink w:anchor="_Toc180076271" w:history="1">
             <w:r>
               <w:rPr>
                 <w:rStyle w:val="Hyperlink"/>
@@ -1974,7 +1979,7 @@
                 <w:noProof/>
                 <w:webHidden/>
               </w:rPr>
-              <w:instrText xml:space="preserve"> PAGEREF _Toc176433742 \h </w:instrText>
+              <w:instrText xml:space="preserve"> PAGEREF _Toc180076271 \h </w:instrText>
             </w:r>
             <w:r>
               <w:rPr>
@@ -2014,15 +2019,20 @@
             <w:rPr>
               <w:rFonts w:asciiTheme="minorHAnsi" w:eastAsiaTheme="minorEastAsia" w:hAnsiTheme="minorHAnsi" w:cstheme="minorBidi"/>
               <w:noProof/>
+              <w:kern w:val="2"/>
+              <w:sz w:val="24"/>
+              <w:szCs w:val="24"/>
+              <w:lang w:val="en-CA" w:eastAsia="ja-JP"/>
+              <w14:ligatures w14:val="standardContextual"/>
             </w:rPr>
           </w:pPr>
-          <w:hyperlink w:anchor="_Toc176433743" w:history="1">
+          <w:hyperlink w:anchor="_Toc180076272" w:history="1">
             <w:r>
               <w:rPr>
                 <w:rStyle w:val="Hyperlink"/>
                 <w:noProof/>
               </w:rPr>
-              <w:t>Fourth</w:t>
+              <w:t>8th</w:t>
             </w:r>
             <w:r>
               <w:rPr>
@@ -2059,7 +2069,7 @@
                 <w:noProof/>
                 <w:webHidden/>
               </w:rPr>
-              <w:instrText xml:space="preserve"> PAGEREF _Toc176433743 \h </w:instrText>
+              <w:instrText xml:space="preserve"> PAGEREF _Toc180076272 \h </w:instrText>
             </w:r>
             <w:r>
               <w:rPr>
@@ -2099,15 +2109,20 @@
             <w:rPr>
               <w:rFonts w:asciiTheme="minorHAnsi" w:eastAsiaTheme="minorEastAsia" w:hAnsiTheme="minorHAnsi" w:cstheme="minorBidi"/>
               <w:noProof/>
+              <w:kern w:val="2"/>
+              <w:sz w:val="24"/>
+              <w:szCs w:val="24"/>
+              <w:lang w:val="en-CA" w:eastAsia="ja-JP"/>
+              <w14:ligatures w14:val="standardContextual"/>
             </w:rPr>
           </w:pPr>
-          <w:hyperlink w:anchor="_Toc176433744" w:history="1">
+          <w:hyperlink w:anchor="_Toc180076273" w:history="1">
             <w:r>
               <w:rPr>
                 <w:rStyle w:val="Hyperlink"/>
                 <w:noProof/>
               </w:rPr>
-              <w:t>Fifth</w:t>
+              <w:t>9th</w:t>
             </w:r>
             <w:r>
               <w:rPr>
@@ -2144,7 +2159,7 @@
                 <w:noProof/>
                 <w:webHidden/>
               </w:rPr>
-              <w:instrText xml:space="preserve"> PAGEREF _Toc176433744 \h </w:instrText>
+              <w:instrText xml:space="preserve"> PAGEREF _Toc180076273 \h </w:instrText>
             </w:r>
             <w:r>
               <w:rPr>
@@ -2184,15 +2199,20 @@
             <w:rPr>
               <w:rFonts w:asciiTheme="minorHAnsi" w:eastAsiaTheme="minorEastAsia" w:hAnsiTheme="minorHAnsi" w:cstheme="minorBidi"/>
               <w:noProof/>
+              <w:kern w:val="2"/>
+              <w:sz w:val="24"/>
+              <w:szCs w:val="24"/>
+              <w:lang w:val="en-CA" w:eastAsia="ja-JP"/>
+              <w14:ligatures w14:val="standardContextual"/>
             </w:rPr>
           </w:pPr>
-          <w:hyperlink w:anchor="_Toc176433745" w:history="1">
+          <w:hyperlink w:anchor="_Toc180076274" w:history="1">
             <w:r>
               <w:rPr>
                 <w:rStyle w:val="Hyperlink"/>
                 <w:noProof/>
               </w:rPr>
-              <w:t>Work</w:t>
+              <w:t>10th</w:t>
             </w:r>
             <w:r>
               <w:rPr>
@@ -2206,8 +2226,83 @@
               <w:rPr>
                 <w:rStyle w:val="Hyperlink"/>
                 <w:noProof/>
-              </w:rPr>
-              <w:t>done</w:t>
+                <w:spacing w:val="-2"/>
+              </w:rPr>
+              <w:t>Meeting (Class)</w:t>
+            </w:r>
+            <w:r>
+              <w:rPr>
+                <w:noProof/>
+                <w:webHidden/>
+              </w:rPr>
+              <w:tab/>
+            </w:r>
+            <w:r>
+              <w:rPr>
+                <w:noProof/>
+                <w:webHidden/>
+              </w:rPr>
+              <w:fldChar w:fldCharType="begin"/>
+            </w:r>
+            <w:r>
+              <w:rPr>
+                <w:noProof/>
+                <w:webHidden/>
+              </w:rPr>
+              <w:instrText xml:space="preserve"> PAGEREF _Toc180076274 \h </w:instrText>
+            </w:r>
+            <w:r>
+              <w:rPr>
+                <w:noProof/>
+                <w:webHidden/>
+              </w:rPr>
+            </w:r>
+            <w:r>
+              <w:rPr>
+                <w:noProof/>
+                <w:webHidden/>
+              </w:rPr>
+              <w:fldChar w:fldCharType="separate"/>
+            </w:r>
+            <w:r>
+              <w:rPr>
+                <w:noProof/>
+                <w:webHidden/>
+              </w:rPr>
+              <w:t>4</w:t>
+            </w:r>
+            <w:r>
+              <w:rPr>
+                <w:noProof/>
+                <w:webHidden/>
+              </w:rPr>
+              <w:fldChar w:fldCharType="end"/>
+            </w:r>
+          </w:hyperlink>
+        </w:p>
+        <w:p>
+          <w:pPr>
+            <w:pStyle w:val="TOC2"/>
+            <w:tabs>
+              <w:tab w:val="right" w:leader="dot" w:pos="9570"/>
+            </w:tabs>
+            <w:rPr>
+              <w:rFonts w:asciiTheme="minorHAnsi" w:eastAsiaTheme="minorEastAsia" w:hAnsiTheme="minorHAnsi" w:cstheme="minorBidi"/>
+              <w:noProof/>
+              <w:kern w:val="2"/>
+              <w:sz w:val="24"/>
+              <w:szCs w:val="24"/>
+              <w:lang w:val="en-CA" w:eastAsia="ja-JP"/>
+              <w14:ligatures w14:val="standardContextual"/>
+            </w:rPr>
+          </w:pPr>
+          <w:hyperlink w:anchor="_Toc180076275" w:history="1">
+            <w:r>
+              <w:rPr>
+                <w:rStyle w:val="Hyperlink"/>
+                <w:noProof/>
+              </w:rPr>
+              <w:t>11th</w:t>
             </w:r>
             <w:r>
               <w:rPr>
@@ -2221,8 +2316,83 @@
               <w:rPr>
                 <w:rStyle w:val="Hyperlink"/>
                 <w:noProof/>
-              </w:rPr>
-              <w:t>outside</w:t>
+                <w:spacing w:val="-2"/>
+              </w:rPr>
+              <w:t>Meeting (Class)</w:t>
+            </w:r>
+            <w:r>
+              <w:rPr>
+                <w:noProof/>
+                <w:webHidden/>
+              </w:rPr>
+              <w:tab/>
+            </w:r>
+            <w:r>
+              <w:rPr>
+                <w:noProof/>
+                <w:webHidden/>
+              </w:rPr>
+              <w:fldChar w:fldCharType="begin"/>
+            </w:r>
+            <w:r>
+              <w:rPr>
+                <w:noProof/>
+                <w:webHidden/>
+              </w:rPr>
+              <w:instrText xml:space="preserve"> PAGEREF _Toc180076275 \h </w:instrText>
+            </w:r>
+            <w:r>
+              <w:rPr>
+                <w:noProof/>
+                <w:webHidden/>
+              </w:rPr>
+            </w:r>
+            <w:r>
+              <w:rPr>
+                <w:noProof/>
+                <w:webHidden/>
+              </w:rPr>
+              <w:fldChar w:fldCharType="separate"/>
+            </w:r>
+            <w:r>
+              <w:rPr>
+                <w:noProof/>
+                <w:webHidden/>
+              </w:rPr>
+              <w:t>4</w:t>
+            </w:r>
+            <w:r>
+              <w:rPr>
+                <w:noProof/>
+                <w:webHidden/>
+              </w:rPr>
+              <w:fldChar w:fldCharType="end"/>
+            </w:r>
+          </w:hyperlink>
+        </w:p>
+        <w:p>
+          <w:pPr>
+            <w:pStyle w:val="TOC2"/>
+            <w:tabs>
+              <w:tab w:val="right" w:leader="dot" w:pos="9570"/>
+            </w:tabs>
+            <w:rPr>
+              <w:rFonts w:asciiTheme="minorHAnsi" w:eastAsiaTheme="minorEastAsia" w:hAnsiTheme="minorHAnsi" w:cstheme="minorBidi"/>
+              <w:noProof/>
+              <w:kern w:val="2"/>
+              <w:sz w:val="24"/>
+              <w:szCs w:val="24"/>
+              <w:lang w:val="en-CA" w:eastAsia="ja-JP"/>
+              <w14:ligatures w14:val="standardContextual"/>
+            </w:rPr>
+          </w:pPr>
+          <w:hyperlink w:anchor="_Toc180076276" w:history="1">
+            <w:r>
+              <w:rPr>
+                <w:rStyle w:val="Hyperlink"/>
+                <w:noProof/>
+              </w:rPr>
+              <w:t>12th</w:t>
             </w:r>
             <w:r>
               <w:rPr>
@@ -2236,6 +2406,306 @@
               <w:rPr>
                 <w:rStyle w:val="Hyperlink"/>
                 <w:noProof/>
+                <w:spacing w:val="-2"/>
+              </w:rPr>
+              <w:t>Meeting (Class)</w:t>
+            </w:r>
+            <w:r>
+              <w:rPr>
+                <w:noProof/>
+                <w:webHidden/>
+              </w:rPr>
+              <w:tab/>
+            </w:r>
+            <w:r>
+              <w:rPr>
+                <w:noProof/>
+                <w:webHidden/>
+              </w:rPr>
+              <w:fldChar w:fldCharType="begin"/>
+            </w:r>
+            <w:r>
+              <w:rPr>
+                <w:noProof/>
+                <w:webHidden/>
+              </w:rPr>
+              <w:instrText xml:space="preserve"> PAGEREF _Toc180076276 \h </w:instrText>
+            </w:r>
+            <w:r>
+              <w:rPr>
+                <w:noProof/>
+                <w:webHidden/>
+              </w:rPr>
+            </w:r>
+            <w:r>
+              <w:rPr>
+                <w:noProof/>
+                <w:webHidden/>
+              </w:rPr>
+              <w:fldChar w:fldCharType="separate"/>
+            </w:r>
+            <w:r>
+              <w:rPr>
+                <w:noProof/>
+                <w:webHidden/>
+              </w:rPr>
+              <w:t>4</w:t>
+            </w:r>
+            <w:r>
+              <w:rPr>
+                <w:noProof/>
+                <w:webHidden/>
+              </w:rPr>
+              <w:fldChar w:fldCharType="end"/>
+            </w:r>
+          </w:hyperlink>
+        </w:p>
+        <w:p>
+          <w:pPr>
+            <w:pStyle w:val="TOC2"/>
+            <w:tabs>
+              <w:tab w:val="right" w:leader="dot" w:pos="9570"/>
+            </w:tabs>
+            <w:rPr>
+              <w:rFonts w:asciiTheme="minorHAnsi" w:eastAsiaTheme="minorEastAsia" w:hAnsiTheme="minorHAnsi" w:cstheme="minorBidi"/>
+              <w:noProof/>
+              <w:kern w:val="2"/>
+              <w:sz w:val="24"/>
+              <w:szCs w:val="24"/>
+              <w:lang w:val="en-CA" w:eastAsia="ja-JP"/>
+              <w14:ligatures w14:val="standardContextual"/>
+            </w:rPr>
+          </w:pPr>
+          <w:hyperlink w:anchor="_Toc180076277" w:history="1">
+            <w:r>
+              <w:rPr>
+                <w:rStyle w:val="Hyperlink"/>
+                <w:noProof/>
+              </w:rPr>
+              <w:t>13th</w:t>
+            </w:r>
+            <w:r>
+              <w:rPr>
+                <w:rStyle w:val="Hyperlink"/>
+                <w:noProof/>
+                <w:spacing w:val="-6"/>
+              </w:rPr>
+              <w:t xml:space="preserve"> </w:t>
+            </w:r>
+            <w:r>
+              <w:rPr>
+                <w:rStyle w:val="Hyperlink"/>
+                <w:noProof/>
+                <w:spacing w:val="-2"/>
+              </w:rPr>
+              <w:t>Meeting (Class)</w:t>
+            </w:r>
+            <w:r>
+              <w:rPr>
+                <w:noProof/>
+                <w:webHidden/>
+              </w:rPr>
+              <w:tab/>
+            </w:r>
+            <w:r>
+              <w:rPr>
+                <w:noProof/>
+                <w:webHidden/>
+              </w:rPr>
+              <w:fldChar w:fldCharType="begin"/>
+            </w:r>
+            <w:r>
+              <w:rPr>
+                <w:noProof/>
+                <w:webHidden/>
+              </w:rPr>
+              <w:instrText xml:space="preserve"> PAGEREF _Toc180076277 \h </w:instrText>
+            </w:r>
+            <w:r>
+              <w:rPr>
+                <w:noProof/>
+                <w:webHidden/>
+              </w:rPr>
+            </w:r>
+            <w:r>
+              <w:rPr>
+                <w:noProof/>
+                <w:webHidden/>
+              </w:rPr>
+              <w:fldChar w:fldCharType="separate"/>
+            </w:r>
+            <w:r>
+              <w:rPr>
+                <w:noProof/>
+                <w:webHidden/>
+              </w:rPr>
+              <w:t>5</w:t>
+            </w:r>
+            <w:r>
+              <w:rPr>
+                <w:noProof/>
+                <w:webHidden/>
+              </w:rPr>
+              <w:fldChar w:fldCharType="end"/>
+            </w:r>
+          </w:hyperlink>
+        </w:p>
+        <w:p>
+          <w:pPr>
+            <w:pStyle w:val="TOC2"/>
+            <w:tabs>
+              <w:tab w:val="right" w:leader="dot" w:pos="9570"/>
+            </w:tabs>
+            <w:rPr>
+              <w:rFonts w:asciiTheme="minorHAnsi" w:eastAsiaTheme="minorEastAsia" w:hAnsiTheme="minorHAnsi" w:cstheme="minorBidi"/>
+              <w:noProof/>
+              <w:kern w:val="2"/>
+              <w:sz w:val="24"/>
+              <w:szCs w:val="24"/>
+              <w:lang w:val="en-CA" w:eastAsia="ja-JP"/>
+              <w14:ligatures w14:val="standardContextual"/>
+            </w:rPr>
+          </w:pPr>
+          <w:hyperlink w:anchor="_Toc180076278" w:history="1">
+            <w:r>
+              <w:rPr>
+                <w:rStyle w:val="Hyperlink"/>
+                <w:noProof/>
+              </w:rPr>
+              <w:t>14th</w:t>
+            </w:r>
+            <w:r>
+              <w:rPr>
+                <w:rStyle w:val="Hyperlink"/>
+                <w:noProof/>
+                <w:spacing w:val="-6"/>
+              </w:rPr>
+              <w:t xml:space="preserve"> </w:t>
+            </w:r>
+            <w:r>
+              <w:rPr>
+                <w:rStyle w:val="Hyperlink"/>
+                <w:noProof/>
+                <w:spacing w:val="-2"/>
+              </w:rPr>
+              <w:t>Meeting (Class)</w:t>
+            </w:r>
+            <w:r>
+              <w:rPr>
+                <w:noProof/>
+                <w:webHidden/>
+              </w:rPr>
+              <w:tab/>
+            </w:r>
+            <w:r>
+              <w:rPr>
+                <w:noProof/>
+                <w:webHidden/>
+              </w:rPr>
+              <w:fldChar w:fldCharType="begin"/>
+            </w:r>
+            <w:r>
+              <w:rPr>
+                <w:noProof/>
+                <w:webHidden/>
+              </w:rPr>
+              <w:instrText xml:space="preserve"> PAGEREF _Toc180076278 \h </w:instrText>
+            </w:r>
+            <w:r>
+              <w:rPr>
+                <w:noProof/>
+                <w:webHidden/>
+              </w:rPr>
+            </w:r>
+            <w:r>
+              <w:rPr>
+                <w:noProof/>
+                <w:webHidden/>
+              </w:rPr>
+              <w:fldChar w:fldCharType="separate"/>
+            </w:r>
+            <w:r>
+              <w:rPr>
+                <w:noProof/>
+                <w:webHidden/>
+              </w:rPr>
+              <w:t>5</w:t>
+            </w:r>
+            <w:r>
+              <w:rPr>
+                <w:noProof/>
+                <w:webHidden/>
+              </w:rPr>
+              <w:fldChar w:fldCharType="end"/>
+            </w:r>
+          </w:hyperlink>
+        </w:p>
+        <w:p>
+          <w:pPr>
+            <w:pStyle w:val="TOC2"/>
+            <w:tabs>
+              <w:tab w:val="right" w:leader="dot" w:pos="9570"/>
+            </w:tabs>
+            <w:rPr>
+              <w:rFonts w:asciiTheme="minorHAnsi" w:eastAsiaTheme="minorEastAsia" w:hAnsiTheme="minorHAnsi" w:cstheme="minorBidi"/>
+              <w:noProof/>
+              <w:kern w:val="2"/>
+              <w:sz w:val="24"/>
+              <w:szCs w:val="24"/>
+              <w:lang w:val="en-CA" w:eastAsia="ja-JP"/>
+              <w14:ligatures w14:val="standardContextual"/>
+            </w:rPr>
+          </w:pPr>
+          <w:hyperlink w:anchor="_Toc180076279" w:history="1">
+            <w:r>
+              <w:rPr>
+                <w:rStyle w:val="Hyperlink"/>
+                <w:noProof/>
+              </w:rPr>
+              <w:t>Work</w:t>
+            </w:r>
+            <w:r>
+              <w:rPr>
+                <w:rStyle w:val="Hyperlink"/>
+                <w:noProof/>
+                <w:spacing w:val="-6"/>
+              </w:rPr>
+              <w:t xml:space="preserve"> </w:t>
+            </w:r>
+            <w:r>
+              <w:rPr>
+                <w:rStyle w:val="Hyperlink"/>
+                <w:noProof/>
+              </w:rPr>
+              <w:t>done</w:t>
+            </w:r>
+            <w:r>
+              <w:rPr>
+                <w:rStyle w:val="Hyperlink"/>
+                <w:noProof/>
+                <w:spacing w:val="-6"/>
+              </w:rPr>
+              <w:t xml:space="preserve"> </w:t>
+            </w:r>
+            <w:r>
+              <w:rPr>
+                <w:rStyle w:val="Hyperlink"/>
+                <w:noProof/>
+              </w:rPr>
+              <w:t>outside</w:t>
+            </w:r>
+            <w:r>
+              <w:rPr>
+                <w:rStyle w:val="Hyperlink"/>
+                <w:noProof/>
+                <w:spacing w:val="-6"/>
+              </w:rPr>
+              <w:t xml:space="preserve"> </w:t>
+            </w:r>
+            <w:r>
+              <w:rPr>
+                <w:rStyle w:val="Hyperlink"/>
+                <w:noProof/>
               </w:rPr>
               <w:t>of</w:t>
             </w:r>
@@ -2273,7 +2743,7 @@
                 <w:noProof/>
                 <w:webHidden/>
               </w:rPr>
-              <w:instrText xml:space="preserve"> PAGEREF _Toc176433745 \h </w:instrText>
+              <w:instrText xml:space="preserve"> PAGEREF _Toc180076279 \h </w:instrText>
             </w:r>
             <w:r>
               <w:rPr>
@@ -2293,7 +2763,7 @@
                 <w:noProof/>
                 <w:webHidden/>
               </w:rPr>
-              <w:t>4</w:t>
+              <w:t>6</w:t>
             </w:r>
             <w:r>
               <w:rPr>
@@ -2336,7 +2806,7 @@
         </w:rPr>
       </w:pPr>
       <w:bookmarkStart w:id="2" w:name="_bookmark0"/>
-      <w:bookmarkStart w:id="3" w:name="_Toc176433742"/>
+      <w:bookmarkStart w:id="3" w:name="_Toc180076271"/>
       <w:bookmarkEnd w:id="2"/>
       <w:r>
         <w:rPr>
@@ -2354,7 +2824,7 @@
         <w:pStyle w:val="Heading2"/>
         <w:spacing w:before="72" w:line="317" w:lineRule="exact"/>
       </w:pPr>
-      <w:bookmarkStart w:id="4" w:name="_Toc176433743"/>
+      <w:bookmarkStart w:id="4" w:name="_Toc180076272"/>
       <w:r>
         <w:rPr>
           <w:color w:val="2E5395"/>
@@ -2840,7 +3310,7 @@
         <w:pStyle w:val="Heading2"/>
         <w:spacing w:before="72" w:line="317" w:lineRule="exact"/>
       </w:pPr>
-      <w:bookmarkStart w:id="5" w:name="_Toc176433744"/>
+      <w:bookmarkStart w:id="5" w:name="_Toc180076273"/>
       <w:r>
         <w:rPr>
           <w:color w:val="2E5395"/>
@@ -2984,16 +3454,8 @@
         <w:rPr>
           <w:sz w:val="24"/>
         </w:rPr>
-        <w:t xml:space="preserve">Gennaro </w:t>
-      </w:r>
-      <w:proofErr w:type="spellStart"/>
-      <w:r>
-        <w:rPr>
-          <w:sz w:val="24"/>
-        </w:rPr>
-        <w:t>Finelli</w:t>
-      </w:r>
-      <w:proofErr w:type="spellEnd"/>
+        <w:t>Gennaro Finelli</w:t>
+      </w:r>
       <w:r>
         <w:rPr>
           <w:sz w:val="24"/>
@@ -3364,6 +3826,7 @@
         <w:pStyle w:val="Heading2"/>
         <w:spacing w:before="72" w:line="317" w:lineRule="exact"/>
       </w:pPr>
+      <w:bookmarkStart w:id="6" w:name="_Toc180076274"/>
       <w:r>
         <w:rPr>
           <w:color w:val="2E5395"/>
@@ -3384,6 +3847,7 @@
         </w:rPr>
         <w:t>Meeting (Class)</w:t>
       </w:r>
+      <w:bookmarkEnd w:id="6"/>
     </w:p>
     <w:p>
       <w:pPr>
@@ -3518,16 +3982,8 @@
         <w:rPr>
           <w:sz w:val="24"/>
         </w:rPr>
-        <w:t xml:space="preserve">Gennaro </w:t>
-      </w:r>
-      <w:proofErr w:type="spellStart"/>
-      <w:r>
-        <w:rPr>
-          <w:sz w:val="24"/>
-        </w:rPr>
-        <w:t>Finelli</w:t>
-      </w:r>
-      <w:proofErr w:type="spellEnd"/>
+        <w:t>Gennaro Finelli</w:t>
+      </w:r>
       <w:r>
         <w:rPr>
           <w:sz w:val="24"/>
@@ -3551,21 +4007,7 @@
         <w:rPr>
           <w:sz w:val="24"/>
         </w:rPr>
-        <w:t xml:space="preserve">Mohamed </w:t>
-      </w:r>
-      <w:proofErr w:type="spellStart"/>
-      <w:r>
-        <w:rPr>
-          <w:sz w:val="24"/>
-        </w:rPr>
-        <w:t>Hosein</w:t>
-      </w:r>
-      <w:proofErr w:type="spellEnd"/>
-      <w:r>
-        <w:rPr>
-          <w:sz w:val="24"/>
-        </w:rPr>
-        <w:t xml:space="preserve"> Ali</w:t>
+        <w:t>Mohamed Hosein Ali</w:t>
       </w:r>
       <w:r>
         <w:rPr>
@@ -3748,6 +4190,7 @@
         <w:pStyle w:val="Heading2"/>
         <w:spacing w:before="72" w:line="317" w:lineRule="exact"/>
       </w:pPr>
+      <w:bookmarkStart w:id="7" w:name="_Toc180076275"/>
       <w:r>
         <w:rPr>
           <w:color w:val="2E5395"/>
@@ -3768,6 +4211,7 @@
         </w:rPr>
         <w:t>Meeting (Class)</w:t>
       </w:r>
+      <w:bookmarkEnd w:id="7"/>
     </w:p>
     <w:p>
       <w:pPr>
@@ -4145,7 +4589,6 @@
         </w:rPr>
         <w:t>Fi</w:t>
       </w:r>
-      <w:bookmarkStart w:id="6" w:name="_Toc176433745"/>
       <w:r>
         <w:rPr>
           <w:sz w:val="24"/>
@@ -4202,6 +4645,7 @@
         <w:pStyle w:val="Heading2"/>
         <w:spacing w:before="72" w:line="317" w:lineRule="exact"/>
       </w:pPr>
+      <w:bookmarkStart w:id="8" w:name="_Toc180076276"/>
       <w:r>
         <w:rPr>
           <w:color w:val="2E5395"/>
@@ -4222,6 +4666,7 @@
         </w:rPr>
         <w:t>Meeting (Class)</w:t>
       </w:r>
+      <w:bookmarkEnd w:id="8"/>
     </w:p>
     <w:p>
       <w:pPr>
@@ -4344,16 +4789,8 @@
         <w:rPr>
           <w:sz w:val="24"/>
         </w:rPr>
-        <w:t xml:space="preserve">Gennaro </w:t>
-      </w:r>
-      <w:proofErr w:type="spellStart"/>
-      <w:r>
-        <w:rPr>
-          <w:sz w:val="24"/>
-        </w:rPr>
-        <w:t>Finelli</w:t>
-      </w:r>
-      <w:proofErr w:type="spellEnd"/>
+        <w:t>Gennaro Finelli</w:t>
+      </w:r>
     </w:p>
     <w:p>
       <w:pPr>
@@ -4371,21 +4808,7 @@
         <w:rPr>
           <w:sz w:val="24"/>
         </w:rPr>
-        <w:t xml:space="preserve">Mohamed </w:t>
-      </w:r>
-      <w:proofErr w:type="spellStart"/>
-      <w:r>
-        <w:rPr>
-          <w:sz w:val="24"/>
-        </w:rPr>
-        <w:t>Hosein</w:t>
-      </w:r>
-      <w:proofErr w:type="spellEnd"/>
-      <w:r>
-        <w:rPr>
-          <w:sz w:val="24"/>
-        </w:rPr>
-        <w:t xml:space="preserve"> Ali</w:t>
+        <w:t>Mohamed Hosein Ali</w:t>
       </w:r>
     </w:p>
     <w:p>
@@ -4745,6 +5168,8 @@
     </w:p>
     <w:p>
       <w:pPr>
+        <w:pStyle w:val="ListParagraph"/>
+        <w:ind w:left="720" w:firstLine="0"/>
         <w:rPr>
           <w:rFonts w:ascii="Symbol" w:hAnsi="Symbol"/>
           <w:sz w:val="24"/>
@@ -4753,6 +5178,435 @@
     </w:p>
     <w:p>
       <w:pPr>
+        <w:pStyle w:val="Heading2"/>
+        <w:spacing w:before="72" w:line="317" w:lineRule="exact"/>
+      </w:pPr>
+      <w:bookmarkStart w:id="9" w:name="_Toc180076277"/>
+      <w:r>
+        <w:rPr>
+          <w:color w:val="2E5395"/>
+        </w:rPr>
+        <w:t>1</w:t>
+      </w:r>
+      <w:r>
+        <w:rPr>
+          <w:color w:val="2E5395"/>
+        </w:rPr>
+        <w:t>3</w:t>
+      </w:r>
+      <w:r>
+        <w:rPr>
+          <w:color w:val="2E5395"/>
+        </w:rPr>
+        <w:t>th</w:t>
+      </w:r>
+      <w:r>
+        <w:rPr>
+          <w:color w:val="2E5395"/>
+          <w:spacing w:val="-6"/>
+        </w:rPr>
+        <w:t xml:space="preserve"> </w:t>
+      </w:r>
+      <w:r>
+        <w:rPr>
+          <w:color w:val="2E5395"/>
+          <w:spacing w:val="-2"/>
+        </w:rPr>
+        <w:t>Meeting (Class)</w:t>
+      </w:r>
+      <w:bookmarkEnd w:id="9"/>
+    </w:p>
+    <w:p>
+      <w:pPr>
+        <w:rPr>
+          <w:b/>
+          <w:sz w:val="24"/>
+          <w:szCs w:val="24"/>
+        </w:rPr>
+      </w:pPr>
+      <w:r>
+        <w:rPr>
+          <w:b/>
+          <w:sz w:val="24"/>
+          <w:szCs w:val="24"/>
+        </w:rPr>
+        <w:t>2024-</w:t>
+      </w:r>
+      <w:r>
+        <w:rPr>
+          <w:b/>
+          <w:sz w:val="24"/>
+          <w:szCs w:val="24"/>
+        </w:rPr>
+        <w:t>10</w:t>
+      </w:r>
+      <w:r>
+        <w:rPr>
+          <w:b/>
+          <w:sz w:val="24"/>
+          <w:szCs w:val="24"/>
+        </w:rPr>
+        <w:t>-</w:t>
+      </w:r>
+      <w:r>
+        <w:rPr>
+          <w:b/>
+          <w:sz w:val="24"/>
+          <w:szCs w:val="24"/>
+        </w:rPr>
+        <w:t>10</w:t>
+      </w:r>
+    </w:p>
+    <w:p>
+      <w:pPr>
+        <w:rPr>
+          <w:b/>
+          <w:sz w:val="24"/>
+          <w:szCs w:val="24"/>
+        </w:rPr>
+      </w:pPr>
+      <w:r>
+        <w:rPr>
+          <w:b/>
+          <w:sz w:val="24"/>
+          <w:szCs w:val="24"/>
+        </w:rPr>
+        <w:t>Attendance:</w:t>
+      </w:r>
+    </w:p>
+    <w:p>
+      <w:pPr>
+        <w:pStyle w:val="ListParagraph"/>
+        <w:numPr>
+          <w:ilvl w:val="0"/>
+          <w:numId w:val="7"/>
+        </w:numPr>
+        <w:tabs>
+          <w:tab w:val="left" w:pos="820"/>
+        </w:tabs>
+        <w:spacing w:line="304" w:lineRule="exact"/>
+        <w:rPr>
+          <w:sz w:val="24"/>
+        </w:rPr>
+      </w:pPr>
+      <w:r>
+        <w:rPr>
+          <w:sz w:val="24"/>
+        </w:rPr>
+        <w:t>Alexandre Pham</w:t>
+      </w:r>
+    </w:p>
+    <w:p>
+      <w:pPr>
+        <w:pStyle w:val="ListParagraph"/>
+        <w:numPr>
+          <w:ilvl w:val="0"/>
+          <w:numId w:val="7"/>
+        </w:numPr>
+        <w:tabs>
+          <w:tab w:val="left" w:pos="820"/>
+        </w:tabs>
+        <w:spacing w:line="304" w:lineRule="exact"/>
+        <w:rPr>
+          <w:sz w:val="24"/>
+        </w:rPr>
+      </w:pPr>
+      <w:r>
+        <w:rPr>
+          <w:sz w:val="24"/>
+        </w:rPr>
+        <w:t>Wayne De Leon</w:t>
+      </w:r>
+      <w:r>
+        <w:rPr>
+          <w:sz w:val="24"/>
+        </w:rPr>
+        <w:t xml:space="preserve"> (Absent)</w:t>
+      </w:r>
+    </w:p>
+    <w:p>
+      <w:pPr>
+        <w:pStyle w:val="ListParagraph"/>
+        <w:numPr>
+          <w:ilvl w:val="0"/>
+          <w:numId w:val="7"/>
+        </w:numPr>
+        <w:tabs>
+          <w:tab w:val="left" w:pos="820"/>
+        </w:tabs>
+        <w:spacing w:line="305" w:lineRule="exact"/>
+        <w:rPr>
+          <w:sz w:val="24"/>
+        </w:rPr>
+      </w:pPr>
+      <w:r>
+        <w:rPr>
+          <w:sz w:val="24"/>
+        </w:rPr>
+        <w:t>Gennaro Finelli</w:t>
+      </w:r>
+    </w:p>
+    <w:p>
+      <w:pPr>
+        <w:pStyle w:val="ListParagraph"/>
+        <w:numPr>
+          <w:ilvl w:val="0"/>
+          <w:numId w:val="7"/>
+        </w:numPr>
+        <w:tabs>
+          <w:tab w:val="left" w:pos="820"/>
+        </w:tabs>
+        <w:spacing w:line="305" w:lineRule="exact"/>
+      </w:pPr>
+      <w:r>
+        <w:rPr>
+          <w:sz w:val="24"/>
+        </w:rPr>
+        <w:t>Mohamed Hosein Ali</w:t>
+      </w:r>
+    </w:p>
+    <w:p>
+      <w:pPr>
+        <w:pStyle w:val="ListParagraph"/>
+        <w:tabs>
+          <w:tab w:val="left" w:pos="820"/>
+        </w:tabs>
+        <w:spacing w:line="305" w:lineRule="exact"/>
+        <w:ind w:firstLine="0"/>
+      </w:pPr>
+    </w:p>
+    <w:p>
+      <w:pPr>
+        <w:rPr>
+          <w:b/>
+          <w:spacing w:val="-2"/>
+          <w:sz w:val="24"/>
+          <w:szCs w:val="24"/>
+        </w:rPr>
+      </w:pPr>
+      <w:r>
+        <w:rPr>
+          <w:b/>
+          <w:spacing w:val="-2"/>
+          <w:sz w:val="24"/>
+          <w:szCs w:val="24"/>
+        </w:rPr>
+        <w:t>Decisions (</w:t>
+      </w:r>
+      <w:r>
+        <w:rPr>
+          <w:b/>
+          <w:spacing w:val="-2"/>
+          <w:sz w:val="24"/>
+          <w:szCs w:val="24"/>
+        </w:rPr>
+        <w:t>12:0</w:t>
+      </w:r>
+      <w:r>
+        <w:rPr>
+          <w:b/>
+          <w:spacing w:val="-2"/>
+          <w:sz w:val="24"/>
+          <w:szCs w:val="24"/>
+        </w:rPr>
+        <w:t xml:space="preserve">0PM – </w:t>
+      </w:r>
+      <w:r>
+        <w:rPr>
+          <w:b/>
+          <w:spacing w:val="-2"/>
+          <w:sz w:val="24"/>
+          <w:szCs w:val="24"/>
+        </w:rPr>
+        <w:t>4</w:t>
+      </w:r>
+      <w:r>
+        <w:rPr>
+          <w:b/>
+          <w:spacing w:val="-2"/>
+          <w:sz w:val="24"/>
+          <w:szCs w:val="24"/>
+        </w:rPr>
+        <w:t>:</w:t>
+      </w:r>
+      <w:r>
+        <w:rPr>
+          <w:b/>
+          <w:spacing w:val="-2"/>
+          <w:sz w:val="24"/>
+          <w:szCs w:val="24"/>
+        </w:rPr>
+        <w:t>0</w:t>
+      </w:r>
+      <w:r>
+        <w:rPr>
+          <w:b/>
+          <w:spacing w:val="-2"/>
+          <w:sz w:val="24"/>
+          <w:szCs w:val="24"/>
+        </w:rPr>
+        <w:t>0PM):</w:t>
+      </w:r>
+    </w:p>
+    <w:p>
+      <w:pPr>
+        <w:rPr>
+          <w:spacing w:val="-2"/>
+          <w:sz w:val="24"/>
+          <w:szCs w:val="24"/>
+        </w:rPr>
+      </w:pPr>
+      <w:r>
+        <w:rPr>
+          <w:spacing w:val="-2"/>
+          <w:sz w:val="24"/>
+          <w:szCs w:val="24"/>
+        </w:rPr>
+        <w:t xml:space="preserve">&gt; </w:t>
+      </w:r>
+      <w:r>
+        <w:rPr>
+          <w:spacing w:val="-2"/>
+          <w:sz w:val="24"/>
+          <w:szCs w:val="24"/>
+        </w:rPr>
+        <w:t>Confirmed User Stories Map</w:t>
+      </w:r>
+      <w:r>
+        <w:rPr>
+          <w:spacing w:val="-2"/>
+          <w:sz w:val="24"/>
+          <w:szCs w:val="24"/>
+        </w:rPr>
+        <w:t xml:space="preserve"> (5 mins)</w:t>
+      </w:r>
+    </w:p>
+    <w:p>
+      <w:pPr>
+        <w:rPr>
+          <w:spacing w:val="-2"/>
+          <w:sz w:val="24"/>
+          <w:szCs w:val="24"/>
+        </w:rPr>
+      </w:pPr>
+      <w:r>
+        <w:rPr>
+          <w:spacing w:val="-2"/>
+          <w:sz w:val="24"/>
+          <w:szCs w:val="24"/>
+        </w:rPr>
+        <w:t xml:space="preserve">&gt; </w:t>
+      </w:r>
+      <w:r>
+        <w:rPr>
+          <w:spacing w:val="-2"/>
+          <w:sz w:val="24"/>
+          <w:szCs w:val="24"/>
+        </w:rPr>
+        <w:t>Discussed Sequence Diagram (30 mins)</w:t>
+      </w:r>
+    </w:p>
+    <w:p>
+      <w:pPr>
+        <w:rPr>
+          <w:bCs/>
+          <w:sz w:val="24"/>
+          <w:szCs w:val="24"/>
+        </w:rPr>
+      </w:pPr>
+    </w:p>
+    <w:p>
+      <w:pPr>
+        <w:rPr>
+          <w:sz w:val="24"/>
+          <w:szCs w:val="24"/>
+        </w:rPr>
+      </w:pPr>
+      <w:r>
+        <w:rPr>
+          <w:sz w:val="24"/>
+          <w:szCs w:val="24"/>
+        </w:rPr>
+        <w:t>Tasks/TODO before next meeting:</w:t>
+      </w:r>
+    </w:p>
+    <w:p>
+      <w:pPr>
+        <w:rPr>
+          <w:sz w:val="24"/>
+          <w:szCs w:val="24"/>
+        </w:rPr>
+      </w:pPr>
+      <w:r>
+        <w:rPr>
+          <w:sz w:val="24"/>
+          <w:szCs w:val="24"/>
+        </w:rPr>
+        <w:t>Finish Deliverable 4</w:t>
+      </w:r>
+    </w:p>
+    <w:p>
+      <w:pPr>
+        <w:rPr>
+          <w:b/>
+          <w:sz w:val="24"/>
+          <w:szCs w:val="24"/>
+        </w:rPr>
+      </w:pPr>
+      <w:r>
+        <w:rPr>
+          <w:b/>
+          <w:sz w:val="24"/>
+          <w:szCs w:val="24"/>
+        </w:rPr>
+        <w:t>Work</w:t>
+      </w:r>
+      <w:r>
+        <w:rPr>
+          <w:b/>
+          <w:spacing w:val="-4"/>
+          <w:sz w:val="24"/>
+          <w:szCs w:val="24"/>
+        </w:rPr>
+        <w:t xml:space="preserve"> </w:t>
+      </w:r>
+      <w:r>
+        <w:rPr>
+          <w:b/>
+          <w:spacing w:val="-2"/>
+          <w:sz w:val="24"/>
+          <w:szCs w:val="24"/>
+        </w:rPr>
+        <w:t>done:</w:t>
+      </w:r>
+    </w:p>
+    <w:p>
+      <w:pPr>
+        <w:pStyle w:val="ListParagraph"/>
+        <w:numPr>
+          <w:ilvl w:val="0"/>
+          <w:numId w:val="10"/>
+        </w:numPr>
+        <w:rPr>
+          <w:sz w:val="24"/>
+          <w:szCs w:val="24"/>
+        </w:rPr>
+      </w:pPr>
+      <w:r>
+        <w:rPr>
+          <w:sz w:val="24"/>
+          <w:szCs w:val="24"/>
+        </w:rPr>
+        <w:t>Update UML Diagram 4</w:t>
+      </w:r>
+    </w:p>
+    <w:p>
+      <w:pPr>
+        <w:pStyle w:val="ListParagraph"/>
+        <w:numPr>
+          <w:ilvl w:val="0"/>
+          <w:numId w:val="10"/>
+        </w:numPr>
         <w:rPr>
           <w:rFonts w:ascii="Symbol" w:hAnsi="Symbol"/>
           <w:sz w:val="24"/>
@@ -4760,9 +5614,434 @@
       </w:pPr>
       <w:r>
         <w:rPr>
+          <w:rFonts w:asciiTheme="minorHAnsi" w:hAnsiTheme="minorHAnsi" w:cstheme="minorHAnsi"/>
+          <w:sz w:val="24"/>
+        </w:rPr>
+        <w:t>Confirmed</w:t>
+      </w:r>
+      <w:r>
+        <w:rPr>
+          <w:rFonts w:asciiTheme="minorHAnsi" w:hAnsiTheme="minorHAnsi" w:cstheme="minorHAnsi"/>
+          <w:sz w:val="24"/>
+        </w:rPr>
+        <w:t xml:space="preserve"> User Stories Mapping</w:t>
+      </w:r>
+    </w:p>
+    <w:p>
+      <w:pPr>
+        <w:pStyle w:val="ListParagraph"/>
+        <w:ind w:left="720" w:firstLine="0"/>
+        <w:rPr>
           <w:rFonts w:ascii="Symbol" w:hAnsi="Symbol"/>
           <w:sz w:val="24"/>
         </w:rPr>
+      </w:pPr>
+    </w:p>
+    <w:p>
+      <w:pPr>
+        <w:pStyle w:val="Heading2"/>
+        <w:spacing w:before="72" w:line="317" w:lineRule="exact"/>
+      </w:pPr>
+      <w:bookmarkStart w:id="10" w:name="_Toc180076278"/>
+      <w:r>
+        <w:rPr>
+          <w:color w:val="2E5395"/>
+        </w:rPr>
+        <w:t>1</w:t>
+      </w:r>
+      <w:r>
+        <w:rPr>
+          <w:color w:val="2E5395"/>
+        </w:rPr>
+        <w:t>4</w:t>
+      </w:r>
+      <w:r>
+        <w:rPr>
+          <w:color w:val="2E5395"/>
+        </w:rPr>
+        <w:t>th</w:t>
+      </w:r>
+      <w:r>
+        <w:rPr>
+          <w:color w:val="2E5395"/>
+          <w:spacing w:val="-6"/>
+        </w:rPr>
+        <w:t xml:space="preserve"> </w:t>
+      </w:r>
+      <w:r>
+        <w:rPr>
+          <w:color w:val="2E5395"/>
+          <w:spacing w:val="-2"/>
+        </w:rPr>
+        <w:t>Meeting (Class)</w:t>
+      </w:r>
+      <w:bookmarkEnd w:id="10"/>
+    </w:p>
+    <w:p>
+      <w:pPr>
+        <w:rPr>
+          <w:b/>
+          <w:sz w:val="24"/>
+          <w:szCs w:val="24"/>
+        </w:rPr>
+      </w:pPr>
+      <w:r>
+        <w:rPr>
+          <w:b/>
+          <w:sz w:val="24"/>
+          <w:szCs w:val="24"/>
+        </w:rPr>
+        <w:t>2024-</w:t>
+      </w:r>
+      <w:r>
+        <w:rPr>
+          <w:b/>
+          <w:sz w:val="24"/>
+          <w:szCs w:val="24"/>
+        </w:rPr>
+        <w:t>10</w:t>
+      </w:r>
+      <w:r>
+        <w:rPr>
+          <w:b/>
+          <w:sz w:val="24"/>
+          <w:szCs w:val="24"/>
+        </w:rPr>
+        <w:t>-</w:t>
+      </w:r>
+      <w:r>
+        <w:rPr>
+          <w:b/>
+          <w:sz w:val="24"/>
+          <w:szCs w:val="24"/>
+        </w:rPr>
+        <w:t>1</w:t>
+      </w:r>
+      <w:r>
+        <w:rPr>
+          <w:b/>
+          <w:sz w:val="24"/>
+          <w:szCs w:val="24"/>
+        </w:rPr>
+        <w:t>7</w:t>
+      </w:r>
+    </w:p>
+    <w:p>
+      <w:pPr>
+        <w:rPr>
+          <w:b/>
+          <w:sz w:val="24"/>
+          <w:szCs w:val="24"/>
+        </w:rPr>
+      </w:pPr>
+      <w:r>
+        <w:rPr>
+          <w:b/>
+          <w:sz w:val="24"/>
+          <w:szCs w:val="24"/>
+        </w:rPr>
+        <w:t>Attendance:</w:t>
+      </w:r>
+    </w:p>
+    <w:p>
+      <w:pPr>
+        <w:pStyle w:val="ListParagraph"/>
+        <w:numPr>
+          <w:ilvl w:val="0"/>
+          <w:numId w:val="7"/>
+        </w:numPr>
+        <w:tabs>
+          <w:tab w:val="left" w:pos="820"/>
+        </w:tabs>
+        <w:spacing w:line="304" w:lineRule="exact"/>
+        <w:rPr>
+          <w:sz w:val="24"/>
+        </w:rPr>
+      </w:pPr>
+      <w:r>
+        <w:rPr>
+          <w:sz w:val="24"/>
+        </w:rPr>
+        <w:t>Alexandre Pham</w:t>
+      </w:r>
+    </w:p>
+    <w:p>
+      <w:pPr>
+        <w:pStyle w:val="ListParagraph"/>
+        <w:numPr>
+          <w:ilvl w:val="0"/>
+          <w:numId w:val="7"/>
+        </w:numPr>
+        <w:tabs>
+          <w:tab w:val="left" w:pos="820"/>
+        </w:tabs>
+        <w:spacing w:line="304" w:lineRule="exact"/>
+        <w:rPr>
+          <w:sz w:val="24"/>
+        </w:rPr>
+      </w:pPr>
+      <w:r>
+        <w:rPr>
+          <w:sz w:val="24"/>
+        </w:rPr>
+        <w:t xml:space="preserve">Wayne De Leon </w:t>
+      </w:r>
+    </w:p>
+    <w:p>
+      <w:pPr>
+        <w:pStyle w:val="ListParagraph"/>
+        <w:numPr>
+          <w:ilvl w:val="0"/>
+          <w:numId w:val="7"/>
+        </w:numPr>
+        <w:tabs>
+          <w:tab w:val="left" w:pos="820"/>
+        </w:tabs>
+        <w:spacing w:line="305" w:lineRule="exact"/>
+        <w:rPr>
+          <w:sz w:val="24"/>
+        </w:rPr>
+      </w:pPr>
+      <w:r>
+        <w:rPr>
+          <w:sz w:val="24"/>
+        </w:rPr>
+        <w:t>Gennaro Finelli</w:t>
+      </w:r>
+    </w:p>
+    <w:p>
+      <w:pPr>
+        <w:pStyle w:val="ListParagraph"/>
+        <w:numPr>
+          <w:ilvl w:val="0"/>
+          <w:numId w:val="7"/>
+        </w:numPr>
+        <w:tabs>
+          <w:tab w:val="left" w:pos="820"/>
+        </w:tabs>
+        <w:spacing w:line="305" w:lineRule="exact"/>
+      </w:pPr>
+      <w:r>
+        <w:rPr>
+          <w:sz w:val="24"/>
+        </w:rPr>
+        <w:t>Mohamed Hosein Ali</w:t>
+      </w:r>
+    </w:p>
+    <w:p>
+      <w:pPr>
+        <w:pStyle w:val="ListParagraph"/>
+        <w:tabs>
+          <w:tab w:val="left" w:pos="820"/>
+        </w:tabs>
+        <w:spacing w:line="305" w:lineRule="exact"/>
+        <w:ind w:firstLine="0"/>
+      </w:pPr>
+    </w:p>
+    <w:p>
+      <w:pPr>
+        <w:rPr>
+          <w:b/>
+          <w:spacing w:val="-2"/>
+          <w:sz w:val="24"/>
+          <w:szCs w:val="24"/>
+        </w:rPr>
+      </w:pPr>
+      <w:r>
+        <w:rPr>
+          <w:b/>
+          <w:spacing w:val="-2"/>
+          <w:sz w:val="24"/>
+          <w:szCs w:val="24"/>
+        </w:rPr>
+        <w:t>Decisions (</w:t>
+      </w:r>
+      <w:r>
+        <w:rPr>
+          <w:b/>
+          <w:spacing w:val="-2"/>
+          <w:sz w:val="24"/>
+          <w:szCs w:val="24"/>
+        </w:rPr>
+        <w:t>12:0</w:t>
+      </w:r>
+      <w:r>
+        <w:rPr>
+          <w:b/>
+          <w:spacing w:val="-2"/>
+          <w:sz w:val="24"/>
+          <w:szCs w:val="24"/>
+        </w:rPr>
+        <w:t xml:space="preserve">0PM – </w:t>
+      </w:r>
+      <w:r>
+        <w:rPr>
+          <w:b/>
+          <w:spacing w:val="-2"/>
+          <w:sz w:val="24"/>
+          <w:szCs w:val="24"/>
+        </w:rPr>
+        <w:t>4</w:t>
+      </w:r>
+      <w:r>
+        <w:rPr>
+          <w:b/>
+          <w:spacing w:val="-2"/>
+          <w:sz w:val="24"/>
+          <w:szCs w:val="24"/>
+        </w:rPr>
+        <w:t>:</w:t>
+      </w:r>
+      <w:r>
+        <w:rPr>
+          <w:b/>
+          <w:spacing w:val="-2"/>
+          <w:sz w:val="24"/>
+          <w:szCs w:val="24"/>
+        </w:rPr>
+        <w:t>0</w:t>
+      </w:r>
+      <w:r>
+        <w:rPr>
+          <w:b/>
+          <w:spacing w:val="-2"/>
+          <w:sz w:val="24"/>
+          <w:szCs w:val="24"/>
+        </w:rPr>
+        <w:t>0PM):</w:t>
+      </w:r>
+    </w:p>
+    <w:p>
+      <w:pPr>
+        <w:rPr>
+          <w:spacing w:val="-2"/>
+          <w:sz w:val="24"/>
+          <w:szCs w:val="24"/>
+        </w:rPr>
+      </w:pPr>
+      <w:r>
+        <w:rPr>
+          <w:spacing w:val="-2"/>
+          <w:sz w:val="24"/>
+          <w:szCs w:val="24"/>
+        </w:rPr>
+        <w:t xml:space="preserve">&gt; </w:t>
+      </w:r>
+      <w:r>
+        <w:rPr>
+          <w:spacing w:val="-2"/>
+          <w:sz w:val="24"/>
+          <w:szCs w:val="24"/>
+        </w:rPr>
+        <w:t>Finished Deliverable 4</w:t>
+      </w:r>
+    </w:p>
+    <w:p>
+      <w:pPr>
+        <w:rPr>
+          <w:bCs/>
+          <w:sz w:val="24"/>
+          <w:szCs w:val="24"/>
+        </w:rPr>
+      </w:pPr>
+    </w:p>
+    <w:p>
+      <w:pPr>
+        <w:rPr>
+          <w:sz w:val="24"/>
+          <w:szCs w:val="24"/>
+        </w:rPr>
+      </w:pPr>
+      <w:r>
+        <w:rPr>
+          <w:sz w:val="24"/>
+          <w:szCs w:val="24"/>
+        </w:rPr>
+        <w:t>Tasks/TODO before next meeting:</w:t>
+      </w:r>
+    </w:p>
+    <w:p>
+      <w:pPr>
+        <w:rPr>
+          <w:sz w:val="24"/>
+          <w:szCs w:val="24"/>
+        </w:rPr>
+      </w:pPr>
+      <w:r>
+        <w:rPr>
+          <w:sz w:val="24"/>
+          <w:szCs w:val="24"/>
+        </w:rPr>
+        <w:t>Submit Deliverable 4</w:t>
+      </w:r>
+    </w:p>
+    <w:p>
+      <w:pPr>
+        <w:rPr>
+          <w:b/>
+          <w:sz w:val="24"/>
+          <w:szCs w:val="24"/>
+        </w:rPr>
+      </w:pPr>
+      <w:r>
+        <w:rPr>
+          <w:b/>
+          <w:sz w:val="24"/>
+          <w:szCs w:val="24"/>
+        </w:rPr>
+        <w:t>Work</w:t>
+      </w:r>
+      <w:r>
+        <w:rPr>
+          <w:b/>
+          <w:spacing w:val="-4"/>
+          <w:sz w:val="24"/>
+          <w:szCs w:val="24"/>
+        </w:rPr>
+        <w:t xml:space="preserve"> </w:t>
+      </w:r>
+      <w:r>
+        <w:rPr>
+          <w:b/>
+          <w:spacing w:val="-2"/>
+          <w:sz w:val="24"/>
+          <w:szCs w:val="24"/>
+        </w:rPr>
+        <w:t>done:</w:t>
+      </w:r>
+    </w:p>
+    <w:p>
+      <w:pPr>
+        <w:pStyle w:val="ListParagraph"/>
+        <w:numPr>
+          <w:ilvl w:val="0"/>
+          <w:numId w:val="10"/>
+        </w:numPr>
+        <w:rPr>
+          <w:sz w:val="24"/>
+          <w:szCs w:val="24"/>
+        </w:rPr>
+      </w:pPr>
+      <w:r>
+        <w:rPr>
+          <w:sz w:val="24"/>
+          <w:szCs w:val="24"/>
+        </w:rPr>
+        <w:t>Finish Deliverable 4 and Submit</w:t>
+      </w:r>
+    </w:p>
+    <w:p>
+      <w:pPr>
+        <w:rPr>
+          <w:rFonts w:ascii="Symbol" w:hAnsi="Symbol"/>
+          <w:sz w:val="24"/>
+        </w:rPr>
+      </w:pPr>
+      <w:r>
+        <w:rPr>
+          <w:rFonts w:ascii="Symbol" w:hAnsi="Symbol"/>
+          <w:sz w:val="24"/>
+        </w:rPr>
         <w:br w:type="page"/>
       </w:r>
     </w:p>
@@ -4770,6 +6049,7 @@
       <w:pPr>
         <w:pStyle w:val="Heading2"/>
       </w:pPr>
+      <w:bookmarkStart w:id="11" w:name="_Toc180076279"/>
       <w:r>
         <w:rPr>
           <w:color w:val="2E5395"/>
@@ -4829,7 +6109,7 @@
         </w:rPr>
         <w:t>meeting</w:t>
       </w:r>
-      <w:bookmarkEnd w:id="6"/>
+      <w:bookmarkEnd w:id="11"/>
       <w:r>
         <w:rPr>
           <w:color w:val="2E5395"/>
@@ -4878,6 +6158,7 @@
         <w:rPr>
           <w:b/>
           <w:bCs/>
+          <w:spacing w:val="-2"/>
           <w:sz w:val="24"/>
           <w:szCs w:val="24"/>
         </w:rPr>
@@ -4887,21 +6168,21 @@
         <w:rPr>
           <w:b/>
           <w:bCs/>
-          <w:spacing w:val="-8"/>
-          <w:sz w:val="24"/>
-          <w:szCs w:val="24"/>
-        </w:rPr>
-        <w:t xml:space="preserve">- </w:t>
+          <w:spacing w:val="-2"/>
+          <w:sz w:val="24"/>
+          <w:szCs w:val="24"/>
+        </w:rPr>
+        <w:t>September</w:t>
       </w:r>
       <w:r>
         <w:rPr>
           <w:b/>
           <w:bCs/>
-          <w:spacing w:val="-8"/>
-          <w:sz w:val="24"/>
-          <w:szCs w:val="24"/>
-        </w:rPr>
-        <w:t xml:space="preserve"> </w:t>
+          <w:spacing w:val="-2"/>
+          <w:sz w:val="24"/>
+          <w:szCs w:val="24"/>
+        </w:rPr>
+        <w:t xml:space="preserve"> to 19</w:t>
       </w:r>
       <w:r>
         <w:rPr>
@@ -4910,8 +6191,9 @@
           <w:spacing w:val="-2"/>
           <w:sz w:val="24"/>
           <w:szCs w:val="24"/>
-        </w:rPr>
-        <w:t xml:space="preserve"> </w:t>
+          <w:vertAlign w:val="superscript"/>
+        </w:rPr>
+        <w:t>th</w:t>
       </w:r>
       <w:r>
         <w:rPr>
@@ -4921,7 +6203,17 @@
           <w:sz w:val="24"/>
           <w:szCs w:val="24"/>
         </w:rPr>
-        <w:t>September</w:t>
+        <w:t xml:space="preserve"> Oc</w:t>
+      </w:r>
+      <w:r>
+        <w:rPr>
+          <w:b/>
+          <w:bCs/>
+          <w:spacing w:val="-2"/>
+          <w:sz w:val="24"/>
+          <w:szCs w:val="24"/>
+        </w:rPr>
+        <w:t>tober</w:t>
       </w:r>
       <w:r>
         <w:rPr>
@@ -5335,14 +6627,7 @@
                 <w:sz w:val="20"/>
                 <w:szCs w:val="20"/>
               </w:rPr>
-              <w:t xml:space="preserve">, Use Cases, </w:t>
-            </w:r>
-            <w:r>
-              <w:rPr>
-                <w:sz w:val="20"/>
-                <w:szCs w:val="20"/>
-              </w:rPr>
-              <w:t>UML Class Diagrams</w:t>
+              <w:t>, Use Cases, UML Class Diagrams</w:t>
             </w:r>
           </w:p>
         </w:tc>
@@ -5395,7 +6680,14 @@
                 <w:sz w:val="20"/>
                 <w:szCs w:val="20"/>
               </w:rPr>
-              <w:t xml:space="preserve"> </w:t>
+              <w:t>Created</w:t>
+            </w:r>
+            <w:r>
+              <w:rPr>
+                <w:sz w:val="20"/>
+                <w:szCs w:val="20"/>
+              </w:rPr>
+              <w:t xml:space="preserve"> User Stories Mapping</w:t>
             </w:r>
           </w:p>
         </w:tc>
@@ -5435,14 +6727,7 @@
                 <w:sz w:val="20"/>
                 <w:szCs w:val="20"/>
               </w:rPr>
-              <w:t xml:space="preserve">, </w:t>
-            </w:r>
-            <w:r>
-              <w:rPr>
-                <w:sz w:val="20"/>
-                <w:szCs w:val="20"/>
-              </w:rPr>
-              <w:t>UML Class Diagrams</w:t>
+              <w:t>, UML Class Diagrams</w:t>
             </w:r>
           </w:p>
         </w:tc>
@@ -5527,14 +6812,7 @@
                 <w:sz w:val="20"/>
                 <w:szCs w:val="20"/>
               </w:rPr>
-              <w:t xml:space="preserve">, </w:t>
-            </w:r>
-            <w:r>
-              <w:rPr>
-                <w:sz w:val="20"/>
-                <w:szCs w:val="20"/>
-              </w:rPr>
-              <w:t>UML Class Diagrams</w:t>
+              <w:t>, UML Class Diagrams</w:t>
             </w:r>
           </w:p>
         </w:tc>
@@ -5563,7 +6841,7 @@
 </file>
 
 <file path=word/endnotes.xml><?xml version="1.0" encoding="utf-8"?>
-<w:endnotes xmlns:wpc="http://schemas.microsoft.com/office/word/2010/wordprocessingCanvas" xmlns:cx="http://schemas.microsoft.com/office/drawing/2014/chartex" xmlns:cx1="http://schemas.microsoft.com/office/drawing/2015/9/8/chartex" xmlns:cx2="http://schemas.microsoft.com/office/drawing/2015/10/21/chartex" xmlns:cx3="http://schemas.microsoft.com/office/drawing/2016/5/9/chartex" xmlns:cx4="http://schemas.microsoft.com/office/drawing/2016/5/10/chartex" xmlns:cx5="http://schemas.microsoft.com/office/drawing/2016/5/11/chartex" xmlns:cx6="http://schemas.microsoft.com/office/drawing/2016/5/12/chartex" xmlns:cx7="http://schemas.microsoft.com/office/drawing/2016/5/13/chartex" xmlns:cx8="http://schemas.microsoft.com/office/drawing/2016/5/14/chartex" xmlns:mc="http://schemas.openxmlformats.org/markup-compatibility/2006" xmlns:aink="http://schemas.microsoft.com/office/drawing/2016/ink" xmlns:am3d="http://schemas.microsoft.com/office/drawing/2017/model3d" xmlns:o="urn:schemas-microsoft-com:office:office" xmlns:r="http://schemas.openxmlformats.org/officeDocument/2006/relationships" xmlns:m="http://schemas.openxmlformats.org/officeDocument/2006/math" xmlns:v="urn:schemas-microsoft-com:vml" xmlns:wp14="http://schemas.microsoft.com/office/word/2010/wordprocessingDrawing" xmlns:wp="http://schemas.openxmlformats.org/drawingml/2006/wordprocessingDrawing" xmlns:w10="urn:schemas-microsoft-com:office:word" xmlns:w="http://schemas.openxmlformats.org/wordprocessingml/2006/main" xmlns:w14="http://schemas.microsoft.com/office/word/2010/wordml" xmlns:w15="http://schemas.microsoft.com/office/word/2012/wordml" xmlns:w16cex="http://schemas.microsoft.com/office/word/2018/wordml/cex" xmlns:w16cid="http://schemas.microsoft.com/office/word/2016/wordml/cid" xmlns:w16="http://schemas.microsoft.com/office/word/2018/wordml" xmlns:w16sdtdh="http://schemas.microsoft.com/office/word/2020/wordml/sdtdatahash" xmlns:w16se="http://schemas.microsoft.com/office/word/2015/wordml/symex" xmlns:wpg="http://schemas.microsoft.com/office/word/2010/wordprocessingGroup" xmlns:wpi="http://schemas.microsoft.com/office/word/2010/wordprocessingInk" xmlns:wne="http://schemas.microsoft.com/office/word/2006/wordml" xmlns:wps="http://schemas.microsoft.com/office/word/2010/wordprocessingShape" mc:Ignorable="w14 w15 w16se w16cid w16 w16cex w16sdtdh wp14">
+<w:endnotes xmlns:wpc="http://schemas.microsoft.com/office/word/2010/wordprocessingCanvas" xmlns:cx="http://schemas.microsoft.com/office/drawing/2014/chartex" xmlns:cx1="http://schemas.microsoft.com/office/drawing/2015/9/8/chartex" xmlns:cx2="http://schemas.microsoft.com/office/drawing/2015/10/21/chartex" xmlns:cx3="http://schemas.microsoft.com/office/drawing/2016/5/9/chartex" xmlns:cx4="http://schemas.microsoft.com/office/drawing/2016/5/10/chartex" xmlns:cx5="http://schemas.microsoft.com/office/drawing/2016/5/11/chartex" xmlns:cx6="http://schemas.microsoft.com/office/drawing/2016/5/12/chartex" xmlns:cx7="http://schemas.microsoft.com/office/drawing/2016/5/13/chartex" xmlns:cx8="http://schemas.microsoft.com/office/drawing/2016/5/14/chartex" xmlns:mc="http://schemas.openxmlformats.org/markup-compatibility/2006" xmlns:aink="http://schemas.microsoft.com/office/drawing/2016/ink" xmlns:am3d="http://schemas.microsoft.com/office/drawing/2017/model3d" xmlns:o="urn:schemas-microsoft-com:office:office" xmlns:oel="http://schemas.microsoft.com/office/2019/extlst" xmlns:r="http://schemas.openxmlformats.org/officeDocument/2006/relationships" xmlns:m="http://schemas.openxmlformats.org/officeDocument/2006/math" xmlns:v="urn:schemas-microsoft-com:vml" xmlns:wp14="http://schemas.microsoft.com/office/word/2010/wordprocessingDrawing" xmlns:wp="http://schemas.openxmlformats.org/drawingml/2006/wordprocessingDrawing" xmlns:w10="urn:schemas-microsoft-com:office:word" xmlns:w="http://schemas.openxmlformats.org/wordprocessingml/2006/main" xmlns:w14="http://schemas.microsoft.com/office/word/2010/wordml" xmlns:w15="http://schemas.microsoft.com/office/word/2012/wordml" xmlns:w16cex="http://schemas.microsoft.com/office/word/2018/wordml/cex" xmlns:w16cid="http://schemas.microsoft.com/office/word/2016/wordml/cid" xmlns:w16="http://schemas.microsoft.com/office/word/2018/wordml" xmlns:w16du="http://schemas.microsoft.com/office/word/2023/wordml/word16du" xmlns:w16sdtdh="http://schemas.microsoft.com/office/word/2020/wordml/sdtdatahash" xmlns:w16se="http://schemas.microsoft.com/office/word/2015/wordml/symex" xmlns:wpg="http://schemas.microsoft.com/office/word/2010/wordprocessingGroup" xmlns:wpi="http://schemas.microsoft.com/office/word/2010/wordprocessingInk" xmlns:wne="http://schemas.microsoft.com/office/word/2006/wordml" xmlns:wps="http://schemas.microsoft.com/office/word/2010/wordprocessingShape" mc:Ignorable="w14 w15 w16se w16cid w16 w16cex w16sdtdh w16du wp14">
   <w:endnote w:type="separator" w:id="-1">
     <w:p>
       <w:r>
@@ -5582,7 +6860,7 @@
 </file>
 
 <file path=word/footer1.xml><?xml version="1.0" encoding="utf-8"?>
-<w:ftr xmlns:wpc="http://schemas.microsoft.com/office/word/2010/wordprocessingCanvas" xmlns:cx="http://schemas.microsoft.com/office/drawing/2014/chartex" xmlns:cx1="http://schemas.microsoft.com/office/drawing/2015/9/8/chartex" xmlns:cx2="http://schemas.microsoft.com/office/drawing/2015/10/21/chartex" xmlns:cx3="http://schemas.microsoft.com/office/drawing/2016/5/9/chartex" xmlns:cx4="http://schemas.microsoft.com/office/drawing/2016/5/10/chartex" xmlns:cx5="http://schemas.microsoft.com/office/drawing/2016/5/11/chartex" xmlns:cx6="http://schemas.microsoft.com/office/drawing/2016/5/12/chartex" xmlns:cx7="http://schemas.microsoft.com/office/drawing/2016/5/13/chartex" xmlns:cx8="http://schemas.microsoft.com/office/drawing/2016/5/14/chartex" xmlns:mc="http://schemas.openxmlformats.org/markup-compatibility/2006" xmlns:aink="http://schemas.microsoft.com/office/drawing/2016/ink" xmlns:am3d="http://schemas.microsoft.com/office/drawing/2017/model3d" xmlns:o="urn:schemas-microsoft-com:office:office" xmlns:r="http://schemas.openxmlformats.org/officeDocument/2006/relationships" xmlns:m="http://schemas.openxmlformats.org/officeDocument/2006/math" xmlns:v="urn:schemas-microsoft-com:vml" xmlns:wp14="http://schemas.microsoft.com/office/word/2010/wordprocessingDrawing" xmlns:wp="http://schemas.openxmlformats.org/drawingml/2006/wordprocessingDrawing" xmlns:w10="urn:schemas-microsoft-com:office:word" xmlns:w="http://schemas.openxmlformats.org/wordprocessingml/2006/main" xmlns:w14="http://schemas.microsoft.com/office/word/2010/wordml" xmlns:w15="http://schemas.microsoft.com/office/word/2012/wordml" xmlns:w16cex="http://schemas.microsoft.com/office/word/2018/wordml/cex" xmlns:w16cid="http://schemas.microsoft.com/office/word/2016/wordml/cid" xmlns:w16="http://schemas.microsoft.com/office/word/2018/wordml" xmlns:w16sdtdh="http://schemas.microsoft.com/office/word/2020/wordml/sdtdatahash" xmlns:w16se="http://schemas.microsoft.com/office/word/2015/wordml/symex" xmlns:wpg="http://schemas.microsoft.com/office/word/2010/wordprocessingGroup" xmlns:wpi="http://schemas.microsoft.com/office/word/2010/wordprocessingInk" xmlns:wne="http://schemas.microsoft.com/office/word/2006/wordml" xmlns:wps="http://schemas.microsoft.com/office/word/2010/wordprocessingShape" mc:Ignorable="w14 w15 w16se w16cid w16 w16cex w16sdtdh wp14">
+<w:ftr xmlns:wpc="http://schemas.microsoft.com/office/word/2010/wordprocessingCanvas" xmlns:cx="http://schemas.microsoft.com/office/drawing/2014/chartex" xmlns:cx1="http://schemas.microsoft.com/office/drawing/2015/9/8/chartex" xmlns:cx2="http://schemas.microsoft.com/office/drawing/2015/10/21/chartex" xmlns:cx3="http://schemas.microsoft.com/office/drawing/2016/5/9/chartex" xmlns:cx4="http://schemas.microsoft.com/office/drawing/2016/5/10/chartex" xmlns:cx5="http://schemas.microsoft.com/office/drawing/2016/5/11/chartex" xmlns:cx6="http://schemas.microsoft.com/office/drawing/2016/5/12/chartex" xmlns:cx7="http://schemas.microsoft.com/office/drawing/2016/5/13/chartex" xmlns:cx8="http://schemas.microsoft.com/office/drawing/2016/5/14/chartex" xmlns:mc="http://schemas.openxmlformats.org/markup-compatibility/2006" xmlns:aink="http://schemas.microsoft.com/office/drawing/2016/ink" xmlns:am3d="http://schemas.microsoft.com/office/drawing/2017/model3d" xmlns:o="urn:schemas-microsoft-com:office:office" xmlns:oel="http://schemas.microsoft.com/office/2019/extlst" xmlns:r="http://schemas.openxmlformats.org/officeDocument/2006/relationships" xmlns:m="http://schemas.openxmlformats.org/officeDocument/2006/math" xmlns:v="urn:schemas-microsoft-com:vml" xmlns:wp14="http://schemas.microsoft.com/office/word/2010/wordprocessingDrawing" xmlns:wp="http://schemas.openxmlformats.org/drawingml/2006/wordprocessingDrawing" xmlns:w10="urn:schemas-microsoft-com:office:word" xmlns:w="http://schemas.openxmlformats.org/wordprocessingml/2006/main" xmlns:w14="http://schemas.microsoft.com/office/word/2010/wordml" xmlns:w15="http://schemas.microsoft.com/office/word/2012/wordml" xmlns:w16cex="http://schemas.microsoft.com/office/word/2018/wordml/cex" xmlns:w16cid="http://schemas.microsoft.com/office/word/2016/wordml/cid" xmlns:w16="http://schemas.microsoft.com/office/word/2018/wordml" xmlns:w16du="http://schemas.microsoft.com/office/word/2023/wordml/word16du" xmlns:w16sdtdh="http://schemas.microsoft.com/office/word/2020/wordml/sdtdatahash" xmlns:w16se="http://schemas.microsoft.com/office/word/2015/wordml/symex" xmlns:wpg="http://schemas.microsoft.com/office/word/2010/wordprocessingGroup" xmlns:wpi="http://schemas.microsoft.com/office/word/2010/wordprocessingInk" xmlns:wne="http://schemas.microsoft.com/office/word/2006/wordml" xmlns:wps="http://schemas.microsoft.com/office/word/2010/wordprocessingShape" mc:Ignorable="w14 w15 w16se w16cid w16 w16cex w16sdtdh w16du wp14">
   <w:p>
     <w:pPr>
       <w:pStyle w:val="BodyText"/>
@@ -5599,7 +6877,7 @@
       <mc:AlternateContent>
         <mc:Choice Requires="wps">
           <w:drawing>
-            <wp:anchor distT="0" distB="0" distL="0" distR="0" simplePos="0" relativeHeight="251661312" behindDoc="1" locked="0" layoutInCell="1" allowOverlap="1" wp14:anchorId="7E7865CB" wp14:editId="6BE610A8">
+            <wp:anchor distT="0" distB="0" distL="0" distR="0" simplePos="0" relativeHeight="251663360" behindDoc="1" locked="0" layoutInCell="1" allowOverlap="1" wp14:anchorId="7E7865CB" wp14:editId="6BE610A8">
               <wp:simplePos x="0" y="0"/>
               <wp:positionH relativeFrom="page">
                 <wp:posOffset>6751066</wp:posOffset>
@@ -5684,7 +6962,7 @@
               <v:stroke joinstyle="miter"/>
               <v:path gradientshapeok="t" o:connecttype="rect"/>
             </v:shapetype>
-            <v:shape id="Textbox 4" o:spid="_x0000_s1029" type="#_x0000_t202" style="position:absolute;margin-left:531.6pt;margin-top:730.4pt;width:12.6pt;height:13.05pt;z-index:-251655168;visibility:visible;mso-wrap-style:square;mso-wrap-distance-left:0;mso-wrap-distance-top:0;mso-wrap-distance-right:0;mso-wrap-distance-bottom:0;mso-position-horizontal:absolute;mso-position-horizontal-relative:page;mso-position-vertical:absolute;mso-position-vertical-relative:page;v-text-anchor:top" o:gfxdata="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" filled="f" stroked="f">
+            <v:shape id="Textbox 4" o:spid="_x0000_s1029" type="#_x0000_t202" style="position:absolute;margin-left:531.6pt;margin-top:730.4pt;width:12.6pt;height:13.05pt;z-index:-251653120;visibility:visible;mso-wrap-style:square;mso-wrap-distance-left:0;mso-wrap-distance-top:0;mso-wrap-distance-right:0;mso-wrap-distance-bottom:0;mso-position-horizontal:absolute;mso-position-horizontal-relative:page;mso-position-vertical:absolute;mso-position-vertical-relative:page;v-text-anchor:top" o:gfxdata="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" filled="f" stroked="f">
               <v:textbox inset="0,0,0,0">
                 <w:txbxContent>
                   <w:p>
@@ -5736,7 +7014,7 @@
 </file>
 
 <file path=word/footnotes.xml><?xml version="1.0" encoding="utf-8"?>
-<w:footnotes xmlns:wpc="http://schemas.microsoft.com/office/word/2010/wordprocessingCanvas" xmlns:cx="http://schemas.microsoft.com/office/drawing/2014/chartex" xmlns:cx1="http://schemas.microsoft.com/office/drawing/2015/9/8/chartex" xmlns:cx2="http://schemas.microsoft.com/office/drawing/2015/10/21/chartex" xmlns:cx3="http://schemas.microsoft.com/office/drawing/2016/5/9/chartex" xmlns:cx4="http://schemas.microsoft.com/office/drawing/2016/5/10/chartex" xmlns:cx5="http://schemas.microsoft.com/office/drawing/2016/5/11/chartex" xmlns:cx6="http://schemas.microsoft.com/office/drawing/2016/5/12/chartex" xmlns:cx7="http://schemas.microsoft.com/office/drawing/2016/5/13/chartex" xmlns:cx8="http://schemas.microsoft.com/office/drawing/2016/5/14/chartex" xmlns:mc="http://schemas.openxmlformats.org/markup-compatibility/2006" xmlns:aink="http://schemas.microsoft.com/office/drawing/2016/ink" xmlns:am3d="http://schemas.microsoft.com/office/drawing/2017/model3d" xmlns:o="urn:schemas-microsoft-com:office:office" xmlns:r="http://schemas.openxmlformats.org/officeDocument/2006/relationships" xmlns:m="http://schemas.openxmlformats.org/officeDocument/2006/math" xmlns:v="urn:schemas-microsoft-com:vml" xmlns:wp14="http://schemas.microsoft.com/office/word/2010/wordprocessingDrawing" xmlns:wp="http://schemas.openxmlformats.org/drawingml/2006/wordprocessingDrawing" xmlns:w10="urn:schemas-microsoft-com:office:word" xmlns:w="http://schemas.openxmlformats.org/wordprocessingml/2006/main" xmlns:w14="http://schemas.microsoft.com/office/word/2010/wordml" xmlns:w15="http://schemas.microsoft.com/office/word/2012/wordml" xmlns:w16cex="http://schemas.microsoft.com/office/word/2018/wordml/cex" xmlns:w16cid="http://schemas.microsoft.com/office/word/2016/wordml/cid" xmlns:w16="http://schemas.microsoft.com/office/word/2018/wordml" xmlns:w16sdtdh="http://schemas.microsoft.com/office/word/2020/wordml/sdtdatahash" xmlns:w16se="http://schemas.microsoft.com/office/word/2015/wordml/symex" xmlns:wpg="http://schemas.microsoft.com/office/word/2010/wordprocessingGroup" xmlns:wpi="http://schemas.microsoft.com/office/word/2010/wordprocessingInk" xmlns:wne="http://schemas.microsoft.com/office/word/2006/wordml" xmlns:wps="http://schemas.microsoft.com/office/word/2010/wordprocessingShape" mc:Ignorable="w14 w15 w16se w16cid w16 w16cex w16sdtdh wp14">
+<w:footnotes xmlns:wpc="http://schemas.microsoft.com/office/word/2010/wordprocessingCanvas" xmlns:cx="http://schemas.microsoft.com/office/drawing/2014/chartex" xmlns:cx1="http://schemas.microsoft.com/office/drawing/2015/9/8/chartex" xmlns:cx2="http://schemas.microsoft.com/office/drawing/2015/10/21/chartex" xmlns:cx3="http://schemas.microsoft.com/office/drawing/2016/5/9/chartex" xmlns:cx4="http://schemas.microsoft.com/office/drawing/2016/5/10/chartex" xmlns:cx5="http://schemas.microsoft.com/office/drawing/2016/5/11/chartex" xmlns:cx6="http://schemas.microsoft.com/office/drawing/2016/5/12/chartex" xmlns:cx7="http://schemas.microsoft.com/office/drawing/2016/5/13/chartex" xmlns:cx8="http://schemas.microsoft.com/office/drawing/2016/5/14/chartex" xmlns:mc="http://schemas.openxmlformats.org/markup-compatibility/2006" xmlns:aink="http://schemas.microsoft.com/office/drawing/2016/ink" xmlns:am3d="http://schemas.microsoft.com/office/drawing/2017/model3d" xmlns:o="urn:schemas-microsoft-com:office:office" xmlns:oel="http://schemas.microsoft.com/office/2019/extlst" xmlns:r="http://schemas.openxmlformats.org/officeDocument/2006/relationships" xmlns:m="http://schemas.openxmlformats.org/officeDocument/2006/math" xmlns:v="urn:schemas-microsoft-com:vml" xmlns:wp14="http://schemas.microsoft.com/office/word/2010/wordprocessingDrawing" xmlns:wp="http://schemas.openxmlformats.org/drawingml/2006/wordprocessingDrawing" xmlns:w10="urn:schemas-microsoft-com:office:word" xmlns:w="http://schemas.openxmlformats.org/wordprocessingml/2006/main" xmlns:w14="http://schemas.microsoft.com/office/word/2010/wordml" xmlns:w15="http://schemas.microsoft.com/office/word/2012/wordml" xmlns:w16cex="http://schemas.microsoft.com/office/word/2018/wordml/cex" xmlns:w16cid="http://schemas.microsoft.com/office/word/2016/wordml/cid" xmlns:w16="http://schemas.microsoft.com/office/word/2018/wordml" xmlns:w16du="http://schemas.microsoft.com/office/word/2023/wordml/word16du" xmlns:w16sdtdh="http://schemas.microsoft.com/office/word/2020/wordml/sdtdatahash" xmlns:w16se="http://schemas.microsoft.com/office/word/2015/wordml/symex" xmlns:wpg="http://schemas.microsoft.com/office/word/2010/wordprocessingGroup" xmlns:wpi="http://schemas.microsoft.com/office/word/2010/wordprocessingInk" xmlns:wne="http://schemas.microsoft.com/office/word/2006/wordml" xmlns:wps="http://schemas.microsoft.com/office/word/2010/wordprocessingShape" mc:Ignorable="w14 w15 w16se w16cid w16 w16cex w16sdtdh w16du wp14">
   <w:footnote w:type="separator" w:id="-1">
     <w:p>
       <w:r>
@@ -5755,7 +7033,7 @@
 </file>
 
 <file path=word/header1.xml><?xml version="1.0" encoding="utf-8"?>
-<w:hdr xmlns:wpc="http://schemas.microsoft.com/office/word/2010/wordprocessingCanvas" xmlns:cx="http://schemas.microsoft.com/office/drawing/2014/chartex" xmlns:cx1="http://schemas.microsoft.com/office/drawing/2015/9/8/chartex" xmlns:cx2="http://schemas.microsoft.com/office/drawing/2015/10/21/chartex" xmlns:cx3="http://schemas.microsoft.com/office/drawing/2016/5/9/chartex" xmlns:cx4="http://schemas.microsoft.com/office/drawing/2016/5/10/chartex" xmlns:cx5="http://schemas.microsoft.com/office/drawing/2016/5/11/chartex" xmlns:cx6="http://schemas.microsoft.com/office/drawing/2016/5/12/chartex" xmlns:cx7="http://schemas.microsoft.com/office/drawing/2016/5/13/chartex" xmlns:cx8="http://schemas.microsoft.com/office/drawing/2016/5/14/chartex" xmlns:mc="http://schemas.openxmlformats.org/markup-compatibility/2006" xmlns:aink="http://schemas.microsoft.com/office/drawing/2016/ink" xmlns:am3d="http://schemas.microsoft.com/office/drawing/2017/model3d" xmlns:o="urn:schemas-microsoft-com:office:office" xmlns:r="http://schemas.openxmlformats.org/officeDocument/2006/relationships" xmlns:m="http://schemas.openxmlformats.org/officeDocument/2006/math" xmlns:v="urn:schemas-microsoft-com:vml" xmlns:wp14="http://schemas.microsoft.com/office/word/2010/wordprocessingDrawing" xmlns:wp="http://schemas.openxmlformats.org/drawingml/2006/wordprocessingDrawing" xmlns:w10="urn:schemas-microsoft-com:office:word" xmlns:w="http://schemas.openxmlformats.org/wordprocessingml/2006/main" xmlns:w14="http://schemas.microsoft.com/office/word/2010/wordml" xmlns:w15="http://schemas.microsoft.com/office/word/2012/wordml" xmlns:w16cex="http://schemas.microsoft.com/office/word/2018/wordml/cex" xmlns:w16cid="http://schemas.microsoft.com/office/word/2016/wordml/cid" xmlns:w16="http://schemas.microsoft.com/office/word/2018/wordml" xmlns:w16sdtdh="http://schemas.microsoft.com/office/word/2020/wordml/sdtdatahash" xmlns:w16se="http://schemas.microsoft.com/office/word/2015/wordml/symex" xmlns:wpg="http://schemas.microsoft.com/office/word/2010/wordprocessingGroup" xmlns:wpi="http://schemas.microsoft.com/office/word/2010/wordprocessingInk" xmlns:wne="http://schemas.microsoft.com/office/word/2006/wordml" xmlns:wps="http://schemas.microsoft.com/office/word/2010/wordprocessingShape" mc:Ignorable="w14 w15 w16se w16cid w16 w16cex w16sdtdh wp14">
+<w:hdr xmlns:wpc="http://schemas.microsoft.com/office/word/2010/wordprocessingCanvas" xmlns:cx="http://schemas.microsoft.com/office/drawing/2014/chartex" xmlns:cx1="http://schemas.microsoft.com/office/drawing/2015/9/8/chartex" xmlns:cx2="http://schemas.microsoft.com/office/drawing/2015/10/21/chartex" xmlns:cx3="http://schemas.microsoft.com/office/drawing/2016/5/9/chartex" xmlns:cx4="http://schemas.microsoft.com/office/drawing/2016/5/10/chartex" xmlns:cx5="http://schemas.microsoft.com/office/drawing/2016/5/11/chartex" xmlns:cx6="http://schemas.microsoft.com/office/drawing/2016/5/12/chartex" xmlns:cx7="http://schemas.microsoft.com/office/drawing/2016/5/13/chartex" xmlns:cx8="http://schemas.microsoft.com/office/drawing/2016/5/14/chartex" xmlns:mc="http://schemas.openxmlformats.org/markup-compatibility/2006" xmlns:aink="http://schemas.microsoft.com/office/drawing/2016/ink" xmlns:am3d="http://schemas.microsoft.com/office/drawing/2017/model3d" xmlns:o="urn:schemas-microsoft-com:office:office" xmlns:oel="http://schemas.microsoft.com/office/2019/extlst" xmlns:r="http://schemas.openxmlformats.org/officeDocument/2006/relationships" xmlns:m="http://schemas.openxmlformats.org/officeDocument/2006/math" xmlns:v="urn:schemas-microsoft-com:vml" xmlns:wp14="http://schemas.microsoft.com/office/word/2010/wordprocessingDrawing" xmlns:wp="http://schemas.openxmlformats.org/drawingml/2006/wordprocessingDrawing" xmlns:w10="urn:schemas-microsoft-com:office:word" xmlns:w="http://schemas.openxmlformats.org/wordprocessingml/2006/main" xmlns:w14="http://schemas.microsoft.com/office/word/2010/wordml" xmlns:w15="http://schemas.microsoft.com/office/word/2012/wordml" xmlns:w16cex="http://schemas.microsoft.com/office/word/2018/wordml/cex" xmlns:w16cid="http://schemas.microsoft.com/office/word/2016/wordml/cid" xmlns:w16="http://schemas.microsoft.com/office/word/2018/wordml" xmlns:w16du="http://schemas.microsoft.com/office/word/2023/wordml/word16du" xmlns:w16sdtdh="http://schemas.microsoft.com/office/word/2020/wordml/sdtdatahash" xmlns:w16se="http://schemas.microsoft.com/office/word/2015/wordml/symex" xmlns:wpg="http://schemas.microsoft.com/office/word/2010/wordprocessingGroup" xmlns:wpi="http://schemas.microsoft.com/office/word/2010/wordprocessingInk" xmlns:wne="http://schemas.microsoft.com/office/word/2006/wordml" xmlns:wps="http://schemas.microsoft.com/office/word/2010/wordprocessingShape" mc:Ignorable="w14 w15 w16se w16cid w16 w16cex w16sdtdh w16du wp14">
   <w:p>
     <w:pPr>
       <w:pStyle w:val="BodyText"/>
@@ -5772,7 +7050,7 @@
       <mc:AlternateContent>
         <mc:Choice Requires="wps">
           <w:drawing>
-            <wp:anchor distT="0" distB="0" distL="0" distR="0" simplePos="0" relativeHeight="251655168" behindDoc="1" locked="0" layoutInCell="1" allowOverlap="1" wp14:anchorId="05A55420" wp14:editId="32991024">
+            <wp:anchor distT="0" distB="0" distL="0" distR="0" simplePos="0" relativeHeight="251653120" behindDoc="1" locked="0" layoutInCell="1" allowOverlap="1" wp14:anchorId="05A55420" wp14:editId="32991024">
               <wp:simplePos x="0" y="0"/>
               <wp:positionH relativeFrom="page">
                 <wp:posOffset>902004</wp:posOffset>
@@ -5847,7 +7125,7 @@
               <v:stroke joinstyle="miter"/>
               <v:path gradientshapeok="t" o:connecttype="rect"/>
             </v:shapetype>
-            <v:shape id="Textbox 1" o:spid="_x0000_s1026" type="#_x0000_t202" style="position:absolute;margin-left:71pt;margin-top:37.15pt;width:62.3pt;height:13.05pt;z-index:-251661312;visibility:visible;mso-wrap-style:square;mso-wrap-distance-left:0;mso-wrap-distance-top:0;mso-wrap-distance-right:0;mso-wrap-distance-bottom:0;mso-position-horizontal:absolute;mso-position-horizontal-relative:page;mso-position-vertical:absolute;mso-position-vertical-relative:page;v-text-anchor:top" o:gfxdata="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" filled="f" stroked="f">
+            <v:shape id="Textbox 1" o:spid="_x0000_s1026" type="#_x0000_t202" style="position:absolute;margin-left:71pt;margin-top:37.15pt;width:62.3pt;height:13.05pt;z-index:-251663360;visibility:visible;mso-wrap-style:square;mso-wrap-distance-left:0;mso-wrap-distance-top:0;mso-wrap-distance-right:0;mso-wrap-distance-bottom:0;mso-position-horizontal:absolute;mso-position-horizontal-relative:page;mso-position-vertical:absolute;mso-position-vertical-relative:page;v-text-anchor:top" o:gfxdata="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" filled="f" stroked="f">
               <v:textbox inset="0,0,0,0">
                 <w:txbxContent>
                   <w:p>
@@ -5962,7 +7240,7 @@
         </mc:Choice>
         <mc:Fallback>
           <w:pict>
-            <v:shape w14:anchorId="350CF79E" id="Textbox 2" o:spid="_x0000_s1027" type="#_x0000_t202" style="position:absolute;margin-left:272.9pt;margin-top:37.15pt;width:66.55pt;height:13.05pt;z-index:-251659264;visibility:visible;mso-wrap-style:square;mso-wrap-distance-left:0;mso-wrap-distance-top:0;mso-wrap-distance-right:0;mso-wrap-distance-bottom:0;mso-position-horizontal:absolute;mso-position-horizontal-relative:page;mso-position-vertical:absolute;mso-position-vertical-relative:page;v-text-anchor:top" o:gfxdata="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" filled="f" stroked="f">
+            <v:shape w14:anchorId="350CF79E" id="Textbox 2" o:spid="_x0000_s1027" type="#_x0000_t202" style="position:absolute;margin-left:272.9pt;margin-top:37.15pt;width:66.55pt;height:13.05pt;z-index:-251659264;visibility:visible;mso-wrap-style:square;mso-wrap-distance-left:0;mso-wrap-distance-top:0;mso-wrap-distance-right:0;mso-wrap-distance-bottom:0;mso-position-horizontal:absolute;mso-position-horizontal-relative:page;mso-position-vertical:absolute;mso-position-vertical-relative:page;v-text-anchor:top" o:gfxdata="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" filled="f" stroked="f">
               <v:textbox inset="0,0,0,0">
                 <w:txbxContent>
                   <w:p>
@@ -6006,7 +7284,7 @@
       <mc:AlternateContent>
         <mc:Choice Requires="wps">
           <w:drawing>
-            <wp:anchor distT="0" distB="0" distL="0" distR="0" simplePos="0" relativeHeight="251659264" behindDoc="1" locked="0" layoutInCell="1" allowOverlap="1" wp14:anchorId="61E31E63" wp14:editId="6111AF21">
+            <wp:anchor distT="0" distB="0" distL="0" distR="0" simplePos="0" relativeHeight="251660288" behindDoc="1" locked="0" layoutInCell="1" allowOverlap="1" wp14:anchorId="61E31E63" wp14:editId="6111AF21">
               <wp:simplePos x="0" y="0"/>
               <wp:positionH relativeFrom="page">
                 <wp:posOffset>6174485</wp:posOffset>
@@ -6071,7 +7349,7 @@
         </mc:Choice>
         <mc:Fallback>
           <w:pict>
-            <v:shape w14:anchorId="61E31E63" id="Textbox 3" o:spid="_x0000_s1028" type="#_x0000_t202" style="position:absolute;margin-left:486.2pt;margin-top:37.15pt;width:54.95pt;height:13.05pt;z-index:-251657216;visibility:visible;mso-wrap-style:square;mso-wrap-distance-left:0;mso-wrap-distance-top:0;mso-wrap-distance-right:0;mso-wrap-distance-bottom:0;mso-position-horizontal:absolute;mso-position-horizontal-relative:page;mso-position-vertical:absolute;mso-position-vertical-relative:page;v-text-anchor:top" o:gfxdata="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" filled="f" stroked="f">
+            <v:shape w14:anchorId="61E31E63" id="Textbox 3" o:spid="_x0000_s1028" type="#_x0000_t202" style="position:absolute;margin-left:486.2pt;margin-top:37.15pt;width:54.95pt;height:13.05pt;z-index:-251656192;visibility:visible;mso-wrap-style:square;mso-wrap-distance-left:0;mso-wrap-distance-top:0;mso-wrap-distance-right:0;mso-wrap-distance-bottom:0;mso-position-horizontal:absolute;mso-position-horizontal-relative:page;mso-position-vertical:absolute;mso-position-vertical-relative:page;v-text-anchor:top" o:gfxdata="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" filled="f" stroked="f">
               <v:textbox inset="0,0,0,0">
                 <w:txbxContent>
                   <w:p>
@@ -6107,7 +7385,7 @@
 </file>
 
 <file path=word/numbering.xml><?xml version="1.0" encoding="utf-8"?>
-<w:numbering xmlns:wpc="http://schemas.microsoft.com/office/word/2010/wordprocessingCanvas" xmlns:cx="http://schemas.microsoft.com/office/drawing/2014/chartex" xmlns:cx1="http://schemas.microsoft.com/office/drawing/2015/9/8/chartex" xmlns:cx2="http://schemas.microsoft.com/office/drawing/2015/10/21/chartex" xmlns:cx3="http://schemas.microsoft.com/office/drawing/2016/5/9/chartex" xmlns:cx4="http://schemas.microsoft.com/office/drawing/2016/5/10/chartex" xmlns:cx5="http://schemas.microsoft.com/office/drawing/2016/5/11/chartex" xmlns:cx6="http://schemas.microsoft.com/office/drawing/2016/5/12/chartex" xmlns:cx7="http://schemas.microsoft.com/office/drawing/2016/5/13/chartex" xmlns:cx8="http://schemas.microsoft.com/office/drawing/2016/5/14/chartex" xmlns:mc="http://schemas.openxmlformats.org/markup-compatibility/2006" xmlns:aink="http://schemas.microsoft.com/office/drawing/2016/ink" xmlns:am3d="http://schemas.microsoft.com/office/drawing/2017/model3d" xmlns:o="urn:schemas-microsoft-com:office:office" xmlns:r="http://schemas.openxmlformats.org/officeDocument/2006/relationships" xmlns:m="http://schemas.openxmlformats.org/officeDocument/2006/math" xmlns:v="urn:schemas-microsoft-com:vml" xmlns:wp14="http://schemas.microsoft.com/office/word/2010/wordprocessingDrawing" xmlns:wp="http://schemas.openxmlformats.org/drawingml/2006/wordprocessingDrawing" xmlns:w10="urn:schemas-microsoft-com:office:word" xmlns:w="http://schemas.openxmlformats.org/wordprocessingml/2006/main" xmlns:w14="http://schemas.microsoft.com/office/word/2010/wordml" xmlns:w15="http://schemas.microsoft.com/office/word/2012/wordml" xmlns:w16cex="http://schemas.microsoft.com/office/word/2018/wordml/cex" xmlns:w16cid="http://schemas.microsoft.com/office/word/2016/wordml/cid" xmlns:w16="http://schemas.microsoft.com/office/word/2018/wordml" xmlns:w16sdtdh="http://schemas.microsoft.com/office/word/2020/wordml/sdtdatahash" xmlns:w16se="http://schemas.microsoft.com/office/word/2015/wordml/symex" xmlns:wpg="http://schemas.microsoft.com/office/word/2010/wordprocessingGroup" xmlns:wpi="http://schemas.microsoft.com/office/word/2010/wordprocessingInk" xmlns:wne="http://schemas.microsoft.com/office/word/2006/wordml" xmlns:wps="http://schemas.microsoft.com/office/word/2010/wordprocessingShape" mc:Ignorable="w14 w15 w16se w16cid w16 w16cex w16sdtdh wp14">
+<w:numbering xmlns:wpc="http://schemas.microsoft.com/office/word/2010/wordprocessingCanvas" xmlns:cx="http://schemas.microsoft.com/office/drawing/2014/chartex" xmlns:cx1="http://schemas.microsoft.com/office/drawing/2015/9/8/chartex" xmlns:cx2="http://schemas.microsoft.com/office/drawing/2015/10/21/chartex" xmlns:cx3="http://schemas.microsoft.com/office/drawing/2016/5/9/chartex" xmlns:cx4="http://schemas.microsoft.com/office/drawing/2016/5/10/chartex" xmlns:cx5="http://schemas.microsoft.com/office/drawing/2016/5/11/chartex" xmlns:cx6="http://schemas.microsoft.com/office/drawing/2016/5/12/chartex" xmlns:cx7="http://schemas.microsoft.com/office/drawing/2016/5/13/chartex" xmlns:cx8="http://schemas.microsoft.com/office/drawing/2016/5/14/chartex" xmlns:mc="http://schemas.openxmlformats.org/markup-compatibility/2006" xmlns:aink="http://schemas.microsoft.com/office/drawing/2016/ink" xmlns:am3d="http://schemas.microsoft.com/office/drawing/2017/model3d" xmlns:o="urn:schemas-microsoft-com:office:office" xmlns:oel="http://schemas.microsoft.com/office/2019/extlst" xmlns:r="http://schemas.openxmlformats.org/officeDocument/2006/relationships" xmlns:m="http://schemas.openxmlformats.org/officeDocument/2006/math" xmlns:v="urn:schemas-microsoft-com:vml" xmlns:wp14="http://schemas.microsoft.com/office/word/2010/wordprocessingDrawing" xmlns:wp="http://schemas.openxmlformats.org/drawingml/2006/wordprocessingDrawing" xmlns:w10="urn:schemas-microsoft-com:office:word" xmlns:w="http://schemas.openxmlformats.org/wordprocessingml/2006/main" xmlns:w14="http://schemas.microsoft.com/office/word/2010/wordml" xmlns:w15="http://schemas.microsoft.com/office/word/2012/wordml" xmlns:w16cex="http://schemas.microsoft.com/office/word/2018/wordml/cex" xmlns:w16cid="http://schemas.microsoft.com/office/word/2016/wordml/cid" xmlns:w16="http://schemas.microsoft.com/office/word/2018/wordml" xmlns:w16du="http://schemas.microsoft.com/office/word/2023/wordml/word16du" xmlns:w16sdtdh="http://schemas.microsoft.com/office/word/2020/wordml/sdtdatahash" xmlns:w16se="http://schemas.microsoft.com/office/word/2015/wordml/symex" xmlns:wpg="http://schemas.microsoft.com/office/word/2010/wordprocessingGroup" xmlns:wpi="http://schemas.microsoft.com/office/word/2010/wordprocessingInk" xmlns:wne="http://schemas.microsoft.com/office/word/2006/wordml" xmlns:wps="http://schemas.microsoft.com/office/word/2010/wordprocessingShape" mc:Ignorable="w14 w15 w16se w16cid w16 w16cex w16sdtdh w16du wp14">
   <w:abstractNum w:abstractNumId="0" w15:restartNumberingAfterBreak="0">
     <w:nsid w:val="09343735"/>
     <w:multiLevelType w:val="hybridMultilevel"/>
@@ -8005,59 +9283,59 @@
       </w:rPr>
     </w:lvl>
   </w:abstractNum>
-  <w:num w:numId="1">
+  <w:num w:numId="1" w16cid:durableId="775322022">
     <w:abstractNumId w:val="14"/>
   </w:num>
-  <w:num w:numId="2">
+  <w:num w:numId="2" w16cid:durableId="551385090">
     <w:abstractNumId w:val="11"/>
   </w:num>
-  <w:num w:numId="3">
+  <w:num w:numId="3" w16cid:durableId="2023242531">
     <w:abstractNumId w:val="1"/>
   </w:num>
-  <w:num w:numId="4">
+  <w:num w:numId="4" w16cid:durableId="926811647">
     <w:abstractNumId w:val="10"/>
   </w:num>
-  <w:num w:numId="5">
+  <w:num w:numId="5" w16cid:durableId="1146243809">
     <w:abstractNumId w:val="3"/>
   </w:num>
-  <w:num w:numId="6">
+  <w:num w:numId="6" w16cid:durableId="1160389749">
     <w:abstractNumId w:val="12"/>
   </w:num>
-  <w:num w:numId="7">
+  <w:num w:numId="7" w16cid:durableId="1343312131">
     <w:abstractNumId w:val="4"/>
   </w:num>
-  <w:num w:numId="8">
+  <w:num w:numId="8" w16cid:durableId="656306960">
     <w:abstractNumId w:val="2"/>
   </w:num>
-  <w:num w:numId="9">
+  <w:num w:numId="9" w16cid:durableId="1861435874">
     <w:abstractNumId w:val="7"/>
   </w:num>
-  <w:num w:numId="10">
+  <w:num w:numId="10" w16cid:durableId="1860194041">
     <w:abstractNumId w:val="9"/>
   </w:num>
-  <w:num w:numId="11">
+  <w:num w:numId="11" w16cid:durableId="374088085">
     <w:abstractNumId w:val="5"/>
   </w:num>
-  <w:num w:numId="12">
+  <w:num w:numId="12" w16cid:durableId="1276130327">
     <w:abstractNumId w:val="8"/>
   </w:num>
-  <w:num w:numId="13">
+  <w:num w:numId="13" w16cid:durableId="1367099459">
     <w:abstractNumId w:val="6"/>
   </w:num>
-  <w:num w:numId="14">
+  <w:num w:numId="14" w16cid:durableId="365720264">
     <w:abstractNumId w:val="13"/>
   </w:num>
-  <w:num w:numId="15">
+  <w:num w:numId="15" w16cid:durableId="2067144988">
     <w:abstractNumId w:val="15"/>
   </w:num>
-  <w:num w:numId="16">
+  <w:num w:numId="16" w16cid:durableId="903838415">
     <w:abstractNumId w:val="0"/>
   </w:num>
 </w:numbering>
 </file>
 
 <file path=word/styles.xml><?xml version="1.0" encoding="utf-8"?>
-<w:styles xmlns:mc="http://schemas.openxmlformats.org/markup-compatibility/2006" xmlns:r="http://schemas.openxmlformats.org/officeDocument/2006/relationships" xmlns:w="http://schemas.openxmlformats.org/wordprocessingml/2006/main" xmlns:w14="http://schemas.microsoft.com/office/word/2010/wordml" xmlns:w15="http://schemas.microsoft.com/office/word/2012/wordml" xmlns:w16cex="http://schemas.microsoft.com/office/word/2018/wordml/cex" xmlns:w16cid="http://schemas.microsoft.com/office/word/2016/wordml/cid" xmlns:w16="http://schemas.microsoft.com/office/word/2018/wordml" xmlns:w16sdtdh="http://schemas.microsoft.com/office/word/2020/wordml/sdtdatahash" xmlns:w16se="http://schemas.microsoft.com/office/word/2015/wordml/symex" mc:Ignorable="w14 w15 w16se w16cid w16 w16cex w16sdtdh">
+<w:styles xmlns:mc="http://schemas.openxmlformats.org/markup-compatibility/2006" xmlns:r="http://schemas.openxmlformats.org/officeDocument/2006/relationships" xmlns:w="http://schemas.openxmlformats.org/wordprocessingml/2006/main" xmlns:w14="http://schemas.microsoft.com/office/word/2010/wordml" xmlns:w15="http://schemas.microsoft.com/office/word/2012/wordml" xmlns:w16cex="http://schemas.microsoft.com/office/word/2018/wordml/cex" xmlns:w16cid="http://schemas.microsoft.com/office/word/2016/wordml/cid" xmlns:w16="http://schemas.microsoft.com/office/word/2018/wordml" xmlns:w16du="http://schemas.microsoft.com/office/word/2023/wordml/word16du" xmlns:w16sdtdh="http://schemas.microsoft.com/office/word/2020/wordml/sdtdatahash" xmlns:w16se="http://schemas.microsoft.com/office/word/2015/wordml/symex" mc:Ignorable="w14 w15 w16se w16cid w16 w16cex w16sdtdh w16du">
   <w:docDefaults>
     <w:rPrDefault>
       <w:rPr>
@@ -8456,6 +9734,7 @@
   <w:style w:type="paragraph" w:default="1" w:styleId="Normal">
     <w:name w:val="Normal"/>
     <w:qFormat/>
+    <w:rsid w:val="00944080"/>
     <w:rPr>
       <w:rFonts w:ascii="Calibri" w:eastAsia="Calibri" w:hAnsi="Calibri" w:cs="Calibri"/>
     </w:rPr>
@@ -8479,6 +9758,7 @@
   <w:style w:type="paragraph" w:styleId="Heading2">
     <w:name w:val="heading 2"/>
     <w:basedOn w:val="Normal"/>
+    <w:link w:val="Heading2Char"/>
     <w:uiPriority w:val="9"/>
     <w:unhideWhenUsed/>
     <w:qFormat/>
@@ -8699,6 +9979,18 @@
     <w:rPr>
       <w:color w:val="0000FF" w:themeColor="hyperlink"/>
       <w:u w:val="single"/>
+    </w:rPr>
+  </w:style>
+  <w:style w:type="character" w:customStyle="1" w:styleId="Heading2Char">
+    <w:name w:val="Heading 2 Char"/>
+    <w:basedOn w:val="DefaultParagraphFont"/>
+    <w:link w:val="Heading2"/>
+    <w:uiPriority w:val="9"/>
+    <w:rsid w:val="00944080"/>
+    <w:rPr>
+      <w:rFonts w:ascii="Calibri Light" w:eastAsia="Calibri Light" w:hAnsi="Calibri Light" w:cs="Calibri Light"/>
+      <w:sz w:val="26"/>
+      <w:szCs w:val="26"/>
     </w:rPr>
   </w:style>
 </w:styles>

</xml_diff>